<commit_message>
Updating report with results
</commit_message>
<xml_diff>
--- a/docs/Report.docx
+++ b/docs/Report.docx
@@ -119,15 +119,7 @@
                                         <w:szCs w:val="72"/>
                                         <w:lang w:val="el-GR"/>
                                       </w:rPr>
-                                      <w:t xml:space="preserve">Ανάκτηση Πληροφορίας: </w:t>
-                                    </w:r>
-                                    <w:r>
-                                      <w:rPr>
-                                        <w:color w:val="5B9BD5" w:themeColor="accent1"/>
-                                        <w:sz w:val="72"/>
-                                        <w:szCs w:val="72"/>
-                                      </w:rPr>
-                                      <w:t>Opinion mining</w:t>
+                                      <w:t>Ανάκτηση Πληροφορίας: Opinion mining</w:t>
                                     </w:r>
                                   </w:sdtContent>
                                 </w:sdt>
@@ -229,16 +221,6 @@
                                     <w:lang w:val="el-GR"/>
                                   </w:rPr>
                                   <w:t>Λασκαριδησ Στεφανοσ</w:t>
-                                </w:r>
-                                <w:r>
-                                  <w:rPr>
-                                    <w:caps/>
-                                    <w:color w:val="4472C4" w:themeColor="accent5"/>
-                                    <w:sz w:val="24"/>
-                                    <w:szCs w:val="24"/>
-                                    <w:lang w:val="el-GR"/>
-                                  </w:rPr>
-                                  <w:tab/>
                                 </w:r>
                                 <w:r>
                                   <w:rPr>
@@ -422,15 +404,7 @@
                                   <w:szCs w:val="72"/>
                                   <w:lang w:val="el-GR"/>
                                 </w:rPr>
-                                <w:t xml:space="preserve">Ανάκτηση Πληροφορίας: </w:t>
-                              </w:r>
-                              <w:r>
-                                <w:rPr>
-                                  <w:color w:val="5B9BD5" w:themeColor="accent1"/>
-                                  <w:sz w:val="72"/>
-                                  <w:szCs w:val="72"/>
-                                </w:rPr>
-                                <w:t>Opinion mining</w:t>
+                                <w:t>Ανάκτηση Πληροφορίας: Opinion mining</w:t>
                               </w:r>
                             </w:sdtContent>
                           </w:sdt>
@@ -532,16 +506,6 @@
                               <w:lang w:val="el-GR"/>
                             </w:rPr>
                             <w:t>Λασκαριδησ Στεφανοσ</w:t>
-                          </w:r>
-                          <w:r>
-                            <w:rPr>
-                              <w:caps/>
-                              <w:color w:val="4472C4" w:themeColor="accent5"/>
-                              <w:sz w:val="24"/>
-                              <w:szCs w:val="24"/>
-                              <w:lang w:val="el-GR"/>
-                            </w:rPr>
-                            <w:tab/>
                           </w:r>
                           <w:r>
                             <w:rPr>
@@ -749,7 +713,6 @@
                                   <w:alias w:val="Year"/>
                                   <w:tag w:val=""/>
                                   <w:id w:val="-2006202568"/>
-                                  <w:showingPlcHdr/>
                                   <w:dataBinding w:prefixMappings="xmlns:ns0='http://schemas.microsoft.com/office/2006/coverPageProps' " w:xpath="/ns0:CoverPageProperties[1]/ns0:PublishDate[1]" w:storeItemID="{55AF091B-3C7A-41E3-B477-F2FDAA23CFDA}"/>
                                   <w:date w:fullDate="2017-01-18T00:00:00Z">
                                     <w:dateFormat w:val="yyyy"/>
@@ -774,8 +737,9 @@
                                         <w:color w:val="FFFFFF" w:themeColor="background1"/>
                                         <w:sz w:val="24"/>
                                         <w:szCs w:val="24"/>
+                                        <w:lang w:val="el-GR"/>
                                       </w:rPr>
-                                      <w:t xml:space="preserve">     </w:t>
+                                      <w:t>2017</w:t>
                                     </w:r>
                                   </w:p>
                                 </w:sdtContent>
@@ -817,7 +781,6 @@
                             <w:alias w:val="Year"/>
                             <w:tag w:val=""/>
                             <w:id w:val="-2006202568"/>
-                            <w:showingPlcHdr/>
                             <w:dataBinding w:prefixMappings="xmlns:ns0='http://schemas.microsoft.com/office/2006/coverPageProps' " w:xpath="/ns0:CoverPageProperties[1]/ns0:PublishDate[1]" w:storeItemID="{55AF091B-3C7A-41E3-B477-F2FDAA23CFDA}"/>
                             <w:date w:fullDate="2017-01-18T00:00:00Z">
                               <w:dateFormat w:val="yyyy"/>
@@ -842,8 +805,9 @@
                                   <w:color w:val="FFFFFF" w:themeColor="background1"/>
                                   <w:sz w:val="24"/>
                                   <w:szCs w:val="24"/>
+                                  <w:lang w:val="el-GR"/>
                                 </w:rPr>
-                                <w:t xml:space="preserve">     </w:t>
+                                <w:t>2017</w:t>
                               </w:r>
                             </w:p>
                           </w:sdtContent>
@@ -931,7 +895,7 @@
             </w:rPr>
             <w:fldChar w:fldCharType="separate"/>
           </w:r>
-          <w:hyperlink w:anchor="_Toc474429473" w:history="1">
+          <w:hyperlink w:anchor="_Toc474948192" w:history="1">
             <w:r>
               <w:rPr>
                 <w:rStyle w:val="Hyperlink"/>
@@ -959,7 +923,7 @@
                 <w:noProof/>
                 <w:webHidden/>
               </w:rPr>
-              <w:instrText xml:space="preserve"> PAGEREF _Toc474429473 \h </w:instrText>
+              <w:instrText xml:space="preserve"> PAGEREF _Toc474948192 \h </w:instrText>
             </w:r>
             <w:r>
               <w:rPr>
@@ -1007,7 +971,7 @@
               <w:lang w:eastAsia="en-US"/>
             </w:rPr>
           </w:pPr>
-          <w:hyperlink w:anchor="_Toc474429474" w:history="1">
+          <w:hyperlink w:anchor="_Toc474948193" w:history="1">
             <w:r>
               <w:rPr>
                 <w:rStyle w:val="Hyperlink"/>
@@ -1035,7 +999,7 @@
                 <w:noProof/>
                 <w:webHidden/>
               </w:rPr>
-              <w:instrText xml:space="preserve"> PAGEREF _Toc474429474 \h </w:instrText>
+              <w:instrText xml:space="preserve"> PAGEREF _Toc474948193 \h </w:instrText>
             </w:r>
             <w:r>
               <w:rPr>
@@ -1083,7 +1047,7 @@
               <w:lang w:eastAsia="en-US"/>
             </w:rPr>
           </w:pPr>
-          <w:hyperlink w:anchor="_Toc474429475" w:history="1">
+          <w:hyperlink w:anchor="_Toc474948194" w:history="1">
             <w:r>
               <w:rPr>
                 <w:rStyle w:val="Hyperlink"/>
@@ -1111,7 +1075,7 @@
                 <w:noProof/>
                 <w:webHidden/>
               </w:rPr>
-              <w:instrText xml:space="preserve"> PAGEREF _Toc474429475 \h </w:instrText>
+              <w:instrText xml:space="preserve"> PAGEREF _Toc474948194 \h </w:instrText>
             </w:r>
             <w:r>
               <w:rPr>
@@ -1157,13 +1121,14 @@
               <w:lang w:eastAsia="en-US"/>
             </w:rPr>
           </w:pPr>
-          <w:hyperlink w:anchor="_Toc474429476" w:history="1">
+          <w:hyperlink w:anchor="_Toc474948195" w:history="1">
             <w:r>
               <w:rPr>
                 <w:rStyle w:val="Hyperlink"/>
                 <w:noProof/>
-              </w:rPr>
-              <w:t>Logistic Regression</w:t>
+                <w:lang w:val="el-GR"/>
+              </w:rPr>
+              <w:t>Λογιστική Παλινδρόμηση</w:t>
             </w:r>
             <w:r>
               <w:rPr>
@@ -1184,7 +1149,7 @@
                 <w:noProof/>
                 <w:webHidden/>
               </w:rPr>
-              <w:instrText xml:space="preserve"> PAGEREF _Toc474429476 \h </w:instrText>
+              <w:instrText xml:space="preserve"> PAGEREF _Toc474948195 \h </w:instrText>
             </w:r>
             <w:r>
               <w:rPr>
@@ -1230,13 +1195,14 @@
               <w:lang w:eastAsia="en-US"/>
             </w:rPr>
           </w:pPr>
-          <w:hyperlink w:anchor="_Toc474429477" w:history="1">
+          <w:hyperlink w:anchor="_Toc474948196" w:history="1">
             <w:r>
               <w:rPr>
                 <w:rStyle w:val="Hyperlink"/>
                 <w:noProof/>
-              </w:rPr>
-              <w:t>Support Vectors Machine (SVM)</w:t>
+                <w:lang w:val="el-GR"/>
+              </w:rPr>
+              <w:t>Μηχανή Υποστήριξης Διανυσμάτων</w:t>
             </w:r>
             <w:r>
               <w:rPr>
@@ -1257,7 +1223,7 @@
                 <w:noProof/>
                 <w:webHidden/>
               </w:rPr>
-              <w:instrText xml:space="preserve"> PAGEREF _Toc474429477 \h </w:instrText>
+              <w:instrText xml:space="preserve"> PAGEREF _Toc474948196 \h </w:instrText>
             </w:r>
             <w:r>
               <w:rPr>
@@ -1277,7 +1243,7 @@
                 <w:noProof/>
                 <w:webHidden/>
               </w:rPr>
-              <w:t>4</w:t>
+              <w:t>5</w:t>
             </w:r>
             <w:r>
               <w:rPr>
@@ -1305,7 +1271,7 @@
               <w:lang w:eastAsia="en-US"/>
             </w:rPr>
           </w:pPr>
-          <w:hyperlink w:anchor="_Toc474429478" w:history="1">
+          <w:hyperlink w:anchor="_Toc474948197" w:history="1">
             <w:r>
               <w:rPr>
                 <w:rStyle w:val="Hyperlink"/>
@@ -1333,7 +1299,7 @@
                 <w:noProof/>
                 <w:webHidden/>
               </w:rPr>
-              <w:instrText xml:space="preserve"> PAGEREF _Toc474429478 \h </w:instrText>
+              <w:instrText xml:space="preserve"> PAGEREF _Toc474948197 \h </w:instrText>
             </w:r>
             <w:r>
               <w:rPr>
@@ -1353,7 +1319,7 @@
                 <w:noProof/>
                 <w:webHidden/>
               </w:rPr>
-              <w:t>4</w:t>
+              <w:t>5</w:t>
             </w:r>
             <w:r>
               <w:rPr>
@@ -1379,13 +1345,29 @@
               <w:lang w:eastAsia="en-US"/>
             </w:rPr>
           </w:pPr>
-          <w:hyperlink w:anchor="_Toc474429479" w:history="1">
+          <w:hyperlink w:anchor="_Toc474948198" w:history="1">
             <w:r>
               <w:rPr>
                 <w:rStyle w:val="Hyperlink"/>
                 <w:noProof/>
-              </w:rPr>
-              <w:t>K-means</w:t>
+                <w:lang w:val="el-GR"/>
+              </w:rPr>
+              <w:t xml:space="preserve">Αλγόριθμος </w:t>
+            </w:r>
+            <w:r>
+              <w:rPr>
+                <w:rStyle w:val="Hyperlink"/>
+                <w:noProof/>
+              </w:rPr>
+              <w:t>K</w:t>
+            </w:r>
+            <w:r>
+              <w:rPr>
+                <w:rStyle w:val="Hyperlink"/>
+                <w:noProof/>
+                <w:lang w:val="el-GR"/>
+              </w:rPr>
+              <w:t>-μέσων</w:t>
             </w:r>
             <w:r>
               <w:rPr>
@@ -1406,7 +1388,7 @@
                 <w:noProof/>
                 <w:webHidden/>
               </w:rPr>
-              <w:instrText xml:space="preserve"> PAGEREF _Toc474429479 \h </w:instrText>
+              <w:instrText xml:space="preserve"> PAGEREF _Toc474948198 \h </w:instrText>
             </w:r>
             <w:r>
               <w:rPr>
@@ -1426,7 +1408,7 @@
                 <w:noProof/>
                 <w:webHidden/>
               </w:rPr>
-              <w:t>4</w:t>
+              <w:t>5</w:t>
             </w:r>
             <w:r>
               <w:rPr>
@@ -1452,13 +1434,21 @@
               <w:lang w:eastAsia="en-US"/>
             </w:rPr>
           </w:pPr>
-          <w:hyperlink w:anchor="_Toc474429480" w:history="1">
+          <w:hyperlink w:anchor="_Toc474948199" w:history="1">
             <w:r>
               <w:rPr>
                 <w:rStyle w:val="Hyperlink"/>
                 <w:noProof/>
-              </w:rPr>
-              <w:t>Latent Dirichlet Allocation (LDA)</w:t>
+                <w:lang w:val="el-GR"/>
+              </w:rPr>
+              <w:t xml:space="preserve">Λανθάνουσα κατανομή </w:t>
+            </w:r>
+            <w:r>
+              <w:rPr>
+                <w:rStyle w:val="Hyperlink"/>
+                <w:noProof/>
+              </w:rPr>
+              <w:t>Dirichlet (LDA)</w:t>
             </w:r>
             <w:r>
               <w:rPr>
@@ -1479,7 +1469,7 @@
                 <w:noProof/>
                 <w:webHidden/>
               </w:rPr>
-              <w:instrText xml:space="preserve"> PAGEREF _Toc474429480 \h </w:instrText>
+              <w:instrText xml:space="preserve"> PAGEREF _Toc474948199 \h </w:instrText>
             </w:r>
             <w:r>
               <w:rPr>
@@ -1499,7 +1489,7 @@
                 <w:noProof/>
                 <w:webHidden/>
               </w:rPr>
-              <w:t>4</w:t>
+              <w:t>6</w:t>
             </w:r>
             <w:r>
               <w:rPr>
@@ -1525,13 +1515,66 @@
               <w:lang w:eastAsia="en-US"/>
             </w:rPr>
           </w:pPr>
-          <w:hyperlink w:anchor="_Toc474429481" w:history="1">
+          <w:hyperlink w:anchor="_Toc474948200" w:history="1">
             <w:r>
               <w:rPr>
                 <w:rStyle w:val="Hyperlink"/>
                 <w:noProof/>
               </w:rPr>
-              <w:t>Gaussian Mixture Model (GMM)</w:t>
+              <w:t>Gaussian</w:t>
+            </w:r>
+            <w:r>
+              <w:rPr>
+                <w:rStyle w:val="Hyperlink"/>
+                <w:noProof/>
+                <w:lang w:val="el-GR"/>
+              </w:rPr>
+              <w:t xml:space="preserve"> </w:t>
+            </w:r>
+            <w:r>
+              <w:rPr>
+                <w:rStyle w:val="Hyperlink"/>
+                <w:noProof/>
+              </w:rPr>
+              <w:t>Mixture</w:t>
+            </w:r>
+            <w:r>
+              <w:rPr>
+                <w:rStyle w:val="Hyperlink"/>
+                <w:noProof/>
+                <w:lang w:val="el-GR"/>
+              </w:rPr>
+              <w:t xml:space="preserve"> </w:t>
+            </w:r>
+            <w:r>
+              <w:rPr>
+                <w:rStyle w:val="Hyperlink"/>
+                <w:noProof/>
+              </w:rPr>
+              <w:t>Model</w:t>
+            </w:r>
+            <w:r>
+              <w:rPr>
+                <w:rStyle w:val="Hyperlink"/>
+                <w:noProof/>
+                <w:lang w:val="el-GR"/>
+              </w:rPr>
+              <w:t xml:space="preserve"> (</w:t>
+            </w:r>
+            <w:r>
+              <w:rPr>
+                <w:rStyle w:val="Hyperlink"/>
+                <w:noProof/>
+              </w:rPr>
+              <w:t>GMM</w:t>
+            </w:r>
+            <w:r>
+              <w:rPr>
+                <w:rStyle w:val="Hyperlink"/>
+                <w:noProof/>
+                <w:lang w:val="el-GR"/>
+              </w:rPr>
+              <w:t>)</w:t>
             </w:r>
             <w:r>
               <w:rPr>
@@ -1552,7 +1595,7 @@
                 <w:noProof/>
                 <w:webHidden/>
               </w:rPr>
-              <w:instrText xml:space="preserve"> PAGEREF _Toc474429481 \h </w:instrText>
+              <w:instrText xml:space="preserve"> PAGEREF _Toc474948200 \h </w:instrText>
             </w:r>
             <w:r>
               <w:rPr>
@@ -1572,7 +1615,7 @@
                 <w:noProof/>
                 <w:webHidden/>
               </w:rPr>
-              <w:t>4</w:t>
+              <w:t>6</w:t>
             </w:r>
             <w:r>
               <w:rPr>
@@ -1600,14 +1643,14 @@
               <w:lang w:eastAsia="en-US"/>
             </w:rPr>
           </w:pPr>
-          <w:hyperlink w:anchor="_Toc474429482" w:history="1">
+          <w:hyperlink w:anchor="_Toc474948201" w:history="1">
             <w:r>
               <w:rPr>
                 <w:rStyle w:val="Hyperlink"/>
                 <w:noProof/>
                 <w:lang w:val="el-GR"/>
               </w:rPr>
-              <w:t>Αναφορές</w:t>
+              <w:t>Ερμηνεία – Συμπεράσματα</w:t>
             </w:r>
             <w:r>
               <w:rPr>
@@ -1628,7 +1671,7 @@
                 <w:noProof/>
                 <w:webHidden/>
               </w:rPr>
-              <w:instrText xml:space="preserve"> PAGEREF _Toc474429482 \h </w:instrText>
+              <w:instrText xml:space="preserve"> PAGEREF _Toc474948201 \h </w:instrText>
             </w:r>
             <w:r>
               <w:rPr>
@@ -1648,7 +1691,159 @@
                 <w:noProof/>
                 <w:webHidden/>
               </w:rPr>
-              <w:t>5</w:t>
+              <w:t>7</w:t>
+            </w:r>
+            <w:r>
+              <w:rPr>
+                <w:noProof/>
+                <w:webHidden/>
+              </w:rPr>
+              <w:fldChar w:fldCharType="end"/>
+            </w:r>
+          </w:hyperlink>
+        </w:p>
+        <w:p>
+          <w:pPr>
+            <w:pStyle w:val="TOC1"/>
+            <w:tabs>
+              <w:tab w:val="right" w:leader="dot" w:pos="9552"/>
+            </w:tabs>
+            <w:rPr>
+              <w:rFonts w:eastAsiaTheme="minorEastAsia" w:cstheme="minorBidi"/>
+              <w:b w:val="0"/>
+              <w:bCs w:val="0"/>
+              <w:noProof/>
+              <w:color w:val="auto"/>
+              <w:sz w:val="22"/>
+              <w:szCs w:val="22"/>
+              <w:lang w:eastAsia="en-US"/>
+            </w:rPr>
+          </w:pPr>
+          <w:hyperlink w:anchor="_Toc474948202" w:history="1">
+            <w:r>
+              <w:rPr>
+                <w:rStyle w:val="Hyperlink"/>
+                <w:noProof/>
+                <w:lang w:val="el-GR"/>
+              </w:rPr>
+              <w:t>Μελλοντικές επεκτάσεις</w:t>
+            </w:r>
+            <w:r>
+              <w:rPr>
+                <w:noProof/>
+                <w:webHidden/>
+              </w:rPr>
+              <w:tab/>
+            </w:r>
+            <w:r>
+              <w:rPr>
+                <w:noProof/>
+                <w:webHidden/>
+              </w:rPr>
+              <w:fldChar w:fldCharType="begin"/>
+            </w:r>
+            <w:r>
+              <w:rPr>
+                <w:noProof/>
+                <w:webHidden/>
+              </w:rPr>
+              <w:instrText xml:space="preserve"> PAGEREF _Toc474948202 \h </w:instrText>
+            </w:r>
+            <w:r>
+              <w:rPr>
+                <w:noProof/>
+                <w:webHidden/>
+              </w:rPr>
+            </w:r>
+            <w:r>
+              <w:rPr>
+                <w:noProof/>
+                <w:webHidden/>
+              </w:rPr>
+              <w:fldChar w:fldCharType="separate"/>
+            </w:r>
+            <w:r>
+              <w:rPr>
+                <w:noProof/>
+                <w:webHidden/>
+              </w:rPr>
+              <w:t>7</w:t>
+            </w:r>
+            <w:r>
+              <w:rPr>
+                <w:noProof/>
+                <w:webHidden/>
+              </w:rPr>
+              <w:fldChar w:fldCharType="end"/>
+            </w:r>
+          </w:hyperlink>
+        </w:p>
+        <w:p>
+          <w:pPr>
+            <w:pStyle w:val="TOC1"/>
+            <w:tabs>
+              <w:tab w:val="right" w:leader="dot" w:pos="9552"/>
+            </w:tabs>
+            <w:rPr>
+              <w:rFonts w:eastAsiaTheme="minorEastAsia" w:cstheme="minorBidi"/>
+              <w:b w:val="0"/>
+              <w:bCs w:val="0"/>
+              <w:noProof/>
+              <w:color w:val="auto"/>
+              <w:sz w:val="22"/>
+              <w:szCs w:val="22"/>
+              <w:lang w:eastAsia="en-US"/>
+            </w:rPr>
+          </w:pPr>
+          <w:hyperlink w:anchor="_Toc474948203" w:history="1">
+            <w:r>
+              <w:rPr>
+                <w:rStyle w:val="Hyperlink"/>
+                <w:noProof/>
+                <w:lang w:val="el-GR"/>
+              </w:rPr>
+              <w:t>Βιβλιογραφία</w:t>
+            </w:r>
+            <w:r>
+              <w:rPr>
+                <w:noProof/>
+                <w:webHidden/>
+              </w:rPr>
+              <w:tab/>
+            </w:r>
+            <w:r>
+              <w:rPr>
+                <w:noProof/>
+                <w:webHidden/>
+              </w:rPr>
+              <w:fldChar w:fldCharType="begin"/>
+            </w:r>
+            <w:r>
+              <w:rPr>
+                <w:noProof/>
+                <w:webHidden/>
+              </w:rPr>
+              <w:instrText xml:space="preserve"> PAGEREF _Toc474948203 \h </w:instrText>
+            </w:r>
+            <w:r>
+              <w:rPr>
+                <w:noProof/>
+                <w:webHidden/>
+              </w:rPr>
+            </w:r>
+            <w:r>
+              <w:rPr>
+                <w:noProof/>
+                <w:webHidden/>
+              </w:rPr>
+              <w:fldChar w:fldCharType="separate"/>
+            </w:r>
+            <w:r>
+              <w:rPr>
+                <w:noProof/>
+                <w:webHidden/>
+              </w:rPr>
+              <w:t>8</w:t>
             </w:r>
             <w:r>
               <w:rPr>
@@ -1683,7 +1878,7 @@
           <w:lang w:val="el-GR"/>
         </w:rPr>
       </w:pPr>
-      <w:bookmarkStart w:id="0" w:name="_Toc474429473"/>
+      <w:bookmarkStart w:id="0" w:name="_Toc474948192"/>
       <w:r>
         <w:rPr>
           <w:lang w:val="el-GR"/>
@@ -1867,6 +2062,30 @@
         </w:rPr>
         <w:t>.</w:t>
       </w:r>
+      <w:r>
+        <w:rPr>
+          <w:lang w:val="el-GR"/>
+        </w:rPr>
+        <w:t xml:space="preserve"> Για την προεπεξεργασία των δεδομένων, χρησιμοποιήθηκε, επίσης, ένα </w:t>
+      </w:r>
+      <w:r>
+        <w:t>Python</w:t>
+      </w:r>
+      <w:r>
+        <w:rPr>
+          <w:lang w:val="el-GR"/>
+        </w:rPr>
+        <w:t xml:space="preserve"> 3 </w:t>
+      </w:r>
+      <w:r>
+        <w:t>script</w:t>
+      </w:r>
+      <w:r>
+        <w:rPr>
+          <w:lang w:val="el-GR"/>
+        </w:rPr>
+        <w:t>.</w:t>
+      </w:r>
     </w:p>
     <w:p>
       <w:pPr>
@@ -1875,7 +2094,7 @@
           <w:lang w:val="el-GR"/>
         </w:rPr>
       </w:pPr>
-      <w:bookmarkStart w:id="1" w:name="_Toc474429474"/>
+      <w:bookmarkStart w:id="1" w:name="_Toc474948193"/>
       <w:r>
         <w:rPr>
           <w:lang w:val="el-GR"/>
@@ -1883,6 +2102,135 @@
         <w:t>Μετασχηματισμός δεδομένων</w:t>
       </w:r>
       <w:bookmarkEnd w:id="1"/>
+    </w:p>
+    <w:p>
+      <w:pPr>
+        <w:rPr>
+          <w:lang w:val="el-GR"/>
+        </w:rPr>
+      </w:pPr>
+      <w:r>
+        <w:rPr>
+          <w:lang w:val="el-GR"/>
+        </w:rPr>
+        <w:t xml:space="preserve">Αρχικά, για τη φόρτωση των δεδομένων μας στο </w:t>
+      </w:r>
+      <w:r>
+        <w:t>spark</w:t>
+      </w:r>
+      <w:r>
+        <w:rPr>
+          <w:lang w:val="el-GR"/>
+        </w:rPr>
+        <w:t xml:space="preserve">, </w:t>
+      </w:r>
+      <w:r>
+        <w:rPr>
+          <w:lang w:val="el-GR"/>
+        </w:rPr>
+        <w:t xml:space="preserve">μετασχηματίσαμε τα δεδομένα μας σε ένα </w:t>
+      </w:r>
+      <w:proofErr w:type="spellStart"/>
+      <w:r>
+        <w:t>json</w:t>
+      </w:r>
+      <w:proofErr w:type="spellEnd"/>
+      <w:r>
+        <w:rPr>
+          <w:lang w:val="el-GR"/>
+        </w:rPr>
+        <w:t xml:space="preserve"> αρχείο στο οποίο ενσωματώνεται το κείμενο, το </w:t>
+      </w:r>
+      <w:r>
+        <w:t>id</w:t>
+      </w:r>
+      <w:r>
+        <w:rPr>
+          <w:lang w:val="el-GR"/>
+        </w:rPr>
+        <w:t xml:space="preserve"> </w:t>
+      </w:r>
+      <w:r>
+        <w:rPr>
+          <w:lang w:val="el-GR"/>
+        </w:rPr>
+        <w:t>καθώς</w:t>
+      </w:r>
+      <w:r>
+        <w:rPr>
+          <w:lang w:val="el-GR"/>
+        </w:rPr>
+        <w:t xml:space="preserve"> </w:t>
+      </w:r>
+      <w:r>
+        <w:rPr>
+          <w:lang w:val="el-GR"/>
+        </w:rPr>
+        <w:t xml:space="preserve">και τα </w:t>
+      </w:r>
+      <w:r>
+        <w:t>stars</w:t>
+      </w:r>
+      <w:r>
+        <w:rPr>
+          <w:lang w:val="el-GR"/>
+        </w:rPr>
+        <w:t xml:space="preserve"> </w:t>
+      </w:r>
+      <w:r>
+        <w:rPr>
+          <w:lang w:val="el-GR"/>
+        </w:rPr>
+        <w:t xml:space="preserve">και </w:t>
+      </w:r>
+      <w:r>
+        <w:t>label</w:t>
+      </w:r>
+      <w:r>
+        <w:rPr>
+          <w:lang w:val="el-GR"/>
+        </w:rPr>
+        <w:t xml:space="preserve"> προκειμένου να έχουμε </w:t>
+      </w:r>
+      <w:r>
+        <w:t>schema</w:t>
+      </w:r>
+      <w:r>
+        <w:rPr>
+          <w:lang w:val="el-GR"/>
+        </w:rPr>
+        <w:t xml:space="preserve"> </w:t>
+      </w:r>
+      <w:r>
+        <w:rPr>
+          <w:lang w:val="el-GR"/>
+        </w:rPr>
+        <w:t xml:space="preserve">στο </w:t>
+      </w:r>
+      <w:r>
+        <w:t>dataset</w:t>
+      </w:r>
+      <w:r>
+        <w:rPr>
+          <w:lang w:val="el-GR"/>
+        </w:rPr>
+        <w:t xml:space="preserve"> </w:t>
+      </w:r>
+      <w:r>
+        <w:rPr>
+          <w:lang w:val="el-GR"/>
+        </w:rPr>
+        <w:t xml:space="preserve">του </w:t>
+      </w:r>
+      <w:r>
+        <w:t>Spark</w:t>
+      </w:r>
+      <w:r>
+        <w:rPr>
+          <w:lang w:val="el-GR"/>
+        </w:rPr>
+        <w:t>.</w:t>
+      </w:r>
     </w:p>
     <w:p>
       <w:pPr>
@@ -2027,12 +2375,28 @@
         <w:t>"i","me","my","myself","we","our","ours","ourselves","you","your","yours","yourself","yourselves","he","him","his","himself","she","her","hers","herself","it","its","itself","they","them","their","theirs","themselves","what","which","who","whom","this","that","these","those","am","is","are","was","were","be","been","being","have","has","had","having","do","does","did","doing","a","an","the","and","but","if","or","because","as","until","while","of","at","by","for","with","about","against","between","into","through","during","before","after","above","below","to","from","up","down","in","out","on","off","over","under","again","further","then","once","here","there","when","where","why","how","all","any","both","each","few","more","most","other","some","such","only","own","same","so","than","too","very","s","t","can","will","just","don","should","now","d","ll","m","o","re","ve","y"</w:t>
       </w:r>
     </w:p>
+    <w:p/>
     <w:p>
       <w:pPr>
         <w:rPr>
           <w:lang w:val="el-GR"/>
         </w:rPr>
       </w:pPr>
+      <w:r>
+        <w:rPr>
+          <w:lang w:val="el-GR"/>
+        </w:rPr>
+        <w:t>Επιπλέον, χρησιμοποιούμε 2-</w:t>
+      </w:r>
+      <w:r>
+        <w:t>grams</w:t>
+      </w:r>
+      <w:r>
+        <w:rPr>
+          <w:lang w:val="el-GR"/>
+        </w:rPr>
+        <w:t>, προκειμένου να μειωθούν οι σημασιολογικές απώλειες.</w:t>
+      </w:r>
     </w:p>
     <w:p>
       <w:pPr>
@@ -2040,21 +2404,6 @@
           <w:lang w:val="el-GR"/>
         </w:rPr>
       </w:pPr>
-      <w:r>
-        <w:rPr>
-          <w:lang w:val="el-GR"/>
-        </w:rPr>
-        <w:t>Επιπλέον, χρησιμοποιούμε 2-</w:t>
-      </w:r>
-      <w:r>
-        <w:t>grams</w:t>
-      </w:r>
-      <w:r>
-        <w:rPr>
-          <w:lang w:val="el-GR"/>
-        </w:rPr>
-        <w:t>, προκειμένου να μειωθούν οι σημασιολογικές απώλειες.</w:t>
-      </w:r>
     </w:p>
     <w:p>
       <w:pPr>
@@ -2066,64 +2415,568 @@
         <w:rPr>
           <w:lang w:val="el-GR"/>
         </w:rPr>
-        <w:t xml:space="preserve">Για την μείωση των διαστάσεων, από όρους σε έννοιες χρησιμοποιήθηκε ο αλγόριθμος </w:t>
-      </w:r>
-      <w:r>
-        <w:t>Word</w:t>
-      </w:r>
-      <w:r>
-        <w:rPr>
-          <w:lang w:val="el-GR"/>
-        </w:rPr>
-        <w:t>2</w:t>
+        <w:lastRenderedPageBreak/>
+        <w:t xml:space="preserve">Για την αύξηση της ακρίβειας των αλγορίθμων, χρησιμοποιήθηκε επιπλέον το λεξικό θετικών/αρνητικών όρων </w:t>
       </w:r>
       <w:proofErr w:type="spellStart"/>
       <w:r>
-        <w:t>Vec</w:t>
+        <w:t>SemanticNet</w:t>
       </w:r>
       <w:proofErr w:type="spellEnd"/>
       <w:r>
         <w:rPr>
           <w:lang w:val="el-GR"/>
         </w:rPr>
+        <w:t>4, προκειμένου να αυξηθούν τα βάρη των λέξεων που προσδίδουν σημασιολογική πληροφορία στις κριτικές.</w:t>
+      </w:r>
+      <w:r>
+        <w:rPr>
+          <w:lang w:val="el-GR"/>
+        </w:rPr>
         <w:t xml:space="preserve"> </w:t>
       </w:r>
       <w:r>
         <w:rPr>
           <w:lang w:val="el-GR"/>
         </w:rPr>
-        <w:t xml:space="preserve">μειώνοντας τις διαστάσεις των διανυσμάτων σε </w:t>
-      </w:r>
-      <w:r>
-        <w:t>X</w:t>
-      </w:r>
-      <w:r>
-        <w:rPr>
-          <w:lang w:val="el-GR"/>
-        </w:rPr>
-        <w:t>.</w:t>
-      </w:r>
+        <w:t xml:space="preserve">Το λεξικό </w:t>
+      </w:r>
+      <w:r>
+        <w:rPr>
+          <w:lang w:val="el-GR"/>
+        </w:rPr>
+        <w:t>αυτό</w:t>
+      </w:r>
+      <w:r>
+        <w:rPr>
+          <w:lang w:val="el-GR"/>
+        </w:rPr>
+        <w:t xml:space="preserve"> προσδίδει ένα βάρος στις λέξεις, στο διάστημα [-1,1] ανάλογα με την σημαντικότητα τους. Δεδομένου ότι δεν μπορούμε να έχουμε πρόσβαση στον αντεστραμμένο κατάλογο για το διανυσματικό μοντέλο, προβήκαμε στην τεχνητή αλλαγή των βαρών βάσει συχνότητας, αυξ</w:t>
+      </w:r>
+      <w:r>
+        <w:rPr>
+          <w:lang w:val="el-GR"/>
+        </w:rPr>
+        <w:t>άνοντά</w:t>
+      </w:r>
+      <w:r>
+        <w:rPr>
+          <w:lang w:val="el-GR"/>
+        </w:rPr>
+        <w:t>ς την, προσθέτοντας στο τέλος κάθε κειμένου κριτικής λέξεις με υψηλό σημασιολογικό βάρος που ήδη εμφανίζονται μέσα στο κείμενο.</w:t>
+      </w:r>
+      <w:r>
+        <w:rPr>
+          <w:lang w:val="el-GR"/>
+        </w:rPr>
+        <w:t xml:space="preserve"> Συγκεκριμένα, ακολουθήσαμε την εξής τακτική:</w:t>
+      </w:r>
+    </w:p>
+    <w:tbl>
+      <w:tblPr>
+        <w:tblStyle w:val="PlainTable2"/>
+        <w:tblW w:w="0" w:type="auto"/>
+        <w:tblLook w:val="04A0" w:firstRow="1" w:lastRow="0" w:firstColumn="1" w:lastColumn="0" w:noHBand="0" w:noVBand="1"/>
+      </w:tblPr>
+      <w:tblGrid>
+        <w:gridCol w:w="4776"/>
+        <w:gridCol w:w="4776"/>
+      </w:tblGrid>
+      <w:tr>
+        <w:trPr>
+          <w:cnfStyle w:val="100000000000" w:firstRow="1" w:lastRow="0" w:firstColumn="0" w:lastColumn="0" w:oddVBand="0" w:evenVBand="0" w:oddHBand="0" w:evenHBand="0" w:firstRowFirstColumn="0" w:firstRowLastColumn="0" w:lastRowFirstColumn="0" w:lastRowLastColumn="0"/>
+        </w:trPr>
+        <w:tc>
+          <w:tcPr>
+            <w:cnfStyle w:val="001000000000" w:firstRow="0" w:lastRow="0" w:firstColumn="1" w:lastColumn="0" w:oddVBand="0" w:evenVBand="0" w:oddHBand="0" w:evenHBand="0" w:firstRowFirstColumn="0" w:firstRowLastColumn="0" w:lastRowFirstColumn="0" w:lastRowLastColumn="0"/>
+            <w:tcW w:w="4776" w:type="dxa"/>
+          </w:tcPr>
+          <w:p>
+            <w:pPr>
+              <w:rPr>
+                <w:lang w:val="el-GR"/>
+              </w:rPr>
+            </w:pPr>
+            <w:r>
+              <w:rPr>
+                <w:lang w:val="el-GR"/>
+              </w:rPr>
+              <w:t>Βάρος λέξης</w:t>
+            </w:r>
+          </w:p>
+        </w:tc>
+        <w:tc>
+          <w:tcPr>
+            <w:tcW w:w="4776" w:type="dxa"/>
+          </w:tcPr>
+          <w:p>
+            <w:pPr>
+              <w:cnfStyle w:val="100000000000" w:firstRow="1" w:lastRow="0" w:firstColumn="0" w:lastColumn="0" w:oddVBand="0" w:evenVBand="0" w:oddHBand="0" w:evenHBand="0" w:firstRowFirstColumn="0" w:firstRowLastColumn="0" w:lastRowFirstColumn="0" w:lastRowLastColumn="0"/>
+              <w:rPr>
+                <w:lang w:val="el-GR"/>
+              </w:rPr>
+            </w:pPr>
+            <w:r>
+              <w:rPr>
+                <w:lang w:val="el-GR"/>
+              </w:rPr>
+              <w:t>Αριθμός εισαγόμενων λέξεων</w:t>
+            </w:r>
+          </w:p>
+        </w:tc>
+      </w:tr>
+      <w:tr>
+        <w:trPr>
+          <w:cnfStyle w:val="000000100000" w:firstRow="0" w:lastRow="0" w:firstColumn="0" w:lastColumn="0" w:oddVBand="0" w:evenVBand="0" w:oddHBand="1" w:evenHBand="0" w:firstRowFirstColumn="0" w:firstRowLastColumn="0" w:lastRowFirstColumn="0" w:lastRowLastColumn="0"/>
+        </w:trPr>
+        <w:tc>
+          <w:tcPr>
+            <w:cnfStyle w:val="001000000000" w:firstRow="0" w:lastRow="0" w:firstColumn="1" w:lastColumn="0" w:oddVBand="0" w:evenVBand="0" w:oddHBand="0" w:evenHBand="0" w:firstRowFirstColumn="0" w:firstRowLastColumn="0" w:lastRowFirstColumn="0" w:lastRowLastColumn="0"/>
+            <w:tcW w:w="4776" w:type="dxa"/>
+          </w:tcPr>
+          <w:p>
+            <w:pPr>
+              <w:rPr>
+                <w:lang w:val="el-GR"/>
+              </w:rPr>
+            </w:pPr>
+            <w:r>
+              <w:rPr>
+                <w:lang w:val="el-GR"/>
+              </w:rPr>
+              <w:t>0</w:t>
+            </w:r>
+            <w:r>
+              <w:rPr>
+                <w:lang w:val="el-GR"/>
+              </w:rPr>
+              <w:t xml:space="preserve"> </w:t>
+            </w:r>
+            <w:r>
+              <w:rPr>
+                <w:lang w:val="el-GR"/>
+              </w:rPr>
+              <w:t>–</w:t>
+            </w:r>
+            <w:r>
+              <w:rPr>
+                <w:lang w:val="el-GR"/>
+              </w:rPr>
+              <w:t xml:space="preserve"> </w:t>
+            </w:r>
+            <w:r>
+              <w:rPr>
+                <w:lang w:val="el-GR"/>
+              </w:rPr>
+              <w:t>0.65</w:t>
+            </w:r>
+          </w:p>
+        </w:tc>
+        <w:tc>
+          <w:tcPr>
+            <w:tcW w:w="4776" w:type="dxa"/>
+          </w:tcPr>
+          <w:p>
+            <w:pPr>
+              <w:cnfStyle w:val="000000100000" w:firstRow="0" w:lastRow="0" w:firstColumn="0" w:lastColumn="0" w:oddVBand="0" w:evenVBand="0" w:oddHBand="1" w:evenHBand="0" w:firstRowFirstColumn="0" w:firstRowLastColumn="0" w:lastRowFirstColumn="0" w:lastRowLastColumn="0"/>
+              <w:rPr>
+                <w:lang w:val="el-GR"/>
+              </w:rPr>
+            </w:pPr>
+            <w:r>
+              <w:rPr>
+                <w:lang w:val="el-GR"/>
+              </w:rPr>
+              <w:t>0</w:t>
+            </w:r>
+          </w:p>
+        </w:tc>
+      </w:tr>
+      <w:tr>
+        <w:tc>
+          <w:tcPr>
+            <w:cnfStyle w:val="001000000000" w:firstRow="0" w:lastRow="0" w:firstColumn="1" w:lastColumn="0" w:oddVBand="0" w:evenVBand="0" w:oddHBand="0" w:evenHBand="0" w:firstRowFirstColumn="0" w:firstRowLastColumn="0" w:lastRowFirstColumn="0" w:lastRowLastColumn="0"/>
+            <w:tcW w:w="4776" w:type="dxa"/>
+          </w:tcPr>
+          <w:p>
+            <w:pPr>
+              <w:rPr>
+                <w:lang w:val="el-GR"/>
+              </w:rPr>
+            </w:pPr>
+            <w:r>
+              <w:rPr>
+                <w:lang w:val="el-GR"/>
+              </w:rPr>
+              <w:t xml:space="preserve">0.65 </w:t>
+            </w:r>
+            <w:r>
+              <w:rPr>
+                <w:lang w:val="el-GR"/>
+              </w:rPr>
+              <w:t>–</w:t>
+            </w:r>
+            <w:r>
+              <w:rPr>
+                <w:lang w:val="el-GR"/>
+              </w:rPr>
+              <w:t xml:space="preserve"> 0.7</w:t>
+            </w:r>
+          </w:p>
+        </w:tc>
+        <w:tc>
+          <w:tcPr>
+            <w:tcW w:w="4776" w:type="dxa"/>
+          </w:tcPr>
+          <w:p>
+            <w:pPr>
+              <w:cnfStyle w:val="000000000000" w:firstRow="0" w:lastRow="0" w:firstColumn="0" w:lastColumn="0" w:oddVBand="0" w:evenVBand="0" w:oddHBand="0" w:evenHBand="0" w:firstRowFirstColumn="0" w:firstRowLastColumn="0" w:lastRowFirstColumn="0" w:lastRowLastColumn="0"/>
+              <w:rPr>
+                <w:lang w:val="el-GR"/>
+              </w:rPr>
+            </w:pPr>
+            <w:r>
+              <w:rPr>
+                <w:lang w:val="el-GR"/>
+              </w:rPr>
+              <w:t>2</w:t>
+            </w:r>
+          </w:p>
+        </w:tc>
+      </w:tr>
+      <w:tr>
+        <w:trPr>
+          <w:cnfStyle w:val="000000100000" w:firstRow="0" w:lastRow="0" w:firstColumn="0" w:lastColumn="0" w:oddVBand="0" w:evenVBand="0" w:oddHBand="1" w:evenHBand="0" w:firstRowFirstColumn="0" w:firstRowLastColumn="0" w:lastRowFirstColumn="0" w:lastRowLastColumn="0"/>
+        </w:trPr>
+        <w:tc>
+          <w:tcPr>
+            <w:cnfStyle w:val="001000000000" w:firstRow="0" w:lastRow="0" w:firstColumn="1" w:lastColumn="0" w:oddVBand="0" w:evenVBand="0" w:oddHBand="0" w:evenHBand="0" w:firstRowFirstColumn="0" w:firstRowLastColumn="0" w:lastRowFirstColumn="0" w:lastRowLastColumn="0"/>
+            <w:tcW w:w="4776" w:type="dxa"/>
+          </w:tcPr>
+          <w:p>
+            <w:pPr>
+              <w:rPr>
+                <w:lang w:val="el-GR"/>
+              </w:rPr>
+            </w:pPr>
+            <w:r>
+              <w:rPr>
+                <w:lang w:val="el-GR"/>
+              </w:rPr>
+              <w:t xml:space="preserve">0.7 </w:t>
+            </w:r>
+            <w:r>
+              <w:rPr>
+                <w:lang w:val="el-GR"/>
+              </w:rPr>
+              <w:t>–</w:t>
+            </w:r>
+            <w:r>
+              <w:rPr>
+                <w:lang w:val="el-GR"/>
+              </w:rPr>
+              <w:t xml:space="preserve"> 0.8 </w:t>
+            </w:r>
+          </w:p>
+        </w:tc>
+        <w:tc>
+          <w:tcPr>
+            <w:tcW w:w="4776" w:type="dxa"/>
+          </w:tcPr>
+          <w:p>
+            <w:pPr>
+              <w:cnfStyle w:val="000000100000" w:firstRow="0" w:lastRow="0" w:firstColumn="0" w:lastColumn="0" w:oddVBand="0" w:evenVBand="0" w:oddHBand="1" w:evenHBand="0" w:firstRowFirstColumn="0" w:firstRowLastColumn="0" w:lastRowFirstColumn="0" w:lastRowLastColumn="0"/>
+              <w:rPr>
+                <w:lang w:val="el-GR"/>
+              </w:rPr>
+            </w:pPr>
+            <w:r>
+              <w:rPr>
+                <w:lang w:val="el-GR"/>
+              </w:rPr>
+              <w:t>4</w:t>
+            </w:r>
+          </w:p>
+        </w:tc>
+      </w:tr>
+      <w:tr>
+        <w:tc>
+          <w:tcPr>
+            <w:cnfStyle w:val="001000000000" w:firstRow="0" w:lastRow="0" w:firstColumn="1" w:lastColumn="0" w:oddVBand="0" w:evenVBand="0" w:oddHBand="0" w:evenHBand="0" w:firstRowFirstColumn="0" w:firstRowLastColumn="0" w:lastRowFirstColumn="0" w:lastRowLastColumn="0"/>
+            <w:tcW w:w="4776" w:type="dxa"/>
+          </w:tcPr>
+          <w:p>
+            <w:pPr>
+              <w:rPr>
+                <w:lang w:val="el-GR"/>
+              </w:rPr>
+            </w:pPr>
+            <w:r>
+              <w:rPr>
+                <w:lang w:val="el-GR"/>
+              </w:rPr>
+              <w:t>0.8 – 0.85</w:t>
+            </w:r>
+          </w:p>
+        </w:tc>
+        <w:tc>
+          <w:tcPr>
+            <w:tcW w:w="4776" w:type="dxa"/>
+          </w:tcPr>
+          <w:p>
+            <w:pPr>
+              <w:cnfStyle w:val="000000000000" w:firstRow="0" w:lastRow="0" w:firstColumn="0" w:lastColumn="0" w:oddVBand="0" w:evenVBand="0" w:oddHBand="0" w:evenHBand="0" w:firstRowFirstColumn="0" w:firstRowLastColumn="0" w:lastRowFirstColumn="0" w:lastRowLastColumn="0"/>
+              <w:rPr>
+                <w:lang w:val="el-GR"/>
+              </w:rPr>
+            </w:pPr>
+            <w:r>
+              <w:rPr>
+                <w:lang w:val="el-GR"/>
+              </w:rPr>
+              <w:t>8</w:t>
+            </w:r>
+          </w:p>
+        </w:tc>
+      </w:tr>
+      <w:tr>
+        <w:trPr>
+          <w:cnfStyle w:val="000000100000" w:firstRow="0" w:lastRow="0" w:firstColumn="0" w:lastColumn="0" w:oddVBand="0" w:evenVBand="0" w:oddHBand="1" w:evenHBand="0" w:firstRowFirstColumn="0" w:firstRowLastColumn="0" w:lastRowFirstColumn="0" w:lastRowLastColumn="0"/>
+        </w:trPr>
+        <w:tc>
+          <w:tcPr>
+            <w:cnfStyle w:val="001000000000" w:firstRow="0" w:lastRow="0" w:firstColumn="1" w:lastColumn="0" w:oddVBand="0" w:evenVBand="0" w:oddHBand="0" w:evenHBand="0" w:firstRowFirstColumn="0" w:firstRowLastColumn="0" w:lastRowFirstColumn="0" w:lastRowLastColumn="0"/>
+            <w:tcW w:w="4776" w:type="dxa"/>
+          </w:tcPr>
+          <w:p>
+            <w:pPr>
+              <w:rPr>
+                <w:lang w:val="el-GR"/>
+              </w:rPr>
+            </w:pPr>
+            <w:r>
+              <w:rPr>
+                <w:lang w:val="el-GR"/>
+              </w:rPr>
+              <w:t>0.85 – 0.9</w:t>
+            </w:r>
+          </w:p>
+        </w:tc>
+        <w:tc>
+          <w:tcPr>
+            <w:tcW w:w="4776" w:type="dxa"/>
+          </w:tcPr>
+          <w:p>
+            <w:pPr>
+              <w:cnfStyle w:val="000000100000" w:firstRow="0" w:lastRow="0" w:firstColumn="0" w:lastColumn="0" w:oddVBand="0" w:evenVBand="0" w:oddHBand="1" w:evenHBand="0" w:firstRowFirstColumn="0" w:firstRowLastColumn="0" w:lastRowFirstColumn="0" w:lastRowLastColumn="0"/>
+              <w:rPr>
+                <w:lang w:val="el-GR"/>
+              </w:rPr>
+            </w:pPr>
+            <w:r>
+              <w:rPr>
+                <w:lang w:val="el-GR"/>
+              </w:rPr>
+              <w:t>16</w:t>
+            </w:r>
+          </w:p>
+        </w:tc>
+      </w:tr>
+      <w:tr>
+        <w:tc>
+          <w:tcPr>
+            <w:cnfStyle w:val="001000000000" w:firstRow="0" w:lastRow="0" w:firstColumn="1" w:lastColumn="0" w:oddVBand="0" w:evenVBand="0" w:oddHBand="0" w:evenHBand="0" w:firstRowFirstColumn="0" w:firstRowLastColumn="0" w:lastRowFirstColumn="0" w:lastRowLastColumn="0"/>
+            <w:tcW w:w="4776" w:type="dxa"/>
+          </w:tcPr>
+          <w:p>
+            <w:pPr>
+              <w:rPr>
+                <w:lang w:val="el-GR"/>
+              </w:rPr>
+            </w:pPr>
+            <w:r>
+              <w:rPr>
+                <w:lang w:val="el-GR"/>
+              </w:rPr>
+              <w:t>0.9 – 1</w:t>
+            </w:r>
+          </w:p>
+        </w:tc>
+        <w:tc>
+          <w:tcPr>
+            <w:tcW w:w="4776" w:type="dxa"/>
+          </w:tcPr>
+          <w:p>
+            <w:pPr>
+              <w:cnfStyle w:val="000000000000" w:firstRow="0" w:lastRow="0" w:firstColumn="0" w:lastColumn="0" w:oddVBand="0" w:evenVBand="0" w:oddHBand="0" w:evenHBand="0" w:firstRowFirstColumn="0" w:firstRowLastColumn="0" w:lastRowFirstColumn="0" w:lastRowLastColumn="0"/>
+              <w:rPr>
+                <w:lang w:val="el-GR"/>
+              </w:rPr>
+            </w:pPr>
+            <w:r>
+              <w:rPr>
+                <w:lang w:val="el-GR"/>
+              </w:rPr>
+              <w:t>32</w:t>
+            </w:r>
+          </w:p>
+        </w:tc>
+      </w:tr>
+    </w:tbl>
+    <w:p>
+      <w:pPr>
+        <w:rPr>
+          <w:lang w:val="el-GR"/>
+        </w:rPr>
+      </w:pPr>
     </w:p>
     <w:p>
       <w:pPr>
         <w:rPr>
-          <w:lang w:val="el-GR"/>
-        </w:rPr>
-      </w:pPr>
+          <w:vertAlign w:val="subscript"/>
+          <w:lang w:val="el-GR"/>
+        </w:rPr>
+      </w:pPr>
+      <w:r>
+        <w:rPr>
+          <w:lang w:val="el-GR"/>
+        </w:rPr>
+        <w:t xml:space="preserve">Με αυτό τον τρόπο δίνουμε όλο και μεγαλύτερη σημασία σε σημασιολογικά σημαντικούς όρους, αυξάντοντας την ποσότητα </w:t>
+      </w:r>
+      <m:oMath>
+        <m:r>
+          <w:rPr>
+            <w:rFonts w:ascii="Cambria Math" w:hAnsi="Cambria Math"/>
+            <w:lang w:val="el-GR"/>
+          </w:rPr>
+          <m:t>tf</m:t>
+        </m:r>
+      </m:oMath>
+      <w:r>
+        <w:rPr>
+          <w:rFonts w:eastAsiaTheme="minorEastAsia"/>
+          <w:lang w:val="el-GR"/>
+        </w:rPr>
+        <w:t xml:space="preserve">, ενώ η ποσότητα </w:t>
+      </w:r>
+      <m:oMath>
+        <m:r>
+          <w:rPr>
+            <w:rFonts w:ascii="Cambria Math" w:eastAsiaTheme="minorEastAsia" w:hAnsi="Cambria Math"/>
+            <w:lang w:val="el-GR"/>
+          </w:rPr>
+          <m:t>idf</m:t>
+        </m:r>
+      </m:oMath>
+      <w:r>
+        <w:rPr>
+          <w:rFonts w:eastAsiaTheme="minorEastAsia"/>
+          <w:lang w:val="el-GR"/>
+        </w:rPr>
+        <w:t xml:space="preserve"> </w:t>
+      </w:r>
+      <w:r>
+        <w:rPr>
+          <w:rFonts w:eastAsiaTheme="minorEastAsia"/>
+          <w:lang w:val="el-GR"/>
+        </w:rPr>
+        <w:t>παραμένει σταθερή.</w:t>
+      </w:r>
     </w:p>
     <w:p>
       <w:pPr>
+        <w:rPr>
+          <w:lang w:val="el-GR"/>
+        </w:rPr>
+      </w:pPr>
+    </w:p>
+    <w:p>
+      <w:pPr>
+        <w:rPr>
+          <w:lang w:val="el-GR"/>
+        </w:rPr>
+      </w:pPr>
+      <w:r>
+        <w:rPr>
+          <w:lang w:val="el-GR"/>
+        </w:rPr>
+        <w:t>Για την μείωση των διαστάσεων</w:t>
+      </w:r>
+      <w:r>
+        <w:rPr>
+          <w:lang w:val="el-GR"/>
+        </w:rPr>
+        <w:t xml:space="preserve"> στους αλγορίθμους μηχανικής μάθησης χωρίς επίβλεψη, οι οποίοι βασίζονται στην απόσταση</w:t>
+      </w:r>
+      <w:r>
+        <w:rPr>
+          <w:lang w:val="el-GR"/>
+        </w:rPr>
+        <w:t xml:space="preserve">, χρησιμοποιήθηκε ο αλγόριθμος </w:t>
+      </w:r>
+      <w:r>
+        <w:t>Word</w:t>
+      </w:r>
+      <w:r>
+        <w:rPr>
+          <w:lang w:val="el-GR"/>
+        </w:rPr>
+        <w:t>2</w:t>
+      </w:r>
+      <w:proofErr w:type="spellStart"/>
+      <w:r>
+        <w:t>Vec</w:t>
+      </w:r>
+      <w:proofErr w:type="spellEnd"/>
+      <w:r>
+        <w:rPr>
+          <w:lang w:val="el-GR"/>
+        </w:rPr>
+        <w:t>, ο οποίος προβαίνει σε αλλαγή βάσης του διανυσματικού χώρου από λέξεις σε έννοιες</w:t>
+      </w:r>
+      <w:r>
+        <w:rPr>
+          <w:lang w:val="el-GR"/>
+        </w:rPr>
+        <w:t>.</w:t>
+      </w:r>
+      <w:r>
+        <w:rPr>
+          <w:lang w:val="el-GR"/>
+        </w:rPr>
+        <w:t xml:space="preserve"> Ωστόσο, πειραματικά, η εισαγωγή της αναπαράστασης</w:t>
+      </w:r>
+      <w:r>
+        <w:rPr>
+          <w:lang w:val="el-GR"/>
+        </w:rPr>
+        <w:t>, σε διαφορετικά πλήθη εννοιών,</w:t>
+      </w:r>
+      <w:r>
+        <w:rPr>
+          <w:lang w:val="el-GR"/>
+        </w:rPr>
+        <w:t xml:space="preserve"> δεν βοήθησε στην αύξηση της ακρίβειας.</w:t>
+      </w:r>
+      <w:r>
+        <w:rPr>
+          <w:lang w:val="el-GR"/>
+        </w:rPr>
+        <w:t xml:space="preserve"> </w:t>
+      </w:r>
+    </w:p>
+    <w:p>
+      <w:pPr>
         <w:pStyle w:val="Heading1"/>
         <w:rPr>
           <w:lang w:val="el-GR"/>
         </w:rPr>
       </w:pPr>
-      <w:bookmarkStart w:id="2" w:name="_Toc474429475"/>
-      <w:r>
-        <w:rPr>
-          <w:lang w:val="el-GR"/>
-        </w:rPr>
-        <w:lastRenderedPageBreak/>
+      <w:bookmarkStart w:id="2" w:name="_Toc474948194"/>
+      <w:r>
+        <w:rPr>
+          <w:lang w:val="el-GR"/>
+        </w:rPr>
         <w:t>Αλγόριθμοι μηχανικής μάθησης με επίβλεψη</w:t>
       </w:r>
       <w:bookmarkEnd w:id="2"/>
@@ -2131,81 +2984,2036 @@
     <w:p>
       <w:pPr>
         <w:pStyle w:val="Heading2"/>
-      </w:pPr>
-      <w:bookmarkStart w:id="3" w:name="_Toc474429476"/>
-      <w:r>
-        <w:t>Logistic Regression</w:t>
+        <w:rPr>
+          <w:lang w:val="el-GR"/>
+        </w:rPr>
+      </w:pPr>
+      <w:bookmarkStart w:id="3" w:name="_Toc474948195"/>
+      <w:r>
+        <w:rPr>
+          <w:lang w:val="el-GR"/>
+        </w:rPr>
+        <w:t>Λογιστική Παλινδρόμηση</w:t>
       </w:r>
       <w:bookmarkEnd w:id="3"/>
     </w:p>
     <w:p>
       <w:pPr>
+        <w:rPr>
+          <w:lang w:val="el-GR"/>
+        </w:rPr>
+      </w:pPr>
+      <w:r>
+        <w:rPr>
+          <w:lang w:val="el-GR"/>
+        </w:rPr>
+        <w:t>Εφαρμόζοντας την</w:t>
+      </w:r>
+      <w:r>
+        <w:rPr>
+          <w:lang w:val="el-GR"/>
+        </w:rPr>
+        <w:t xml:space="preserve"> μ</w:t>
+      </w:r>
+      <w:r>
+        <w:rPr>
+          <w:lang w:val="el-GR"/>
+        </w:rPr>
+        <w:t>έθοδο</w:t>
+      </w:r>
+      <w:r>
+        <w:rPr>
+          <w:lang w:val="el-GR"/>
+        </w:rPr>
+        <w:t xml:space="preserve"> της λογιστικής παλινδρόμησης</w:t>
+      </w:r>
+      <w:r>
+        <w:rPr>
+          <w:lang w:val="el-GR"/>
+        </w:rPr>
+        <w:t xml:space="preserve"> (</w:t>
+      </w:r>
+      <w:r>
+        <w:t>Logistic</w:t>
+      </w:r>
+      <w:r>
+        <w:rPr>
+          <w:lang w:val="el-GR"/>
+        </w:rPr>
+        <w:t xml:space="preserve"> </w:t>
+      </w:r>
+      <w:r>
+        <w:t>Regression</w:t>
+      </w:r>
+      <w:r>
+        <w:rPr>
+          <w:lang w:val="el-GR"/>
+        </w:rPr>
+        <w:t>)</w:t>
+      </w:r>
+      <w:r>
+        <w:rPr>
+          <w:lang w:val="el-GR"/>
+        </w:rPr>
+        <w:t xml:space="preserve"> και χρησιμοποιόντας </w:t>
+      </w:r>
+      <w:r>
+        <w:rPr>
+          <w:lang w:val="el-GR"/>
+        </w:rPr>
+        <w:t>3-</w:t>
+      </w:r>
+      <w:r>
+        <w:t>fold</w:t>
+      </w:r>
+      <w:r>
+        <w:rPr>
+          <w:lang w:val="el-GR"/>
+        </w:rPr>
+        <w:t xml:space="preserve"> </w:t>
+      </w:r>
+      <w:r>
+        <w:t>cross</w:t>
+      </w:r>
+      <w:r>
+        <w:rPr>
+          <w:lang w:val="el-GR"/>
+        </w:rPr>
+        <w:t xml:space="preserve"> </w:t>
+      </w:r>
+      <w:r>
+        <w:t>validation</w:t>
+      </w:r>
+      <w:r>
+        <w:rPr>
+          <w:lang w:val="el-GR"/>
+        </w:rPr>
+        <w:t>,</w:t>
+      </w:r>
+      <w:r>
+        <w:rPr>
+          <w:lang w:val="el-GR"/>
+        </w:rPr>
+        <w:t xml:space="preserve"> παρατηρήσαμε τα ακόλουθα αποτελέσματα</w:t>
+      </w:r>
+      <w:r>
+        <w:rPr>
+          <w:lang w:val="el-GR"/>
+        </w:rPr>
+        <w:t>:</w:t>
+      </w:r>
+    </w:p>
+    <w:tbl>
+      <w:tblPr>
+        <w:tblStyle w:val="PlainTable2"/>
+        <w:tblW w:w="0" w:type="auto"/>
+        <w:tblLook w:val="04A0" w:firstRow="1" w:lastRow="0" w:firstColumn="1" w:lastColumn="0" w:noHBand="0" w:noVBand="1"/>
+      </w:tblPr>
+      <w:tblGrid>
+        <w:gridCol w:w="2894"/>
+        <w:gridCol w:w="3401"/>
+        <w:gridCol w:w="3267"/>
+      </w:tblGrid>
+      <w:tr>
+        <w:trPr>
+          <w:cnfStyle w:val="100000000000" w:firstRow="1" w:lastRow="0" w:firstColumn="0" w:lastColumn="0" w:oddVBand="0" w:evenVBand="0" w:oddHBand="0" w:evenHBand="0" w:firstRowFirstColumn="0" w:firstRowLastColumn="0" w:lastRowFirstColumn="0" w:lastRowLastColumn="0"/>
+        </w:trPr>
+        <w:tc>
+          <w:tcPr>
+            <w:cnfStyle w:val="001000000000" w:firstRow="0" w:lastRow="0" w:firstColumn="1" w:lastColumn="0" w:oddVBand="0" w:evenVBand="0" w:oddHBand="0" w:evenHBand="0" w:firstRowFirstColumn="0" w:firstRowLastColumn="0" w:lastRowFirstColumn="0" w:lastRowLastColumn="0"/>
+            <w:tcW w:w="2894" w:type="dxa"/>
+          </w:tcPr>
+          <w:p>
+            <w:r>
+              <w:rPr>
+                <w:lang w:val="el-GR"/>
+              </w:rPr>
+              <w:t xml:space="preserve">Παρατηρήσεις </w:t>
+            </w:r>
+          </w:p>
+        </w:tc>
+        <w:tc>
+          <w:tcPr>
+            <w:tcW w:w="3401" w:type="dxa"/>
+          </w:tcPr>
+          <w:p>
+            <w:pPr>
+              <w:cnfStyle w:val="100000000000" w:firstRow="1" w:lastRow="0" w:firstColumn="0" w:lastColumn="0" w:oddVBand="0" w:evenVBand="0" w:oddHBand="0" w:evenHBand="0" w:firstRowFirstColumn="0" w:firstRowLastColumn="0" w:lastRowFirstColumn="0" w:lastRowLastColumn="0"/>
+              <w:rPr>
+                <w:lang w:val="el-GR"/>
+              </w:rPr>
+            </w:pPr>
+            <w:r>
+              <w:rPr>
+                <w:lang w:val="el-GR"/>
+              </w:rPr>
+              <w:t>Αριθμός διαστάσεων</w:t>
+            </w:r>
+          </w:p>
+        </w:tc>
+        <w:tc>
+          <w:tcPr>
+            <w:tcW w:w="3267" w:type="dxa"/>
+          </w:tcPr>
+          <w:p>
+            <w:pPr>
+              <w:cnfStyle w:val="100000000000" w:firstRow="1" w:lastRow="0" w:firstColumn="0" w:lastColumn="0" w:oddVBand="0" w:evenVBand="0" w:oddHBand="0" w:evenHBand="0" w:firstRowFirstColumn="0" w:firstRowLastColumn="0" w:lastRowFirstColumn="0" w:lastRowLastColumn="0"/>
+              <w:rPr>
+                <w:lang w:val="el-GR"/>
+              </w:rPr>
+            </w:pPr>
+            <w:r>
+              <w:rPr>
+                <w:lang w:val="el-GR"/>
+              </w:rPr>
+              <w:t>Ακρίβεια</w:t>
+            </w:r>
+          </w:p>
+        </w:tc>
+        <w:bookmarkStart w:id="4" w:name="_GoBack"/>
+        <w:bookmarkEnd w:id="4"/>
+      </w:tr>
+      <w:tr>
+        <w:trPr>
+          <w:cnfStyle w:val="000000100000" w:firstRow="0" w:lastRow="0" w:firstColumn="0" w:lastColumn="0" w:oddVBand="0" w:evenVBand="0" w:oddHBand="1" w:evenHBand="0" w:firstRowFirstColumn="0" w:firstRowLastColumn="0" w:lastRowFirstColumn="0" w:lastRowLastColumn="0"/>
+        </w:trPr>
+        <w:tc>
+          <w:tcPr>
+            <w:cnfStyle w:val="001000000000" w:firstRow="0" w:lastRow="0" w:firstColumn="1" w:lastColumn="0" w:oddVBand="0" w:evenVBand="0" w:oddHBand="0" w:evenHBand="0" w:firstRowFirstColumn="0" w:firstRowLastColumn="0" w:lastRowFirstColumn="0" w:lastRowLastColumn="0"/>
+            <w:tcW w:w="2894" w:type="dxa"/>
+          </w:tcPr>
+          <w:p>
+            <w:pPr>
+              <w:rPr>
+                <w:lang w:val="el-GR"/>
+              </w:rPr>
+            </w:pPr>
+            <w:r>
+              <w:rPr>
+                <w:lang w:val="el-GR"/>
+              </w:rPr>
+              <w:lastRenderedPageBreak/>
+              <w:t>Χρήση σημασιολογικού λεξικού, αναπαράσταση</w:t>
+            </w:r>
+            <w:r>
+              <w:rPr>
+                <w:lang w:val="el-GR"/>
+              </w:rPr>
+              <w:t xml:space="preserve"> </w:t>
+            </w:r>
+            <m:oMath>
+              <m:r>
+                <m:rPr>
+                  <m:sty m:val="bi"/>
+                </m:rPr>
+                <w:rPr>
+                  <w:rFonts w:ascii="Cambria Math" w:hAnsi="Cambria Math"/>
+                </w:rPr>
+                <m:t>tf</m:t>
+              </m:r>
+              <m:r>
+                <m:rPr>
+                  <m:sty m:val="bi"/>
+                </m:rPr>
+                <w:rPr>
+                  <w:rFonts w:ascii="Cambria Math" w:hAnsi="Cambria Math"/>
+                  <w:lang w:val="el-GR"/>
+                </w:rPr>
+                <m:t>*</m:t>
+              </m:r>
+              <m:r>
+                <m:rPr>
+                  <m:sty m:val="bi"/>
+                </m:rPr>
+                <w:rPr>
+                  <w:rFonts w:ascii="Cambria Math" w:hAnsi="Cambria Math"/>
+                </w:rPr>
+                <m:t>idf</m:t>
+              </m:r>
+            </m:oMath>
+          </w:p>
+        </w:tc>
+        <w:tc>
+          <w:tcPr>
+            <w:tcW w:w="3401" w:type="dxa"/>
+          </w:tcPr>
+          <w:p>
+            <w:pPr>
+              <w:cnfStyle w:val="000000100000" w:firstRow="0" w:lastRow="0" w:firstColumn="0" w:lastColumn="0" w:oddVBand="0" w:evenVBand="0" w:oddHBand="1" w:evenHBand="0" w:firstRowFirstColumn="0" w:firstRowLastColumn="0" w:lastRowFirstColumn="0" w:lastRowLastColumn="0"/>
+              <w:rPr>
+                <w:lang w:val="el-GR"/>
+              </w:rPr>
+            </w:pPr>
+            <w:r>
+              <w:rPr>
+                <w:lang w:val="el-GR"/>
+              </w:rPr>
+              <w:t>Όλες</w:t>
+            </w:r>
+          </w:p>
+        </w:tc>
+        <w:tc>
+          <w:tcPr>
+            <w:tcW w:w="3267" w:type="dxa"/>
+          </w:tcPr>
+          <w:p>
+            <w:pPr>
+              <w:cnfStyle w:val="000000100000" w:firstRow="0" w:lastRow="0" w:firstColumn="0" w:lastColumn="0" w:oddVBand="0" w:evenVBand="0" w:oddHBand="1" w:evenHBand="0" w:firstRowFirstColumn="0" w:firstRowLastColumn="0" w:lastRowFirstColumn="0" w:lastRowLastColumn="0"/>
+              <w:rPr>
+                <w:lang w:val="el-GR"/>
+              </w:rPr>
+            </w:pPr>
+            <w:r>
+              <w:rPr>
+                <w:lang w:val="el-GR"/>
+              </w:rPr>
+              <w:t>0.93</w:t>
+            </w:r>
+          </w:p>
+        </w:tc>
+      </w:tr>
+      <w:tr>
+        <w:tc>
+          <w:tcPr>
+            <w:cnfStyle w:val="001000000000" w:firstRow="0" w:lastRow="0" w:firstColumn="1" w:lastColumn="0" w:oddVBand="0" w:evenVBand="0" w:oddHBand="0" w:evenHBand="0" w:firstRowFirstColumn="0" w:firstRowLastColumn="0" w:lastRowFirstColumn="0" w:lastRowLastColumn="0"/>
+            <w:tcW w:w="2894" w:type="dxa"/>
+          </w:tcPr>
+          <w:p>
+            <w:pPr>
+              <w:rPr>
+                <w:lang w:val="el-GR"/>
+              </w:rPr>
+            </w:pPr>
+          </w:p>
+        </w:tc>
+        <w:tc>
+          <w:tcPr>
+            <w:tcW w:w="3401" w:type="dxa"/>
+          </w:tcPr>
+          <w:p>
+            <w:pPr>
+              <w:cnfStyle w:val="000000000000" w:firstRow="0" w:lastRow="0" w:firstColumn="0" w:lastColumn="0" w:oddVBand="0" w:evenVBand="0" w:oddHBand="0" w:evenHBand="0" w:firstRowFirstColumn="0" w:firstRowLastColumn="0" w:lastRowFirstColumn="0" w:lastRowLastColumn="0"/>
+              <w:rPr>
+                <w:lang w:val="el-GR"/>
+              </w:rPr>
+            </w:pPr>
+            <w:r>
+              <w:rPr>
+                <w:lang w:val="el-GR"/>
+              </w:rPr>
+              <w:t>1000</w:t>
+            </w:r>
+          </w:p>
+        </w:tc>
+        <w:tc>
+          <w:tcPr>
+            <w:tcW w:w="3267" w:type="dxa"/>
+          </w:tcPr>
+          <w:p>
+            <w:pPr>
+              <w:cnfStyle w:val="000000000000" w:firstRow="0" w:lastRow="0" w:firstColumn="0" w:lastColumn="0" w:oddVBand="0" w:evenVBand="0" w:oddHBand="0" w:evenHBand="0" w:firstRowFirstColumn="0" w:firstRowLastColumn="0" w:lastRowFirstColumn="0" w:lastRowLastColumn="0"/>
+              <w:rPr>
+                <w:lang w:val="el-GR"/>
+              </w:rPr>
+            </w:pPr>
+            <w:r>
+              <w:rPr>
+                <w:lang w:val="el-GR"/>
+              </w:rPr>
+              <w:t>0.76</w:t>
+            </w:r>
+          </w:p>
+        </w:tc>
+      </w:tr>
+      <w:tr>
+        <w:trPr>
+          <w:cnfStyle w:val="000000100000" w:firstRow="0" w:lastRow="0" w:firstColumn="0" w:lastColumn="0" w:oddVBand="0" w:evenVBand="0" w:oddHBand="1" w:evenHBand="0" w:firstRowFirstColumn="0" w:firstRowLastColumn="0" w:lastRowFirstColumn="0" w:lastRowLastColumn="0"/>
+        </w:trPr>
+        <w:tc>
+          <w:tcPr>
+            <w:cnfStyle w:val="001000000000" w:firstRow="0" w:lastRow="0" w:firstColumn="1" w:lastColumn="0" w:oddVBand="0" w:evenVBand="0" w:oddHBand="0" w:evenHBand="0" w:firstRowFirstColumn="0" w:firstRowLastColumn="0" w:lastRowFirstColumn="0" w:lastRowLastColumn="0"/>
+            <w:tcW w:w="2894" w:type="dxa"/>
+          </w:tcPr>
+          <w:p>
+            <w:pPr>
+              <w:rPr>
+                <w:lang w:val="el-GR"/>
+              </w:rPr>
+            </w:pPr>
+            <w:r>
+              <w:rPr>
+                <w:lang w:val="el-GR"/>
+              </w:rPr>
+              <w:t xml:space="preserve">Αναπαράσταση </w:t>
+            </w:r>
+            <m:oMath>
+              <m:r>
+                <m:rPr>
+                  <m:sty m:val="bi"/>
+                </m:rPr>
+                <w:rPr>
+                  <w:rFonts w:ascii="Cambria Math" w:hAnsi="Cambria Math"/>
+                  <w:lang w:val="el-GR"/>
+                </w:rPr>
+                <m:t>tf*idf</m:t>
+              </m:r>
+            </m:oMath>
+            <w:r>
+              <w:rPr>
+                <w:rFonts w:eastAsiaTheme="minorEastAsia"/>
+                <w:lang w:val="el-GR"/>
+              </w:rPr>
+              <w:t xml:space="preserve"> χωρίς την χρήση σημασιολογικού λεξικού, αλλά με την εισαγωγή 2-grams</w:t>
+            </w:r>
+          </w:p>
+        </w:tc>
+        <w:tc>
+          <w:tcPr>
+            <w:tcW w:w="3401" w:type="dxa"/>
+          </w:tcPr>
+          <w:p>
+            <w:pPr>
+              <w:cnfStyle w:val="000000100000" w:firstRow="0" w:lastRow="0" w:firstColumn="0" w:lastColumn="0" w:oddVBand="0" w:evenVBand="0" w:oddHBand="1" w:evenHBand="0" w:firstRowFirstColumn="0" w:firstRowLastColumn="0" w:lastRowFirstColumn="0" w:lastRowLastColumn="0"/>
+              <w:rPr>
+                <w:lang w:val="el-GR"/>
+              </w:rPr>
+            </w:pPr>
+            <w:r>
+              <w:rPr>
+                <w:lang w:val="el-GR"/>
+              </w:rPr>
+              <w:t>50</w:t>
+            </w:r>
+          </w:p>
+        </w:tc>
+        <w:tc>
+          <w:tcPr>
+            <w:tcW w:w="3267" w:type="dxa"/>
+          </w:tcPr>
+          <w:p>
+            <w:pPr>
+              <w:cnfStyle w:val="000000100000" w:firstRow="0" w:lastRow="0" w:firstColumn="0" w:lastColumn="0" w:oddVBand="0" w:evenVBand="0" w:oddHBand="1" w:evenHBand="0" w:firstRowFirstColumn="0" w:firstRowLastColumn="0" w:lastRowFirstColumn="0" w:lastRowLastColumn="0"/>
+              <w:rPr>
+                <w:lang w:val="el-GR"/>
+              </w:rPr>
+            </w:pPr>
+            <w:r>
+              <w:rPr>
+                <w:lang w:val="el-GR"/>
+              </w:rPr>
+              <w:t>0.93</w:t>
+            </w:r>
+          </w:p>
+        </w:tc>
+      </w:tr>
+    </w:tbl>
+    <w:p>
+      <w:pPr>
         <w:pStyle w:val="Heading2"/>
-      </w:pPr>
-      <w:bookmarkStart w:id="4" w:name="_Toc474429477"/>
-      <w:r>
-        <w:t>Support Vectors Machine</w:t>
-      </w:r>
-      <w:r>
-        <w:t xml:space="preserve"> (SVM)</w:t>
-      </w:r>
-      <w:bookmarkEnd w:id="4"/>
-    </w:p>
-    <w:p>
-      <w:pPr>
-        <w:pStyle w:val="Heading1"/>
-        <w:rPr>
-          <w:lang w:val="el-GR"/>
-        </w:rPr>
-      </w:pPr>
-      <w:bookmarkStart w:id="5" w:name="_Toc474429478"/>
-      <w:r>
-        <w:rPr>
-          <w:lang w:val="el-GR"/>
-        </w:rPr>
-        <w:t>Αλγόριθμοι μηχανικής μάθησης χωρίς επίβλεψη</w:t>
+        <w:rPr>
+          <w:lang w:val="el-GR"/>
+        </w:rPr>
+      </w:pPr>
+      <w:bookmarkStart w:id="5" w:name="_Toc474948196"/>
+      <w:r>
+        <w:rPr>
+          <w:lang w:val="el-GR"/>
+        </w:rPr>
+        <w:t>Μηχανή Υποστήριξης Διανυσμάτων</w:t>
       </w:r>
       <w:bookmarkEnd w:id="5"/>
     </w:p>
     <w:p>
       <w:pPr>
-        <w:pStyle w:val="Heading2"/>
-      </w:pPr>
-      <w:bookmarkStart w:id="6" w:name="_Toc474429479"/>
-      <w:r>
-        <w:t>K-means</w:t>
+        <w:rPr>
+          <w:lang w:val="el-GR"/>
+        </w:rPr>
+      </w:pPr>
+      <w:r>
+        <w:rPr>
+          <w:lang w:val="el-GR"/>
+        </w:rPr>
+        <w:t>Εκπαιδεύοντας μία μηχανή υποστήριξης διανυσμάτων (</w:t>
+      </w:r>
+      <w:r>
+        <w:t>Support</w:t>
+      </w:r>
+      <w:r>
+        <w:rPr>
+          <w:lang w:val="el-GR"/>
+        </w:rPr>
+        <w:t xml:space="preserve"> </w:t>
+      </w:r>
+      <w:r>
+        <w:t>Vector</w:t>
+      </w:r>
+      <w:r>
+        <w:rPr>
+          <w:lang w:val="el-GR"/>
+        </w:rPr>
+        <w:t xml:space="preserve"> </w:t>
+      </w:r>
+      <w:r>
+        <w:t>Machine</w:t>
+      </w:r>
+      <w:r>
+        <w:rPr>
+          <w:lang w:val="el-GR"/>
+        </w:rPr>
+        <w:t>)</w:t>
+      </w:r>
+      <w:r>
+        <w:rPr>
+          <w:lang w:val="el-GR"/>
+        </w:rPr>
+        <w:t xml:space="preserve"> </w:t>
+      </w:r>
+      <w:r>
+        <w:rPr>
+          <w:lang w:val="el-GR"/>
+        </w:rPr>
+        <w:t xml:space="preserve">και χρησιμοποιόντας </w:t>
+      </w:r>
+      <w:r>
+        <w:t>hold</w:t>
+      </w:r>
+      <w:r>
+        <w:rPr>
+          <w:lang w:val="el-GR"/>
+        </w:rPr>
+        <w:t>-</w:t>
+      </w:r>
+      <w:r>
+        <w:t>out</w:t>
+      </w:r>
+      <w:r>
+        <w:rPr>
+          <w:lang w:val="el-GR"/>
+        </w:rPr>
+        <w:t xml:space="preserve"> </w:t>
+      </w:r>
+      <w:r>
+        <w:t>test</w:t>
+      </w:r>
+      <w:r>
+        <w:rPr>
+          <w:lang w:val="el-GR"/>
+        </w:rPr>
+        <w:t xml:space="preserve"> </w:t>
+      </w:r>
+      <w:r>
+        <w:t>validation</w:t>
+      </w:r>
+      <w:r>
+        <w:rPr>
+          <w:lang w:val="el-GR"/>
+        </w:rPr>
+        <w:t xml:space="preserve"> (εκπαίδευση στο 90% του συνόλου και επαλήθευση στο 10%)</w:t>
+      </w:r>
+      <w:r>
+        <w:rPr>
+          <w:lang w:val="el-GR"/>
+        </w:rPr>
+        <w:t xml:space="preserve">, </w:t>
+      </w:r>
+      <w:r>
+        <w:rPr>
+          <w:lang w:val="el-GR"/>
+        </w:rPr>
+        <w:t>παρατηρήσαμε</w:t>
+      </w:r>
+      <w:r>
+        <w:rPr>
+          <w:lang w:val="el-GR"/>
+        </w:rPr>
+        <w:t xml:space="preserve"> τα ακόλουθα αποτελέσματα:</w:t>
+      </w:r>
+    </w:p>
+    <w:tbl>
+      <w:tblPr>
+        <w:tblStyle w:val="PlainTable2"/>
+        <w:tblW w:w="0" w:type="auto"/>
+        <w:tblLook w:val="04A0" w:firstRow="1" w:lastRow="0" w:firstColumn="1" w:lastColumn="0" w:noHBand="0" w:noVBand="1"/>
+      </w:tblPr>
+      <w:tblGrid>
+        <w:gridCol w:w="2894"/>
+        <w:gridCol w:w="3401"/>
+        <w:gridCol w:w="3267"/>
+      </w:tblGrid>
+      <w:tr>
+        <w:trPr>
+          <w:cnfStyle w:val="100000000000" w:firstRow="1" w:lastRow="0" w:firstColumn="0" w:lastColumn="0" w:oddVBand="0" w:evenVBand="0" w:oddHBand="0" w:evenHBand="0" w:firstRowFirstColumn="0" w:firstRowLastColumn="0" w:lastRowFirstColumn="0" w:lastRowLastColumn="0"/>
+        </w:trPr>
+        <w:tc>
+          <w:tcPr>
+            <w:cnfStyle w:val="001000000000" w:firstRow="0" w:lastRow="0" w:firstColumn="1" w:lastColumn="0" w:oddVBand="0" w:evenVBand="0" w:oddHBand="0" w:evenHBand="0" w:firstRowFirstColumn="0" w:firstRowLastColumn="0" w:lastRowFirstColumn="0" w:lastRowLastColumn="0"/>
+            <w:tcW w:w="2894" w:type="dxa"/>
+          </w:tcPr>
+          <w:p>
+            <w:pPr>
+              <w:rPr>
+                <w:lang w:val="el-GR"/>
+              </w:rPr>
+            </w:pPr>
+            <w:r>
+              <w:rPr>
+                <w:lang w:val="el-GR"/>
+              </w:rPr>
+              <w:t>Παρατηρήσεις</w:t>
+            </w:r>
+          </w:p>
+        </w:tc>
+        <w:tc>
+          <w:tcPr>
+            <w:tcW w:w="3401" w:type="dxa"/>
+          </w:tcPr>
+          <w:p>
+            <w:pPr>
+              <w:cnfStyle w:val="100000000000" w:firstRow="1" w:lastRow="0" w:firstColumn="0" w:lastColumn="0" w:oddVBand="0" w:evenVBand="0" w:oddHBand="0" w:evenHBand="0" w:firstRowFirstColumn="0" w:firstRowLastColumn="0" w:lastRowFirstColumn="0" w:lastRowLastColumn="0"/>
+              <w:rPr>
+                <w:lang w:val="el-GR"/>
+              </w:rPr>
+            </w:pPr>
+            <w:r>
+              <w:rPr>
+                <w:lang w:val="el-GR"/>
+              </w:rPr>
+              <w:t>Αριθμός διαστάσεων</w:t>
+            </w:r>
+          </w:p>
+        </w:tc>
+        <w:tc>
+          <w:tcPr>
+            <w:tcW w:w="3267" w:type="dxa"/>
+          </w:tcPr>
+          <w:p>
+            <w:pPr>
+              <w:cnfStyle w:val="100000000000" w:firstRow="1" w:lastRow="0" w:firstColumn="0" w:lastColumn="0" w:oddVBand="0" w:evenVBand="0" w:oddHBand="0" w:evenHBand="0" w:firstRowFirstColumn="0" w:firstRowLastColumn="0" w:lastRowFirstColumn="0" w:lastRowLastColumn="0"/>
+              <w:rPr>
+                <w:lang w:val="el-GR"/>
+              </w:rPr>
+            </w:pPr>
+            <w:r>
+              <w:rPr>
+                <w:lang w:val="el-GR"/>
+              </w:rPr>
+              <w:t>Ακρίβεια</w:t>
+            </w:r>
+          </w:p>
+        </w:tc>
+      </w:tr>
+      <w:tr>
+        <w:trPr>
+          <w:cnfStyle w:val="000000100000" w:firstRow="0" w:lastRow="0" w:firstColumn="0" w:lastColumn="0" w:oddVBand="0" w:evenVBand="0" w:oddHBand="1" w:evenHBand="0" w:firstRowFirstColumn="0" w:firstRowLastColumn="0" w:lastRowFirstColumn="0" w:lastRowLastColumn="0"/>
+        </w:trPr>
+        <w:tc>
+          <w:tcPr>
+            <w:cnfStyle w:val="001000000000" w:firstRow="0" w:lastRow="0" w:firstColumn="1" w:lastColumn="0" w:oddVBand="0" w:evenVBand="0" w:oddHBand="0" w:evenHBand="0" w:firstRowFirstColumn="0" w:firstRowLastColumn="0" w:lastRowFirstColumn="0" w:lastRowLastColumn="0"/>
+            <w:tcW w:w="2894" w:type="dxa"/>
+          </w:tcPr>
+          <w:p>
+            <w:pPr>
+              <w:rPr>
+                <w:lang w:val="el-GR"/>
+              </w:rPr>
+            </w:pPr>
+            <w:r>
+              <w:rPr>
+                <w:lang w:val="el-GR"/>
+              </w:rPr>
+              <w:t>Χρήση σημασιολογικού λεξικού, αναπαράσταση</w:t>
+            </w:r>
+            <w:r>
+              <w:rPr>
+                <w:lang w:val="el-GR"/>
+              </w:rPr>
+              <w:t xml:space="preserve"> </w:t>
+            </w:r>
+            <m:oMath>
+              <m:r>
+                <m:rPr>
+                  <m:sty m:val="bi"/>
+                </m:rPr>
+                <w:rPr>
+                  <w:rFonts w:ascii="Cambria Math" w:hAnsi="Cambria Math"/>
+                </w:rPr>
+                <m:t>tf</m:t>
+              </m:r>
+              <m:r>
+                <m:rPr>
+                  <m:sty m:val="bi"/>
+                </m:rPr>
+                <w:rPr>
+                  <w:rFonts w:ascii="Cambria Math" w:hAnsi="Cambria Math"/>
+                  <w:lang w:val="el-GR"/>
+                </w:rPr>
+                <m:t>*</m:t>
+              </m:r>
+              <m:r>
+                <m:rPr>
+                  <m:sty m:val="bi"/>
+                </m:rPr>
+                <w:rPr>
+                  <w:rFonts w:ascii="Cambria Math" w:hAnsi="Cambria Math"/>
+                </w:rPr>
+                <m:t>idf</m:t>
+              </m:r>
+            </m:oMath>
+          </w:p>
+        </w:tc>
+        <w:tc>
+          <w:tcPr>
+            <w:tcW w:w="3401" w:type="dxa"/>
+          </w:tcPr>
+          <w:p>
+            <w:pPr>
+              <w:cnfStyle w:val="000000100000" w:firstRow="0" w:lastRow="0" w:firstColumn="0" w:lastColumn="0" w:oddVBand="0" w:evenVBand="0" w:oddHBand="1" w:evenHBand="0" w:firstRowFirstColumn="0" w:firstRowLastColumn="0" w:lastRowFirstColumn="0" w:lastRowLastColumn="0"/>
+              <w:rPr>
+                <w:lang w:val="el-GR"/>
+              </w:rPr>
+            </w:pPr>
+            <w:r>
+              <w:rPr>
+                <w:lang w:val="el-GR"/>
+              </w:rPr>
+              <w:t>Όλες</w:t>
+            </w:r>
+          </w:p>
+        </w:tc>
+        <w:tc>
+          <w:tcPr>
+            <w:tcW w:w="3267" w:type="dxa"/>
+          </w:tcPr>
+          <w:p>
+            <w:pPr>
+              <w:cnfStyle w:val="000000100000" w:firstRow="0" w:lastRow="0" w:firstColumn="0" w:lastColumn="0" w:oddVBand="0" w:evenVBand="0" w:oddHBand="1" w:evenHBand="0" w:firstRowFirstColumn="0" w:firstRowLastColumn="0" w:lastRowFirstColumn="0" w:lastRowLastColumn="0"/>
+              <w:rPr>
+                <w:lang w:val="el-GR"/>
+              </w:rPr>
+            </w:pPr>
+            <w:r>
+              <w:rPr>
+                <w:lang w:val="el-GR"/>
+              </w:rPr>
+              <w:t>0.72</w:t>
+            </w:r>
+          </w:p>
+        </w:tc>
+      </w:tr>
+      <w:tr>
+        <w:tc>
+          <w:tcPr>
+            <w:cnfStyle w:val="001000000000" w:firstRow="0" w:lastRow="0" w:firstColumn="1" w:lastColumn="0" w:oddVBand="0" w:evenVBand="0" w:oddHBand="0" w:evenHBand="0" w:firstRowFirstColumn="0" w:firstRowLastColumn="0" w:lastRowFirstColumn="0" w:lastRowLastColumn="0"/>
+            <w:tcW w:w="2894" w:type="dxa"/>
+          </w:tcPr>
+          <w:p>
+            <w:pPr>
+              <w:rPr>
+                <w:lang w:val="el-GR"/>
+              </w:rPr>
+            </w:pPr>
+          </w:p>
+        </w:tc>
+        <w:tc>
+          <w:tcPr>
+            <w:tcW w:w="3401" w:type="dxa"/>
+          </w:tcPr>
+          <w:p>
+            <w:pPr>
+              <w:cnfStyle w:val="000000000000" w:firstRow="0" w:lastRow="0" w:firstColumn="0" w:lastColumn="0" w:oddVBand="0" w:evenVBand="0" w:oddHBand="0" w:evenHBand="0" w:firstRowFirstColumn="0" w:firstRowLastColumn="0" w:lastRowFirstColumn="0" w:lastRowLastColumn="0"/>
+              <w:rPr>
+                <w:lang w:val="el-GR"/>
+              </w:rPr>
+            </w:pPr>
+            <w:r>
+              <w:rPr>
+                <w:lang w:val="el-GR"/>
+              </w:rPr>
+              <w:t>1000</w:t>
+            </w:r>
+          </w:p>
+        </w:tc>
+        <w:tc>
+          <w:tcPr>
+            <w:tcW w:w="3267" w:type="dxa"/>
+          </w:tcPr>
+          <w:p>
+            <w:pPr>
+              <w:cnfStyle w:val="000000000000" w:firstRow="0" w:lastRow="0" w:firstColumn="0" w:lastColumn="0" w:oddVBand="0" w:evenVBand="0" w:oddHBand="0" w:evenHBand="0" w:firstRowFirstColumn="0" w:firstRowLastColumn="0" w:lastRowFirstColumn="0" w:lastRowLastColumn="0"/>
+              <w:rPr>
+                <w:lang w:val="el-GR"/>
+              </w:rPr>
+            </w:pPr>
+            <w:r>
+              <w:rPr>
+                <w:lang w:val="el-GR"/>
+              </w:rPr>
+              <w:t>0.54</w:t>
+            </w:r>
+          </w:p>
+        </w:tc>
+      </w:tr>
+      <w:tr>
+        <w:trPr>
+          <w:cnfStyle w:val="000000100000" w:firstRow="0" w:lastRow="0" w:firstColumn="0" w:lastColumn="0" w:oddVBand="0" w:evenVBand="0" w:oddHBand="1" w:evenHBand="0" w:firstRowFirstColumn="0" w:firstRowLastColumn="0" w:lastRowFirstColumn="0" w:lastRowLastColumn="0"/>
+        </w:trPr>
+        <w:tc>
+          <w:tcPr>
+            <w:cnfStyle w:val="001000000000" w:firstRow="0" w:lastRow="0" w:firstColumn="1" w:lastColumn="0" w:oddVBand="0" w:evenVBand="0" w:oddHBand="0" w:evenHBand="0" w:firstRowFirstColumn="0" w:firstRowLastColumn="0" w:lastRowFirstColumn="0" w:lastRowLastColumn="0"/>
+            <w:tcW w:w="2894" w:type="dxa"/>
+          </w:tcPr>
+          <w:p>
+            <w:pPr>
+              <w:rPr>
+                <w:lang w:val="el-GR"/>
+              </w:rPr>
+            </w:pPr>
+            <w:r>
+              <w:rPr>
+                <w:lang w:val="el-GR"/>
+              </w:rPr>
+              <w:t xml:space="preserve">Αναπαράσταση </w:t>
+            </w:r>
+            <m:oMath>
+              <m:r>
+                <m:rPr>
+                  <m:sty m:val="bi"/>
+                </m:rPr>
+                <w:rPr>
+                  <w:rFonts w:ascii="Cambria Math" w:hAnsi="Cambria Math"/>
+                  <w:lang w:val="el-GR"/>
+                </w:rPr>
+                <m:t>tf*idf</m:t>
+              </m:r>
+            </m:oMath>
+            <w:r>
+              <w:rPr>
+                <w:rFonts w:eastAsiaTheme="minorEastAsia"/>
+                <w:lang w:val="el-GR"/>
+              </w:rPr>
+              <w:t xml:space="preserve"> χωρίς την χρήση σημασιολογικού λεξικού, αλλά με την εισαγωγή 2-grams</w:t>
+            </w:r>
+          </w:p>
+        </w:tc>
+        <w:tc>
+          <w:tcPr>
+            <w:tcW w:w="3401" w:type="dxa"/>
+          </w:tcPr>
+          <w:p>
+            <w:pPr>
+              <w:cnfStyle w:val="000000100000" w:firstRow="0" w:lastRow="0" w:firstColumn="0" w:lastColumn="0" w:oddVBand="0" w:evenVBand="0" w:oddHBand="1" w:evenHBand="0" w:firstRowFirstColumn="0" w:firstRowLastColumn="0" w:lastRowFirstColumn="0" w:lastRowLastColumn="0"/>
+            </w:pPr>
+            <w:r>
+              <w:rPr>
+                <w:lang w:val="el-GR"/>
+              </w:rPr>
+              <w:t>50</w:t>
+            </w:r>
+          </w:p>
+        </w:tc>
+        <w:tc>
+          <w:tcPr>
+            <w:tcW w:w="3267" w:type="dxa"/>
+          </w:tcPr>
+          <w:p>
+            <w:pPr>
+              <w:cnfStyle w:val="000000100000" w:firstRow="0" w:lastRow="0" w:firstColumn="0" w:lastColumn="0" w:oddVBand="0" w:evenVBand="0" w:oddHBand="1" w:evenHBand="0" w:firstRowFirstColumn="0" w:firstRowLastColumn="0" w:lastRowFirstColumn="0" w:lastRowLastColumn="0"/>
+              <w:rPr>
+                <w:lang w:val="el-GR"/>
+              </w:rPr>
+            </w:pPr>
+            <w:r>
+              <w:rPr>
+                <w:lang w:val="el-GR"/>
+              </w:rPr>
+              <w:t>0.72</w:t>
+            </w:r>
+          </w:p>
+        </w:tc>
+      </w:tr>
+    </w:tbl>
+    <w:p>
+      <w:pPr>
+        <w:pStyle w:val="Heading1"/>
+        <w:rPr>
+          <w:lang w:val="el-GR"/>
+        </w:rPr>
+      </w:pPr>
+      <w:bookmarkStart w:id="6" w:name="_Toc474948197"/>
+      <w:r>
+        <w:rPr>
+          <w:lang w:val="el-GR"/>
+        </w:rPr>
+        <w:t>Αλγόριθμοι μηχανικής μάθησης χωρίς επίβλεψη</w:t>
       </w:r>
       <w:bookmarkEnd w:id="6"/>
     </w:p>
     <w:p>
       <w:pPr>
         <w:pStyle w:val="Heading2"/>
-      </w:pPr>
-      <w:bookmarkStart w:id="7" w:name="_Toc474429480"/>
-      <w:r>
-        <w:t>Latent Dirichlet Allocation (L</w:t>
-      </w:r>
-      <w:bookmarkStart w:id="8" w:name="_GoBack"/>
-      <w:bookmarkEnd w:id="8"/>
-      <w:r>
-        <w:t>DA)</w:t>
+        <w:rPr>
+          <w:lang w:val="el-GR"/>
+        </w:rPr>
+      </w:pPr>
+      <w:bookmarkStart w:id="7" w:name="_Toc474948198"/>
+      <w:r>
+        <w:rPr>
+          <w:lang w:val="el-GR"/>
+        </w:rPr>
+        <w:t xml:space="preserve">Αλγόριθμος </w:t>
+      </w:r>
+      <w:r>
+        <w:t>K</w:t>
+      </w:r>
+      <w:r>
+        <w:rPr>
+          <w:lang w:val="el-GR"/>
+        </w:rPr>
+        <w:t>-</w:t>
+      </w:r>
+      <w:r>
+        <w:rPr>
+          <w:lang w:val="el-GR"/>
+        </w:rPr>
+        <w:t>μέσων</w:t>
       </w:r>
       <w:bookmarkEnd w:id="7"/>
     </w:p>
     <w:p>
       <w:pPr>
+        <w:rPr>
+          <w:lang w:val="el-GR"/>
+        </w:rPr>
+      </w:pPr>
+      <w:r>
+        <w:rPr>
+          <w:lang w:val="el-GR"/>
+        </w:rPr>
+        <w:t xml:space="preserve">Εφαρμόζοντας τον αλγόριθμο Κ-μέσων και χρησιμοποιόντας </w:t>
+      </w:r>
+      <w:r>
+        <w:t>hold</w:t>
+      </w:r>
+      <w:r>
+        <w:rPr>
+          <w:lang w:val="el-GR"/>
+        </w:rPr>
+        <w:t>-</w:t>
+      </w:r>
+      <w:r>
+        <w:t>out</w:t>
+      </w:r>
+      <w:r>
+        <w:rPr>
+          <w:lang w:val="el-GR"/>
+        </w:rPr>
+        <w:t xml:space="preserve"> </w:t>
+      </w:r>
+      <w:r>
+        <w:t>test</w:t>
+      </w:r>
+      <w:r>
+        <w:rPr>
+          <w:lang w:val="el-GR"/>
+        </w:rPr>
+        <w:t xml:space="preserve"> </w:t>
+      </w:r>
+      <w:r>
+        <w:t>validation</w:t>
+      </w:r>
+      <w:r>
+        <w:rPr>
+          <w:lang w:val="el-GR"/>
+        </w:rPr>
+        <w:t xml:space="preserve"> (εκπαίδευση στο 90% του συνόλου και επαλήθευση στο 10%)</w:t>
+      </w:r>
+      <w:r>
+        <w:rPr>
+          <w:lang w:val="el-GR"/>
+        </w:rPr>
+        <w:t>,</w:t>
+      </w:r>
+      <w:r>
+        <w:rPr>
+          <w:lang w:val="el-GR"/>
+        </w:rPr>
+        <w:t xml:space="preserve"> παρατήρησαμε τα ακόλουθα αποτελέσματα.</w:t>
+      </w:r>
+    </w:p>
+    <w:tbl>
+      <w:tblPr>
+        <w:tblStyle w:val="PlainTable2"/>
+        <w:tblW w:w="0" w:type="auto"/>
+        <w:tblLook w:val="04A0" w:firstRow="1" w:lastRow="0" w:firstColumn="1" w:lastColumn="0" w:noHBand="0" w:noVBand="1"/>
+      </w:tblPr>
+      <w:tblGrid>
+        <w:gridCol w:w="2894"/>
+        <w:gridCol w:w="3401"/>
+        <w:gridCol w:w="3267"/>
+      </w:tblGrid>
+      <w:tr>
+        <w:trPr>
+          <w:cnfStyle w:val="100000000000" w:firstRow="1" w:lastRow="0" w:firstColumn="0" w:lastColumn="0" w:oddVBand="0" w:evenVBand="0" w:oddHBand="0" w:evenHBand="0" w:firstRowFirstColumn="0" w:firstRowLastColumn="0" w:lastRowFirstColumn="0" w:lastRowLastColumn="0"/>
+        </w:trPr>
+        <w:tc>
+          <w:tcPr>
+            <w:cnfStyle w:val="001000000000" w:firstRow="0" w:lastRow="0" w:firstColumn="1" w:lastColumn="0" w:oddVBand="0" w:evenVBand="0" w:oddHBand="0" w:evenHBand="0" w:firstRowFirstColumn="0" w:firstRowLastColumn="0" w:lastRowFirstColumn="0" w:lastRowLastColumn="0"/>
+            <w:tcW w:w="2894" w:type="dxa"/>
+          </w:tcPr>
+          <w:p>
+            <w:pPr>
+              <w:rPr>
+                <w:lang w:val="el-GR"/>
+              </w:rPr>
+            </w:pPr>
+            <w:r>
+              <w:rPr>
+                <w:lang w:val="el-GR"/>
+              </w:rPr>
+              <w:t>Παρατηρήσεις</w:t>
+            </w:r>
+          </w:p>
+        </w:tc>
+        <w:tc>
+          <w:tcPr>
+            <w:tcW w:w="3401" w:type="dxa"/>
+          </w:tcPr>
+          <w:p>
+            <w:pPr>
+              <w:cnfStyle w:val="100000000000" w:firstRow="1" w:lastRow="0" w:firstColumn="0" w:lastColumn="0" w:oddVBand="0" w:evenVBand="0" w:oddHBand="0" w:evenHBand="0" w:firstRowFirstColumn="0" w:firstRowLastColumn="0" w:lastRowFirstColumn="0" w:lastRowLastColumn="0"/>
+              <w:rPr>
+                <w:lang w:val="el-GR"/>
+              </w:rPr>
+            </w:pPr>
+            <w:r>
+              <w:rPr>
+                <w:lang w:val="el-GR"/>
+              </w:rPr>
+              <w:t>Αριθμός διαστάσεων</w:t>
+            </w:r>
+          </w:p>
+        </w:tc>
+        <w:tc>
+          <w:tcPr>
+            <w:tcW w:w="3267" w:type="dxa"/>
+          </w:tcPr>
+          <w:p>
+            <w:pPr>
+              <w:cnfStyle w:val="100000000000" w:firstRow="1" w:lastRow="0" w:firstColumn="0" w:lastColumn="0" w:oddVBand="0" w:evenVBand="0" w:oddHBand="0" w:evenHBand="0" w:firstRowFirstColumn="0" w:firstRowLastColumn="0" w:lastRowFirstColumn="0" w:lastRowLastColumn="0"/>
+              <w:rPr>
+                <w:lang w:val="el-GR"/>
+              </w:rPr>
+            </w:pPr>
+            <w:r>
+              <w:rPr>
+                <w:lang w:val="el-GR"/>
+              </w:rPr>
+              <w:t>Ακρίβεια</w:t>
+            </w:r>
+          </w:p>
+        </w:tc>
+      </w:tr>
+      <w:tr>
+        <w:trPr>
+          <w:cnfStyle w:val="000000100000" w:firstRow="0" w:lastRow="0" w:firstColumn="0" w:lastColumn="0" w:oddVBand="0" w:evenVBand="0" w:oddHBand="1" w:evenHBand="0" w:firstRowFirstColumn="0" w:firstRowLastColumn="0" w:lastRowFirstColumn="0" w:lastRowLastColumn="0"/>
+        </w:trPr>
+        <w:tc>
+          <w:tcPr>
+            <w:cnfStyle w:val="001000000000" w:firstRow="0" w:lastRow="0" w:firstColumn="1" w:lastColumn="0" w:oddVBand="0" w:evenVBand="0" w:oddHBand="0" w:evenHBand="0" w:firstRowFirstColumn="0" w:firstRowLastColumn="0" w:lastRowFirstColumn="0" w:lastRowLastColumn="0"/>
+            <w:tcW w:w="2894" w:type="dxa"/>
+          </w:tcPr>
+          <w:p>
+            <w:pPr>
+              <w:jc w:val="left"/>
+              <w:rPr>
+                <w:lang w:val="el-GR"/>
+              </w:rPr>
+            </w:pPr>
+            <w:r>
+              <w:rPr>
+                <w:lang w:val="el-GR"/>
+              </w:rPr>
+              <w:lastRenderedPageBreak/>
+              <w:t>Χρήση σημασιολογικού λεξικού, αναπαράσταση</w:t>
+            </w:r>
+            <w:r>
+              <w:rPr>
+                <w:lang w:val="el-GR"/>
+              </w:rPr>
+              <w:t xml:space="preserve"> </w:t>
+            </w:r>
+            <m:oMath>
+              <m:r>
+                <m:rPr>
+                  <m:sty m:val="bi"/>
+                </m:rPr>
+                <w:rPr>
+                  <w:rFonts w:ascii="Cambria Math" w:hAnsi="Cambria Math"/>
+                </w:rPr>
+                <m:t>tf</m:t>
+              </m:r>
+              <m:r>
+                <m:rPr>
+                  <m:sty m:val="bi"/>
+                </m:rPr>
+                <w:rPr>
+                  <w:rFonts w:ascii="Cambria Math" w:hAnsi="Cambria Math"/>
+                  <w:lang w:val="el-GR"/>
+                </w:rPr>
+                <m:t>*</m:t>
+              </m:r>
+              <m:r>
+                <m:rPr>
+                  <m:sty m:val="bi"/>
+                </m:rPr>
+                <w:rPr>
+                  <w:rFonts w:ascii="Cambria Math" w:hAnsi="Cambria Math"/>
+                </w:rPr>
+                <m:t>idf</m:t>
+              </m:r>
+            </m:oMath>
+          </w:p>
+        </w:tc>
+        <w:tc>
+          <w:tcPr>
+            <w:tcW w:w="3401" w:type="dxa"/>
+          </w:tcPr>
+          <w:p>
+            <w:pPr>
+              <w:cnfStyle w:val="000000100000" w:firstRow="0" w:lastRow="0" w:firstColumn="0" w:lastColumn="0" w:oddVBand="0" w:evenVBand="0" w:oddHBand="1" w:evenHBand="0" w:firstRowFirstColumn="0" w:firstRowLastColumn="0" w:lastRowFirstColumn="0" w:lastRowLastColumn="0"/>
+              <w:rPr>
+                <w:lang w:val="el-GR"/>
+              </w:rPr>
+            </w:pPr>
+            <w:r>
+              <w:rPr>
+                <w:lang w:val="el-GR"/>
+              </w:rPr>
+              <w:t>Όλες</w:t>
+            </w:r>
+          </w:p>
+        </w:tc>
+        <w:tc>
+          <w:tcPr>
+            <w:tcW w:w="3267" w:type="dxa"/>
+          </w:tcPr>
+          <w:p>
+            <w:pPr>
+              <w:cnfStyle w:val="000000100000" w:firstRow="0" w:lastRow="0" w:firstColumn="0" w:lastColumn="0" w:oddVBand="0" w:evenVBand="0" w:oddHBand="1" w:evenHBand="0" w:firstRowFirstColumn="0" w:firstRowLastColumn="0" w:lastRowFirstColumn="0" w:lastRowLastColumn="0"/>
+              <w:rPr>
+                <w:lang w:val="el-GR"/>
+              </w:rPr>
+            </w:pPr>
+            <w:r>
+              <w:rPr>
+                <w:lang w:val="el-GR"/>
+              </w:rPr>
+              <w:t>0.</w:t>
+            </w:r>
+            <w:r>
+              <w:rPr>
+                <w:lang w:val="el-GR"/>
+              </w:rPr>
+              <w:t>51</w:t>
+            </w:r>
+          </w:p>
+        </w:tc>
+      </w:tr>
+      <w:tr>
+        <w:tc>
+          <w:tcPr>
+            <w:cnfStyle w:val="001000000000" w:firstRow="0" w:lastRow="0" w:firstColumn="1" w:lastColumn="0" w:oddVBand="0" w:evenVBand="0" w:oddHBand="0" w:evenHBand="0" w:firstRowFirstColumn="0" w:firstRowLastColumn="0" w:lastRowFirstColumn="0" w:lastRowLastColumn="0"/>
+            <w:tcW w:w="2894" w:type="dxa"/>
+          </w:tcPr>
+          <w:p>
+            <w:pPr>
+              <w:jc w:val="left"/>
+              <w:rPr>
+                <w:lang w:val="el-GR"/>
+              </w:rPr>
+            </w:pPr>
+          </w:p>
+        </w:tc>
+        <w:tc>
+          <w:tcPr>
+            <w:tcW w:w="3401" w:type="dxa"/>
+          </w:tcPr>
+          <w:p>
+            <w:pPr>
+              <w:cnfStyle w:val="000000000000" w:firstRow="0" w:lastRow="0" w:firstColumn="0" w:lastColumn="0" w:oddVBand="0" w:evenVBand="0" w:oddHBand="0" w:evenHBand="0" w:firstRowFirstColumn="0" w:firstRowLastColumn="0" w:lastRowFirstColumn="0" w:lastRowLastColumn="0"/>
+              <w:rPr>
+                <w:lang w:val="el-GR"/>
+              </w:rPr>
+            </w:pPr>
+            <w:r>
+              <w:rPr>
+                <w:lang w:val="el-GR"/>
+              </w:rPr>
+              <w:t>1000</w:t>
+            </w:r>
+          </w:p>
+        </w:tc>
+        <w:tc>
+          <w:tcPr>
+            <w:tcW w:w="3267" w:type="dxa"/>
+          </w:tcPr>
+          <w:p>
+            <w:pPr>
+              <w:cnfStyle w:val="000000000000" w:firstRow="0" w:lastRow="0" w:firstColumn="0" w:lastColumn="0" w:oddVBand="0" w:evenVBand="0" w:oddHBand="0" w:evenHBand="0" w:firstRowFirstColumn="0" w:firstRowLastColumn="0" w:lastRowFirstColumn="0" w:lastRowLastColumn="0"/>
+              <w:rPr>
+                <w:lang w:val="el-GR"/>
+              </w:rPr>
+            </w:pPr>
+            <w:r>
+              <w:rPr>
+                <w:lang w:val="el-GR"/>
+              </w:rPr>
+              <w:t>0.51</w:t>
+            </w:r>
+          </w:p>
+        </w:tc>
+      </w:tr>
+      <w:tr>
+        <w:trPr>
+          <w:cnfStyle w:val="000000100000" w:firstRow="0" w:lastRow="0" w:firstColumn="0" w:lastColumn="0" w:oddVBand="0" w:evenVBand="0" w:oddHBand="1" w:evenHBand="0" w:firstRowFirstColumn="0" w:firstRowLastColumn="0" w:lastRowFirstColumn="0" w:lastRowLastColumn="0"/>
+        </w:trPr>
+        <w:tc>
+          <w:tcPr>
+            <w:cnfStyle w:val="001000000000" w:firstRow="0" w:lastRow="0" w:firstColumn="1" w:lastColumn="0" w:oddVBand="0" w:evenVBand="0" w:oddHBand="0" w:evenHBand="0" w:firstRowFirstColumn="0" w:firstRowLastColumn="0" w:lastRowFirstColumn="0" w:lastRowLastColumn="0"/>
+            <w:tcW w:w="2894" w:type="dxa"/>
+          </w:tcPr>
+          <w:p>
+            <w:pPr>
+              <w:jc w:val="left"/>
+              <w:rPr>
+                <w:lang w:val="el-GR"/>
+              </w:rPr>
+            </w:pPr>
+            <w:r>
+              <w:rPr>
+                <w:lang w:val="el-GR"/>
+              </w:rPr>
+              <w:t>Αναπαράσταση</w:t>
+            </w:r>
+            <w:r>
+              <w:rPr>
+                <w:lang w:val="el-GR"/>
+              </w:rPr>
+              <w:t xml:space="preserve"> </w:t>
+            </w:r>
+            <w:r>
+              <w:t>Word</w:t>
+            </w:r>
+            <w:r>
+              <w:rPr>
+                <w:lang w:val="el-GR"/>
+              </w:rPr>
+              <w:t>2</w:t>
+            </w:r>
+            <w:proofErr w:type="spellStart"/>
+            <w:r>
+              <w:t>Vec</w:t>
+            </w:r>
+            <w:proofErr w:type="spellEnd"/>
+            <w:r>
+              <w:rPr>
+                <w:lang w:val="el-GR"/>
+              </w:rPr>
+              <w:t xml:space="preserve"> </w:t>
+            </w:r>
+            <w:r>
+              <w:rPr>
+                <w:rFonts w:eastAsiaTheme="minorEastAsia"/>
+                <w:lang w:val="el-GR"/>
+              </w:rPr>
+              <w:t>χωρίς χρήση σημασιολογικού λεξικού</w:t>
+            </w:r>
+            <w:r>
+              <w:rPr>
+                <w:rFonts w:eastAsiaTheme="minorEastAsia"/>
+                <w:lang w:val="el-GR"/>
+              </w:rPr>
+              <w:t>,</w:t>
+            </w:r>
+            <w:r>
+              <w:rPr>
+                <w:rFonts w:eastAsiaTheme="minorEastAsia"/>
+                <w:lang w:val="el-GR"/>
+              </w:rPr>
+              <w:t xml:space="preserve"> αλλά με την εισαγωγή 2-grams</w:t>
+            </w:r>
+          </w:p>
+        </w:tc>
+        <w:tc>
+          <w:tcPr>
+            <w:tcW w:w="3401" w:type="dxa"/>
+          </w:tcPr>
+          <w:p>
+            <w:pPr>
+              <w:cnfStyle w:val="000000100000" w:firstRow="0" w:lastRow="0" w:firstColumn="0" w:lastColumn="0" w:oddVBand="0" w:evenVBand="0" w:oddHBand="1" w:evenHBand="0" w:firstRowFirstColumn="0" w:firstRowLastColumn="0" w:lastRowFirstColumn="0" w:lastRowLastColumn="0"/>
+              <w:rPr>
+                <w:lang w:val="el-GR"/>
+              </w:rPr>
+            </w:pPr>
+            <w:r>
+              <w:rPr>
+                <w:lang w:val="el-GR"/>
+              </w:rPr>
+              <w:t>50</w:t>
+            </w:r>
+          </w:p>
+        </w:tc>
+        <w:tc>
+          <w:tcPr>
+            <w:tcW w:w="3267" w:type="dxa"/>
+          </w:tcPr>
+          <w:p>
+            <w:pPr>
+              <w:cnfStyle w:val="000000100000" w:firstRow="0" w:lastRow="0" w:firstColumn="0" w:lastColumn="0" w:oddVBand="0" w:evenVBand="0" w:oddHBand="1" w:evenHBand="0" w:firstRowFirstColumn="0" w:firstRowLastColumn="0" w:lastRowFirstColumn="0" w:lastRowLastColumn="0"/>
+            </w:pPr>
+            <w:r>
+              <w:t>0.53</w:t>
+            </w:r>
+          </w:p>
+        </w:tc>
+      </w:tr>
+    </w:tbl>
+    <w:p>
+      <w:pPr>
+        <w:rPr>
+          <w:lang w:val="el-GR"/>
+        </w:rPr>
+      </w:pPr>
+    </w:p>
+    <w:p>
+      <w:pPr>
         <w:pStyle w:val="Heading2"/>
-      </w:pPr>
-      <w:bookmarkStart w:id="9" w:name="_Toc474429481"/>
-      <w:r>
-        <w:t>Gaussian Mixture Model (GMM)</w:t>
+        <w:tabs>
+          <w:tab w:val="left" w:pos="6647"/>
+        </w:tabs>
+      </w:pPr>
+      <w:bookmarkStart w:id="8" w:name="_Toc474948199"/>
+      <w:r>
+        <w:rPr>
+          <w:lang w:val="el-GR"/>
+        </w:rPr>
+        <w:t xml:space="preserve">Λανθάνουσα κατανομή </w:t>
+      </w:r>
+      <w:r>
+        <w:t>Dirichlet</w:t>
+      </w:r>
+      <w:r>
+        <w:t xml:space="preserve"> (LDA)</w:t>
+      </w:r>
+      <w:bookmarkEnd w:id="8"/>
+      <w:r>
+        <w:tab/>
+      </w:r>
+    </w:p>
+    <w:p>
+      <w:pPr>
+        <w:rPr>
+          <w:lang w:val="el-GR"/>
+        </w:rPr>
+      </w:pPr>
+      <w:r>
+        <w:rPr>
+          <w:lang w:val="el-GR"/>
+        </w:rPr>
+        <w:t>Εφαρμόζοντας τον αλγόριθμο</w:t>
+      </w:r>
+      <w:r>
+        <w:rPr>
+          <w:lang w:val="el-GR"/>
+        </w:rPr>
+        <w:t xml:space="preserve"> </w:t>
+      </w:r>
+      <w:r>
+        <w:rPr>
+          <w:lang w:val="el-GR"/>
+        </w:rPr>
+        <w:t xml:space="preserve">της Λανθάνουσας κατανομής </w:t>
+      </w:r>
+      <w:r>
+        <w:t>Dirichlet</w:t>
+      </w:r>
+      <w:r>
+        <w:rPr>
+          <w:lang w:val="el-GR"/>
+        </w:rPr>
+        <w:t xml:space="preserve"> (</w:t>
+      </w:r>
+      <w:r>
+        <w:t>LDA</w:t>
+      </w:r>
+      <w:r>
+        <w:rPr>
+          <w:lang w:val="el-GR"/>
+        </w:rPr>
+        <w:t>)</w:t>
+      </w:r>
+      <w:r>
+        <w:rPr>
+          <w:lang w:val="el-GR"/>
+        </w:rPr>
+        <w:t xml:space="preserve"> και χρησιμοποιόντας </w:t>
+      </w:r>
+      <w:r>
+        <w:t>hold</w:t>
+      </w:r>
+      <w:r>
+        <w:rPr>
+          <w:lang w:val="el-GR"/>
+        </w:rPr>
+        <w:t>-</w:t>
+      </w:r>
+      <w:r>
+        <w:t>out</w:t>
+      </w:r>
+      <w:r>
+        <w:rPr>
+          <w:lang w:val="el-GR"/>
+        </w:rPr>
+        <w:t xml:space="preserve"> </w:t>
+      </w:r>
+      <w:r>
+        <w:t>test</w:t>
+      </w:r>
+      <w:r>
+        <w:rPr>
+          <w:lang w:val="el-GR"/>
+        </w:rPr>
+        <w:t xml:space="preserve"> </w:t>
+      </w:r>
+      <w:r>
+        <w:t>validation</w:t>
+      </w:r>
+      <w:r>
+        <w:rPr>
+          <w:lang w:val="el-GR"/>
+        </w:rPr>
+        <w:t xml:space="preserve"> (εκπαίδευση στο 90% του συνόλου και επαλήθευση στο 10%)</w:t>
+      </w:r>
+      <w:r>
+        <w:rPr>
+          <w:lang w:val="el-GR"/>
+        </w:rPr>
+        <w:t>,</w:t>
+      </w:r>
+      <w:r>
+        <w:rPr>
+          <w:lang w:val="el-GR"/>
+        </w:rPr>
+        <w:t xml:space="preserve"> παρατήρησαμε τα ακόλουθα αποτελέσματα.</w:t>
+      </w:r>
+    </w:p>
+    <w:tbl>
+      <w:tblPr>
+        <w:tblStyle w:val="PlainTable2"/>
+        <w:tblW w:w="0" w:type="auto"/>
+        <w:tblLook w:val="04A0" w:firstRow="1" w:lastRow="0" w:firstColumn="1" w:lastColumn="0" w:noHBand="0" w:noVBand="1"/>
+      </w:tblPr>
+      <w:tblGrid>
+        <w:gridCol w:w="2894"/>
+        <w:gridCol w:w="3401"/>
+        <w:gridCol w:w="3267"/>
+      </w:tblGrid>
+      <w:tr>
+        <w:trPr>
+          <w:cnfStyle w:val="100000000000" w:firstRow="1" w:lastRow="0" w:firstColumn="0" w:lastColumn="0" w:oddVBand="0" w:evenVBand="0" w:oddHBand="0" w:evenHBand="0" w:firstRowFirstColumn="0" w:firstRowLastColumn="0" w:lastRowFirstColumn="0" w:lastRowLastColumn="0"/>
+        </w:trPr>
+        <w:tc>
+          <w:tcPr>
+            <w:cnfStyle w:val="001000000000" w:firstRow="0" w:lastRow="0" w:firstColumn="1" w:lastColumn="0" w:oddVBand="0" w:evenVBand="0" w:oddHBand="0" w:evenHBand="0" w:firstRowFirstColumn="0" w:firstRowLastColumn="0" w:lastRowFirstColumn="0" w:lastRowLastColumn="0"/>
+            <w:tcW w:w="2894" w:type="dxa"/>
+          </w:tcPr>
+          <w:p>
+            <w:pPr>
+              <w:rPr>
+                <w:lang w:val="el-GR"/>
+              </w:rPr>
+            </w:pPr>
+            <w:r>
+              <w:rPr>
+                <w:lang w:val="el-GR"/>
+              </w:rPr>
+              <w:t>Παρατηρήσεις</w:t>
+            </w:r>
+          </w:p>
+        </w:tc>
+        <w:tc>
+          <w:tcPr>
+            <w:tcW w:w="3401" w:type="dxa"/>
+          </w:tcPr>
+          <w:p>
+            <w:pPr>
+              <w:cnfStyle w:val="100000000000" w:firstRow="1" w:lastRow="0" w:firstColumn="0" w:lastColumn="0" w:oddVBand="0" w:evenVBand="0" w:oddHBand="0" w:evenHBand="0" w:firstRowFirstColumn="0" w:firstRowLastColumn="0" w:lastRowFirstColumn="0" w:lastRowLastColumn="0"/>
+              <w:rPr>
+                <w:lang w:val="el-GR"/>
+              </w:rPr>
+            </w:pPr>
+            <w:r>
+              <w:rPr>
+                <w:lang w:val="el-GR"/>
+              </w:rPr>
+              <w:t>Αριθμός διαστάσεων</w:t>
+            </w:r>
+          </w:p>
+        </w:tc>
+        <w:tc>
+          <w:tcPr>
+            <w:tcW w:w="3267" w:type="dxa"/>
+          </w:tcPr>
+          <w:p>
+            <w:pPr>
+              <w:cnfStyle w:val="100000000000" w:firstRow="1" w:lastRow="0" w:firstColumn="0" w:lastColumn="0" w:oddVBand="0" w:evenVBand="0" w:oddHBand="0" w:evenHBand="0" w:firstRowFirstColumn="0" w:firstRowLastColumn="0" w:lastRowFirstColumn="0" w:lastRowLastColumn="0"/>
+              <w:rPr>
+                <w:lang w:val="el-GR"/>
+              </w:rPr>
+            </w:pPr>
+            <w:r>
+              <w:rPr>
+                <w:lang w:val="el-GR"/>
+              </w:rPr>
+              <w:t>Ακρίβεια</w:t>
+            </w:r>
+          </w:p>
+        </w:tc>
+      </w:tr>
+      <w:tr>
+        <w:trPr>
+          <w:cnfStyle w:val="000000100000" w:firstRow="0" w:lastRow="0" w:firstColumn="0" w:lastColumn="0" w:oddVBand="0" w:evenVBand="0" w:oddHBand="1" w:evenHBand="0" w:firstRowFirstColumn="0" w:firstRowLastColumn="0" w:lastRowFirstColumn="0" w:lastRowLastColumn="0"/>
+        </w:trPr>
+        <w:tc>
+          <w:tcPr>
+            <w:cnfStyle w:val="001000000000" w:firstRow="0" w:lastRow="0" w:firstColumn="1" w:lastColumn="0" w:oddVBand="0" w:evenVBand="0" w:oddHBand="0" w:evenHBand="0" w:firstRowFirstColumn="0" w:firstRowLastColumn="0" w:lastRowFirstColumn="0" w:lastRowLastColumn="0"/>
+            <w:tcW w:w="2894" w:type="dxa"/>
+          </w:tcPr>
+          <w:p>
+            <w:pPr>
+              <w:rPr>
+                <w:lang w:val="el-GR"/>
+              </w:rPr>
+            </w:pPr>
+            <w:r>
+              <w:rPr>
+                <w:lang w:val="el-GR"/>
+              </w:rPr>
+              <w:t>Χρήση σημασιολογικού λεξικού, αναπαράσταση</w:t>
+            </w:r>
+            <w:r>
+              <w:rPr>
+                <w:lang w:val="el-GR"/>
+              </w:rPr>
+              <w:t xml:space="preserve"> </w:t>
+            </w:r>
+            <m:oMath>
+              <m:r>
+                <m:rPr>
+                  <m:sty m:val="bi"/>
+                </m:rPr>
+                <w:rPr>
+                  <w:rFonts w:ascii="Cambria Math" w:hAnsi="Cambria Math"/>
+                </w:rPr>
+                <m:t>tf</m:t>
+              </m:r>
+              <m:r>
+                <m:rPr>
+                  <m:sty m:val="bi"/>
+                </m:rPr>
+                <w:rPr>
+                  <w:rFonts w:ascii="Cambria Math" w:hAnsi="Cambria Math"/>
+                  <w:lang w:val="el-GR"/>
+                </w:rPr>
+                <m:t>*</m:t>
+              </m:r>
+              <m:r>
+                <m:rPr>
+                  <m:sty m:val="bi"/>
+                </m:rPr>
+                <w:rPr>
+                  <w:rFonts w:ascii="Cambria Math" w:hAnsi="Cambria Math"/>
+                </w:rPr>
+                <m:t>idf</m:t>
+              </m:r>
+            </m:oMath>
+          </w:p>
+        </w:tc>
+        <w:tc>
+          <w:tcPr>
+            <w:tcW w:w="3401" w:type="dxa"/>
+          </w:tcPr>
+          <w:p>
+            <w:pPr>
+              <w:cnfStyle w:val="000000100000" w:firstRow="0" w:lastRow="0" w:firstColumn="0" w:lastColumn="0" w:oddVBand="0" w:evenVBand="0" w:oddHBand="1" w:evenHBand="0" w:firstRowFirstColumn="0" w:firstRowLastColumn="0" w:lastRowFirstColumn="0" w:lastRowLastColumn="0"/>
+              <w:rPr>
+                <w:lang w:val="el-GR"/>
+              </w:rPr>
+            </w:pPr>
+            <w:r>
+              <w:rPr>
+                <w:lang w:val="el-GR"/>
+              </w:rPr>
+              <w:t>Όλες</w:t>
+            </w:r>
+          </w:p>
+        </w:tc>
+        <w:tc>
+          <w:tcPr>
+            <w:tcW w:w="3267" w:type="dxa"/>
+          </w:tcPr>
+          <w:p>
+            <w:pPr>
+              <w:cnfStyle w:val="000000100000" w:firstRow="0" w:lastRow="0" w:firstColumn="0" w:lastColumn="0" w:oddVBand="0" w:evenVBand="0" w:oddHBand="1" w:evenHBand="0" w:firstRowFirstColumn="0" w:firstRowLastColumn="0" w:lastRowFirstColumn="0" w:lastRowLastColumn="0"/>
+              <w:rPr>
+                <w:lang w:val="el-GR"/>
+              </w:rPr>
+            </w:pPr>
+            <w:r>
+              <w:rPr>
+                <w:lang w:val="el-GR"/>
+              </w:rPr>
+              <w:t>0.</w:t>
+            </w:r>
+            <w:r>
+              <w:rPr>
+                <w:lang w:val="el-GR"/>
+              </w:rPr>
+              <w:t>5</w:t>
+            </w:r>
+            <w:r>
+              <w:rPr>
+                <w:lang w:val="el-GR"/>
+              </w:rPr>
+              <w:t>2</w:t>
+            </w:r>
+          </w:p>
+        </w:tc>
+      </w:tr>
+      <w:tr>
+        <w:tc>
+          <w:tcPr>
+            <w:cnfStyle w:val="001000000000" w:firstRow="0" w:lastRow="0" w:firstColumn="1" w:lastColumn="0" w:oddVBand="0" w:evenVBand="0" w:oddHBand="0" w:evenHBand="0" w:firstRowFirstColumn="0" w:firstRowLastColumn="0" w:lastRowFirstColumn="0" w:lastRowLastColumn="0"/>
+            <w:tcW w:w="2894" w:type="dxa"/>
+          </w:tcPr>
+          <w:p>
+            <w:pPr>
+              <w:rPr>
+                <w:lang w:val="el-GR"/>
+              </w:rPr>
+            </w:pPr>
+          </w:p>
+        </w:tc>
+        <w:tc>
+          <w:tcPr>
+            <w:tcW w:w="3401" w:type="dxa"/>
+          </w:tcPr>
+          <w:p>
+            <w:pPr>
+              <w:cnfStyle w:val="000000000000" w:firstRow="0" w:lastRow="0" w:firstColumn="0" w:lastColumn="0" w:oddVBand="0" w:evenVBand="0" w:oddHBand="0" w:evenHBand="0" w:firstRowFirstColumn="0" w:firstRowLastColumn="0" w:lastRowFirstColumn="0" w:lastRowLastColumn="0"/>
+              <w:rPr>
+                <w:lang w:val="el-GR"/>
+              </w:rPr>
+            </w:pPr>
+            <w:r>
+              <w:rPr>
+                <w:lang w:val="el-GR"/>
+              </w:rPr>
+              <w:t>1000</w:t>
+            </w:r>
+          </w:p>
+        </w:tc>
+        <w:tc>
+          <w:tcPr>
+            <w:tcW w:w="3267" w:type="dxa"/>
+          </w:tcPr>
+          <w:p>
+            <w:pPr>
+              <w:cnfStyle w:val="000000000000" w:firstRow="0" w:lastRow="0" w:firstColumn="0" w:lastColumn="0" w:oddVBand="0" w:evenVBand="0" w:oddHBand="0" w:evenHBand="0" w:firstRowFirstColumn="0" w:firstRowLastColumn="0" w:lastRowFirstColumn="0" w:lastRowLastColumn="0"/>
+              <w:rPr>
+                <w:lang w:val="el-GR"/>
+              </w:rPr>
+            </w:pPr>
+            <w:r>
+              <w:rPr>
+                <w:lang w:val="el-GR"/>
+              </w:rPr>
+              <w:t>0.52</w:t>
+            </w:r>
+          </w:p>
+        </w:tc>
+      </w:tr>
+      <w:tr>
+        <w:trPr>
+          <w:cnfStyle w:val="000000100000" w:firstRow="0" w:lastRow="0" w:firstColumn="0" w:lastColumn="0" w:oddVBand="0" w:evenVBand="0" w:oddHBand="1" w:evenHBand="0" w:firstRowFirstColumn="0" w:firstRowLastColumn="0" w:lastRowFirstColumn="0" w:lastRowLastColumn="0"/>
+        </w:trPr>
+        <w:tc>
+          <w:tcPr>
+            <w:cnfStyle w:val="001000000000" w:firstRow="0" w:lastRow="0" w:firstColumn="1" w:lastColumn="0" w:oddVBand="0" w:evenVBand="0" w:oddHBand="0" w:evenHBand="0" w:firstRowFirstColumn="0" w:firstRowLastColumn="0" w:lastRowFirstColumn="0" w:lastRowLastColumn="0"/>
+            <w:tcW w:w="2894" w:type="dxa"/>
+          </w:tcPr>
+          <w:p>
+            <w:pPr>
+              <w:jc w:val="left"/>
+              <w:rPr>
+                <w:lang w:val="el-GR"/>
+              </w:rPr>
+            </w:pPr>
+            <w:r>
+              <w:rPr>
+                <w:lang w:val="el-GR"/>
+              </w:rPr>
+              <w:t>Αναπαράσταση</w:t>
+            </w:r>
+            <w:r>
+              <w:rPr>
+                <w:lang w:val="el-GR"/>
+              </w:rPr>
+              <w:t xml:space="preserve"> </w:t>
+            </w:r>
+            <w:r>
+              <w:t>Word</w:t>
+            </w:r>
+            <w:r>
+              <w:rPr>
+                <w:lang w:val="el-GR"/>
+              </w:rPr>
+              <w:t>2</w:t>
+            </w:r>
+            <w:proofErr w:type="spellStart"/>
+            <w:r>
+              <w:t>Vec</w:t>
+            </w:r>
+            <w:proofErr w:type="spellEnd"/>
+            <w:r>
+              <w:rPr>
+                <w:lang w:val="el-GR"/>
+              </w:rPr>
+              <w:t xml:space="preserve"> </w:t>
+            </w:r>
+            <w:r>
+              <w:rPr>
+                <w:rFonts w:eastAsiaTheme="minorEastAsia"/>
+                <w:lang w:val="el-GR"/>
+              </w:rPr>
+              <w:t>χωρίς χρήση σημασιολογικού λεξικού</w:t>
+            </w:r>
+            <w:r>
+              <w:rPr>
+                <w:rFonts w:eastAsiaTheme="minorEastAsia"/>
+                <w:lang w:val="el-GR"/>
+              </w:rPr>
+              <w:t>,</w:t>
+            </w:r>
+            <w:r>
+              <w:rPr>
+                <w:rFonts w:eastAsiaTheme="minorEastAsia"/>
+                <w:lang w:val="el-GR"/>
+              </w:rPr>
+              <w:t xml:space="preserve"> αλλά με την εισαγωγή 2-grams</w:t>
+            </w:r>
+          </w:p>
+        </w:tc>
+        <w:tc>
+          <w:tcPr>
+            <w:tcW w:w="3401" w:type="dxa"/>
+          </w:tcPr>
+          <w:p>
+            <w:pPr>
+              <w:tabs>
+                <w:tab w:val="center" w:pos="1592"/>
+              </w:tabs>
+              <w:cnfStyle w:val="000000100000" w:firstRow="0" w:lastRow="0" w:firstColumn="0" w:lastColumn="0" w:oddVBand="0" w:evenVBand="0" w:oddHBand="1" w:evenHBand="0" w:firstRowFirstColumn="0" w:firstRowLastColumn="0" w:lastRowFirstColumn="0" w:lastRowLastColumn="0"/>
+              <w:rPr>
+                <w:lang w:val="el-GR"/>
+              </w:rPr>
+            </w:pPr>
+            <w:r>
+              <w:t>50</w:t>
+            </w:r>
+            <w:r>
+              <w:rPr>
+                <w:lang w:val="el-GR"/>
+              </w:rPr>
+              <w:tab/>
+            </w:r>
+          </w:p>
+        </w:tc>
+        <w:tc>
+          <w:tcPr>
+            <w:tcW w:w="3267" w:type="dxa"/>
+          </w:tcPr>
+          <w:p>
+            <w:pPr>
+              <w:cnfStyle w:val="000000100000" w:firstRow="0" w:lastRow="0" w:firstColumn="0" w:lastColumn="0" w:oddVBand="0" w:evenVBand="0" w:oddHBand="1" w:evenHBand="0" w:firstRowFirstColumn="0" w:firstRowLastColumn="0" w:lastRowFirstColumn="0" w:lastRowLastColumn="0"/>
+            </w:pPr>
+            <w:r>
+              <w:t>N/A - Too long to run</w:t>
+            </w:r>
+          </w:p>
+        </w:tc>
+      </w:tr>
+    </w:tbl>
+    <w:p>
+      <w:pPr>
+        <w:pStyle w:val="Heading2"/>
+        <w:rPr>
+          <w:lang w:val="el-GR"/>
+        </w:rPr>
+      </w:pPr>
+      <w:bookmarkStart w:id="9" w:name="_Toc474948200"/>
+      <w:r>
+        <w:t>Gaussian</w:t>
+      </w:r>
+      <w:r>
+        <w:rPr>
+          <w:lang w:val="el-GR"/>
+        </w:rPr>
+        <w:t xml:space="preserve"> </w:t>
+      </w:r>
+      <w:r>
+        <w:t>Mixture</w:t>
+      </w:r>
+      <w:r>
+        <w:rPr>
+          <w:lang w:val="el-GR"/>
+        </w:rPr>
+        <w:t xml:space="preserve"> </w:t>
+      </w:r>
+      <w:r>
+        <w:t>Model</w:t>
+      </w:r>
+      <w:r>
+        <w:rPr>
+          <w:lang w:val="el-GR"/>
+        </w:rPr>
+        <w:t xml:space="preserve"> (</w:t>
+      </w:r>
+      <w:r>
+        <w:t>GMM</w:t>
+      </w:r>
+      <w:r>
+        <w:rPr>
+          <w:lang w:val="el-GR"/>
+        </w:rPr>
+        <w:t>)</w:t>
       </w:r>
       <w:bookmarkEnd w:id="9"/>
-      <w:r>
+    </w:p>
+    <w:p>
+      <w:pPr>
+        <w:rPr>
+          <w:lang w:val="el-GR"/>
+        </w:rPr>
+      </w:pPr>
+      <w:r>
+        <w:rPr>
+          <w:lang w:val="el-GR"/>
+        </w:rPr>
+        <w:t>Ο</w:t>
+      </w:r>
+      <w:r>
+        <w:rPr>
+          <w:lang w:val="el-GR"/>
+        </w:rPr>
+        <w:t xml:space="preserve"> </w:t>
+      </w:r>
+      <w:r>
+        <w:rPr>
+          <w:lang w:val="el-GR"/>
+        </w:rPr>
+        <w:t>αλγόριθμο</w:t>
+      </w:r>
+      <w:r>
+        <w:rPr>
+          <w:lang w:val="el-GR"/>
+        </w:rPr>
+        <w:t>ς</w:t>
+      </w:r>
+      <w:r>
+        <w:rPr>
+          <w:lang w:val="el-GR"/>
+        </w:rPr>
+        <w:t xml:space="preserve"> </w:t>
+      </w:r>
+      <w:r>
+        <w:t>Gaussian</w:t>
+      </w:r>
+      <w:r>
+        <w:rPr>
+          <w:lang w:val="el-GR"/>
+        </w:rPr>
+        <w:t xml:space="preserve"> </w:t>
+      </w:r>
+      <w:r>
+        <w:t>Mixture</w:t>
+      </w:r>
+      <w:r>
+        <w:rPr>
+          <w:lang w:val="el-GR"/>
+        </w:rPr>
+        <w:t xml:space="preserve"> </w:t>
+      </w:r>
+      <w:r>
+        <w:t>Model</w:t>
+      </w:r>
+      <w:r>
+        <w:rPr>
+          <w:lang w:val="el-GR"/>
+        </w:rPr>
+        <w:t xml:space="preserve"> (</w:t>
+      </w:r>
+      <w:r>
+        <w:t>GMM</w:t>
+      </w:r>
+      <w:r>
+        <w:rPr>
+          <w:lang w:val="el-GR"/>
+        </w:rPr>
+        <w:t>)</w:t>
+      </w:r>
+      <w:r>
+        <w:rPr>
+          <w:lang w:val="el-GR"/>
+        </w:rPr>
+        <w:t xml:space="preserve"> </w:t>
+      </w:r>
+      <w:r>
+        <w:rPr>
+          <w:lang w:val="el-GR"/>
+        </w:rPr>
+        <w:t xml:space="preserve">τόσο σε 262.144 διαστάσεις, όσο και σε μειωμένο αριθμό διαστάσεων (1000) </w:t>
+      </w:r>
+      <w:r>
+        <w:rPr>
+          <w:lang w:val="el-GR"/>
+        </w:rPr>
+        <w:t xml:space="preserve">με την αναπαράσταση </w:t>
+      </w:r>
+      <m:oMath>
+        <m:r>
+          <w:rPr>
+            <w:rFonts w:ascii="Cambria Math" w:hAnsi="Cambria Math"/>
+            <w:lang w:val="el-GR"/>
+          </w:rPr>
+          <m:t>tf*idf</m:t>
+        </m:r>
+      </m:oMath>
+      <w:r>
+        <w:rPr>
+          <w:rFonts w:eastAsiaTheme="minorEastAsia"/>
+          <w:lang w:val="el-GR"/>
+        </w:rPr>
+        <w:t xml:space="preserve"> </w:t>
+      </w:r>
+      <w:r>
+        <w:rPr>
+          <w:lang w:val="el-GR"/>
+        </w:rPr>
+        <w:t xml:space="preserve">δεν έδωσε κάποια αποτελέσματα </w:t>
+      </w:r>
+      <w:r>
+        <w:rPr>
+          <w:lang w:val="el-GR"/>
+        </w:rPr>
+        <w:t>(</w:t>
+      </w:r>
+      <w:r>
+        <w:t>too</w:t>
+      </w:r>
+      <w:r>
+        <w:rPr>
+          <w:lang w:val="el-GR"/>
+        </w:rPr>
+        <w:t xml:space="preserve"> </w:t>
+      </w:r>
+      <w:r>
+        <w:t>long</w:t>
+      </w:r>
+      <w:r>
+        <w:rPr>
+          <w:lang w:val="el-GR"/>
+        </w:rPr>
+        <w:t xml:space="preserve"> </w:t>
+      </w:r>
+      <w:r>
+        <w:t>to</w:t>
+      </w:r>
+      <w:r>
+        <w:rPr>
+          <w:lang w:val="el-GR"/>
+        </w:rPr>
+        <w:t xml:space="preserve"> </w:t>
+      </w:r>
+      <w:r>
+        <w:t>run</w:t>
+      </w:r>
+      <w:r>
+        <w:rPr>
+          <w:lang w:val="el-GR"/>
+        </w:rPr>
+        <w:t>).</w:t>
+      </w:r>
+      <w:r>
+        <w:rPr>
+          <w:lang w:val="el-GR"/>
+        </w:rPr>
+        <w:t xml:space="preserve"> Με χρήση</w:t>
+      </w:r>
+      <w:r>
+        <w:rPr>
+          <w:lang w:val="el-GR"/>
+        </w:rPr>
+        <w:t xml:space="preserve"> </w:t>
+      </w:r>
+      <w:r>
+        <w:rPr>
+          <w:lang w:val="el-GR"/>
+        </w:rPr>
+        <w:t xml:space="preserve">της αναπαράστασης </w:t>
+      </w:r>
+      <w:r>
+        <w:t>Word</w:t>
+      </w:r>
+      <w:r>
+        <w:rPr>
+          <w:lang w:val="el-GR"/>
+        </w:rPr>
+        <w:t>2</w:t>
+      </w:r>
+      <w:proofErr w:type="spellStart"/>
+      <w:r>
+        <w:t>Vec</w:t>
+      </w:r>
+      <w:proofErr w:type="spellEnd"/>
+      <w:r>
+        <w:rPr>
+          <w:lang w:val="el-GR"/>
+        </w:rPr>
+        <w:t xml:space="preserve"> (50 διαστ</w:t>
+      </w:r>
+      <w:r>
+        <w:rPr>
+          <w:lang w:val="el-GR"/>
+        </w:rPr>
+        <w:t>άσεις), ο αλγόριθμος παρουσίασε ακρίβεια 0.50.</w:t>
+      </w:r>
+    </w:p>
+    <w:p>
+      <w:pPr>
+        <w:spacing w:after="160" w:line="259" w:lineRule="auto"/>
+        <w:jc w:val="left"/>
+        <w:rPr>
+          <w:lang w:val="el-GR"/>
+        </w:rPr>
+      </w:pPr>
+      <w:r>
+        <w:rPr>
+          <w:lang w:val="el-GR"/>
+        </w:rPr>
         <w:br w:type="page"/>
       </w:r>
     </w:p>
-    <w:p/>
     <w:p>
       <w:pPr>
         <w:pStyle w:val="Heading1"/>
@@ -2213,12 +5021,13 @@
           <w:lang w:val="el-GR"/>
         </w:rPr>
       </w:pPr>
-      <w:bookmarkStart w:id="10" w:name="_Toc474429482"/>
-      <w:r>
-        <w:rPr>
-          <w:lang w:val="el-GR"/>
-        </w:rPr>
-        <w:t>Αναφορές</w:t>
+      <w:bookmarkStart w:id="10" w:name="_Toc474948201"/>
+      <w:r>
+        <w:rPr>
+          <w:lang w:val="el-GR"/>
+        </w:rPr>
+        <w:lastRenderedPageBreak/>
+        <w:t>Ερμηνεία – Συμπεράσματα</w:t>
       </w:r>
       <w:bookmarkEnd w:id="10"/>
     </w:p>
@@ -2228,9 +5037,298 @@
           <w:lang w:val="el-GR"/>
         </w:rPr>
       </w:pPr>
+      <w:r>
+        <w:rPr>
+          <w:lang w:val="el-GR"/>
+        </w:rPr>
+        <w:t xml:space="preserve">Βάσει των αποτελεσμάτων ακρίβειας των παραπάνω τεχνικών, προτείνουμε τη χρήση λογιστικής παλινδρόμησης προκειμένου να προβλέψουμε τα </w:t>
+      </w:r>
+      <w:r>
+        <w:t>labels</w:t>
+      </w:r>
+      <w:r>
+        <w:rPr>
+          <w:lang w:val="el-GR"/>
+        </w:rPr>
+        <w:t xml:space="preserve"> </w:t>
+      </w:r>
+      <w:r>
+        <w:rPr>
+          <w:lang w:val="el-GR"/>
+        </w:rPr>
+        <w:t xml:space="preserve">του </w:t>
+      </w:r>
+      <w:r>
+        <w:t>test</w:t>
+      </w:r>
+      <w:r>
+        <w:rPr>
+          <w:lang w:val="el-GR"/>
+        </w:rPr>
+        <w:t xml:space="preserve"> </w:t>
+      </w:r>
+      <w:r>
+        <w:t>set</w:t>
+      </w:r>
+      <w:r>
+        <w:rPr>
+          <w:lang w:val="el-GR"/>
+        </w:rPr>
+        <w:t>.</w:t>
+      </w:r>
+    </w:p>
+    <w:p>
+      <w:pPr>
+        <w:rPr>
+          <w:lang w:val="el-GR"/>
+        </w:rPr>
+      </w:pPr>
+      <w:r>
+        <w:rPr>
+          <w:lang w:val="el-GR"/>
+        </w:rPr>
+        <w:t xml:space="preserve">Συγκεκριμένα, οι αλγόριθμοι επιβλεπόμενης μάθησης κρίνουμε πως ανταποκρίνονται καλύτερα στις ανάγκες των ζητούμενων του προβλήματος, μιας και λαμβάνουν υπόψη τους τα ήδη υπάρχονται </w:t>
+      </w:r>
+      <w:r>
+        <w:t>labeled</w:t>
+      </w:r>
+      <w:r>
+        <w:rPr>
+          <w:lang w:val="el-GR"/>
+        </w:rPr>
+        <w:t xml:space="preserve"> </w:t>
+      </w:r>
+      <w:r>
+        <w:t>datasets</w:t>
+      </w:r>
+      <w:r>
+        <w:rPr>
+          <w:lang w:val="el-GR"/>
+        </w:rPr>
+        <w:t>.</w:t>
+      </w:r>
+    </w:p>
+    <w:p>
+      <w:pPr>
+        <w:rPr>
+          <w:lang w:val="el-GR"/>
+        </w:rPr>
+      </w:pPr>
+      <w:r>
+        <w:rPr>
+          <w:lang w:val="el-GR"/>
+        </w:rPr>
+        <w:t xml:space="preserve">Εν αντιθέσει, οι αλγόριθμοι μη επιβλεπόμενης μάθησης, στην προσέγγισή μας, απλώς διακρίνουν το σύνολο σε δύο υπο-ομάδες, ελπίζοντας πως αυτές είναι θετικές/αρνηντικές. Ωστόσο η διάκριση βάσει των χαρακτηριστικών μας μπορεί να είναι τελείως διαφορετική, αγγίζοντας έτσι τα όρια </w:t>
+      </w:r>
+      <w:r>
+        <w:rPr>
+          <w:lang w:val="el-GR"/>
+        </w:rPr>
+        <w:t>της τυχαιότητας (ακρίβεια=50%).</w:t>
+      </w:r>
+      <w:r>
+        <w:rPr>
+          <w:lang w:val="el-GR"/>
+        </w:rPr>
+        <w:t xml:space="preserve"> </w:t>
+      </w:r>
+      <w:r>
+        <w:rPr>
+          <w:lang w:val="el-GR"/>
+        </w:rPr>
+        <w:t>Επιπλέον, οι αλγόριθμοι που βασίζονται σε μέτρα απόστασης φαίνεται να μη λειτουργούν κάτω από συνθήκες μεγάλης διαστασιμότητας, καθώς η έννοια της απόστασης χάνεται. Οποιαδήποτε τυχαία σημεία στο χώρο θα απέχουν πολύ στις 1000+ διαστάσεις.</w:t>
+      </w:r>
+    </w:p>
+    <w:p>
+      <w:pPr>
+        <w:rPr>
+          <w:lang w:val="el-GR"/>
+        </w:rPr>
+      </w:pPr>
+      <w:r>
+        <w:rPr>
+          <w:lang w:val="el-GR"/>
+        </w:rPr>
+        <w:t>Τέλος, ακόμη και στους κατά βαση μη επιβλεπόμενους αλγορίθμους, χρησιμοποιούμε το majority vote προκειμένου να μπορέσουμε να χαρακτηρίσουμε την κάθε ομάδα ως «θετική» ή «αρνητική». Διαφορετικά, το μοναδικό συμπέρασμα θα ήταν η διάκριση των συστάδων.</w:t>
+      </w:r>
+    </w:p>
+    <w:p>
+      <w:pPr>
+        <w:rPr>
+          <w:lang w:val="el-GR"/>
+        </w:rPr>
+      </w:pPr>
+    </w:p>
+    <w:p>
+      <w:pPr>
+        <w:pStyle w:val="Heading1"/>
+        <w:rPr>
+          <w:lang w:val="el-GR"/>
+        </w:rPr>
+      </w:pPr>
+      <w:bookmarkStart w:id="11" w:name="_Toc474948202"/>
+      <w:r>
+        <w:rPr>
+          <w:lang w:val="el-GR"/>
+        </w:rPr>
+        <w:t>Μελλοντικές επεκτάσεις</w:t>
+      </w:r>
+      <w:bookmarkEnd w:id="11"/>
+    </w:p>
+    <w:p>
+      <w:pPr>
+        <w:rPr>
+          <w:lang w:val="el-GR"/>
+        </w:rPr>
+      </w:pPr>
+      <w:r>
+        <w:rPr>
+          <w:lang w:val="el-GR"/>
+        </w:rPr>
+        <w:t xml:space="preserve">Στο άρθρο των </w:t>
+      </w:r>
+      <w:proofErr w:type="spellStart"/>
+      <w:r>
+        <w:t>Rothfels</w:t>
+      </w:r>
+      <w:proofErr w:type="spellEnd"/>
+      <w:r>
+        <w:rPr>
+          <w:lang w:val="el-GR"/>
+        </w:rPr>
+        <w:t xml:space="preserve"> </w:t>
+      </w:r>
+      <w:r>
+        <w:rPr>
+          <w:lang w:val="el-GR"/>
+        </w:rPr>
+        <w:t xml:space="preserve">και </w:t>
+      </w:r>
+      <w:proofErr w:type="spellStart"/>
+      <w:r>
+        <w:t>Tibshirani</w:t>
+      </w:r>
+      <w:proofErr w:type="spellEnd"/>
+      <w:r>
+        <w:rPr>
+          <w:lang w:val="el-GR"/>
+        </w:rPr>
+        <w:t xml:space="preserve"> </w:t>
+      </w:r>
+      <w:r>
+        <w:rPr>
+          <w:lang w:val="el-GR"/>
+        </w:rPr>
+        <w:t>περιγράφεται μία τεχνική σημασιολογικής επισήμανσης των δεδομένων η οποία μελετάται μερικώς από εμάς μέσω της ενσωμάτωσης του λεξικού στα βάρη των λέξεων. Λόγω χρονικών περιορισμών δεν προχωρήσαμε σε περεταίρω ανάλυση της συγκεκριμένης προσέγγισης, η οποία θα ήταν η επόμενη κατεύθυνσή μας στο τμήμα της μη επιβλεπόμενης μάθησης.</w:t>
+      </w:r>
+    </w:p>
+    <w:p>
+      <w:pPr>
+        <w:spacing w:after="160" w:line="259" w:lineRule="auto"/>
+        <w:jc w:val="left"/>
+        <w:rPr>
+          <w:lang w:val="el-GR"/>
+        </w:rPr>
+      </w:pPr>
+      <w:r>
+        <w:rPr>
+          <w:lang w:val="el-GR"/>
+        </w:rPr>
+        <w:br w:type="page"/>
+      </w:r>
+    </w:p>
+    <w:p>
+      <w:pPr>
+        <w:rPr>
+          <w:lang w:val="el-GR"/>
+        </w:rPr>
+      </w:pPr>
+    </w:p>
+    <w:bookmarkStart w:id="12" w:name="_Toc474948203" w:displacedByCustomXml="next"/>
+    <w:sdt>
+      <w:sdtPr>
+        <w:id w:val="1905563859"/>
+        <w:docPartObj>
+          <w:docPartGallery w:val="Bibliographies"/>
+          <w:docPartUnique/>
+        </w:docPartObj>
+      </w:sdtPr>
+      <w:sdtEndPr>
+        <w:rPr>
+          <w:rFonts w:asciiTheme="minorHAnsi" w:eastAsiaTheme="minorHAnsi" w:hAnsiTheme="minorHAnsi" w:cstheme="minorBidi"/>
+          <w:sz w:val="24"/>
+          <w:szCs w:val="24"/>
+        </w:rPr>
+      </w:sdtEndPr>
+      <w:sdtContent>
+        <w:p>
+          <w:pPr>
+            <w:pStyle w:val="Heading1"/>
+            <w:rPr>
+              <w:lang w:val="el-GR"/>
+            </w:rPr>
+          </w:pPr>
+          <w:r>
+            <w:rPr>
+              <w:lang w:val="el-GR"/>
+            </w:rPr>
+            <w:t>Βιβλιογραφία</w:t>
+          </w:r>
+          <w:bookmarkEnd w:id="12"/>
+        </w:p>
+        <w:sdt>
+          <w:sdtPr>
+            <w:id w:val="111145805"/>
+            <w:bibliography/>
+          </w:sdtPr>
+          <w:sdtContent>
+            <w:p>
+              <w:pPr>
+                <w:pStyle w:val="Bibliography"/>
+                <w:ind w:left="720" w:hanging="720"/>
+                <w:rPr>
+                  <w:noProof/>
+                </w:rPr>
+              </w:pPr>
+              <w:r>
+                <w:fldChar w:fldCharType="begin"/>
+              </w:r>
+              <w:r>
+                <w:instrText xml:space="preserve"> BIBLIOGRAPHY </w:instrText>
+              </w:r>
+              <w:r>
+                <w:fldChar w:fldCharType="separate"/>
+              </w:r>
+              <w:r>
+                <w:rPr>
+                  <w:noProof/>
+                </w:rPr>
+                <w:t>Rothfels, J., &amp; Tibshirani, J. (2010). Unsupervised sentiment classification of English movie reviews.</w:t>
+              </w:r>
+            </w:p>
+            <w:p>
+              <w:r>
+                <w:rPr>
+                  <w:b/>
+                  <w:bCs/>
+                  <w:noProof/>
+                </w:rPr>
+                <w:fldChar w:fldCharType="end"/>
+              </w:r>
+            </w:p>
+          </w:sdtContent>
+        </w:sdt>
+      </w:sdtContent>
+    </w:sdt>
+    <w:p>
+      <w:pPr>
+        <w:rPr>
+          <w:lang w:val="el-GR"/>
+        </w:rPr>
+      </w:pPr>
     </w:p>
     <w:sectPr>
-      <w:footerReference w:type="default" r:id="rId5"/>
+      <w:footerReference w:type="default" r:id="rId9"/>
       <w:pgSz w:w="12240" w:h="15840"/>
       <w:pgMar w:top="1267" w:right="1339" w:bottom="1339" w:left="1339" w:header="720" w:footer="720" w:gutter="0"/>
       <w:cols w:space="720"/>
@@ -2239,6 +5337,31 @@
     </w:sectPr>
   </w:body>
 </w:document>
+</file>
+
+<file path=word/endnotes.xml><?xml version="1.0" encoding="utf-8"?>
+<w:endnotes xmlns:wpc="http://schemas.microsoft.com/office/word/2010/wordprocessingCanvas" xmlns:cx="http://schemas.microsoft.com/office/drawing/2014/chartex" xmlns:cx1="http://schemas.microsoft.com/office/drawing/2015/9/8/chartex" xmlns:cx2="http://schemas.microsoft.com/office/drawing/2015/10/21/chartex" xmlns:mc="http://schemas.openxmlformats.org/markup-compatibility/2006" xmlns:o="urn:schemas-microsoft-com:office:office" xmlns:r="http://schemas.openxmlformats.org/officeDocument/2006/relationships" xmlns:m="http://schemas.openxmlformats.org/officeDocument/2006/math" xmlns:v="urn:schemas-microsoft-com:vml" xmlns:wp14="http://schemas.microsoft.com/office/word/2010/wordprocessingDrawing" xmlns:wp="http://schemas.openxmlformats.org/drawingml/2006/wordprocessingDrawing" xmlns:w10="urn:schemas-microsoft-com:office:word" xmlns:w="http://schemas.openxmlformats.org/wordprocessingml/2006/main" xmlns:w14="http://schemas.microsoft.com/office/word/2010/wordml" xmlns:w15="http://schemas.microsoft.com/office/word/2012/wordml" xmlns:w16se="http://schemas.microsoft.com/office/word/2015/wordml/symex" xmlns:wpg="http://schemas.microsoft.com/office/word/2010/wordprocessingGroup" xmlns:wpi="http://schemas.microsoft.com/office/word/2010/wordprocessingInk" xmlns:wne="http://schemas.microsoft.com/office/word/2006/wordml" xmlns:wps="http://schemas.microsoft.com/office/word/2010/wordprocessingShape" mc:Ignorable="w14 w15 w16se wp14">
+  <w:endnote w:type="separator" w:id="-1">
+    <w:p>
+      <w:pPr>
+        <w:spacing w:line="240" w:lineRule="auto"/>
+      </w:pPr>
+      <w:r>
+        <w:separator/>
+      </w:r>
+    </w:p>
+  </w:endnote>
+  <w:endnote w:type="continuationSeparator" w:id="0">
+    <w:p>
+      <w:pPr>
+        <w:spacing w:line="240" w:lineRule="auto"/>
+      </w:pPr>
+      <w:r>
+        <w:continuationSeparator/>
+      </w:r>
+    </w:p>
+  </w:endnote>
+</w:endnotes>
 </file>
 
 <file path=word/footer1.xml><?xml version="1.0" encoding="utf-8"?>
@@ -2274,7 +5397,7 @@
           <w:rPr>
             <w:noProof/>
           </w:rPr>
-          <w:t>4</w:t>
+          <w:t>5</w:t>
         </w:r>
         <w:r>
           <w:rPr>
@@ -2288,6 +5411,31 @@
 </w:ftr>
 </file>
 
+<file path=word/footnotes.xml><?xml version="1.0" encoding="utf-8"?>
+<w:footnotes xmlns:wpc="http://schemas.microsoft.com/office/word/2010/wordprocessingCanvas" xmlns:cx="http://schemas.microsoft.com/office/drawing/2014/chartex" xmlns:cx1="http://schemas.microsoft.com/office/drawing/2015/9/8/chartex" xmlns:cx2="http://schemas.microsoft.com/office/drawing/2015/10/21/chartex" xmlns:mc="http://schemas.openxmlformats.org/markup-compatibility/2006" xmlns:o="urn:schemas-microsoft-com:office:office" xmlns:r="http://schemas.openxmlformats.org/officeDocument/2006/relationships" xmlns:m="http://schemas.openxmlformats.org/officeDocument/2006/math" xmlns:v="urn:schemas-microsoft-com:vml" xmlns:wp14="http://schemas.microsoft.com/office/word/2010/wordprocessingDrawing" xmlns:wp="http://schemas.openxmlformats.org/drawingml/2006/wordprocessingDrawing" xmlns:w10="urn:schemas-microsoft-com:office:word" xmlns:w="http://schemas.openxmlformats.org/wordprocessingml/2006/main" xmlns:w14="http://schemas.microsoft.com/office/word/2010/wordml" xmlns:w15="http://schemas.microsoft.com/office/word/2012/wordml" xmlns:w16se="http://schemas.microsoft.com/office/word/2015/wordml/symex" xmlns:wpg="http://schemas.microsoft.com/office/word/2010/wordprocessingGroup" xmlns:wpi="http://schemas.microsoft.com/office/word/2010/wordprocessingInk" xmlns:wne="http://schemas.microsoft.com/office/word/2006/wordml" xmlns:wps="http://schemas.microsoft.com/office/word/2010/wordprocessingShape" mc:Ignorable="w14 w15 w16se wp14">
+  <w:footnote w:type="separator" w:id="-1">
+    <w:p>
+      <w:pPr>
+        <w:spacing w:line="240" w:lineRule="auto"/>
+      </w:pPr>
+      <w:r>
+        <w:separator/>
+      </w:r>
+    </w:p>
+  </w:footnote>
+  <w:footnote w:type="continuationSeparator" w:id="0">
+    <w:p>
+      <w:pPr>
+        <w:spacing w:line="240" w:lineRule="auto"/>
+      </w:pPr>
+      <w:r>
+        <w:continuationSeparator/>
+      </w:r>
+    </w:p>
+  </w:footnote>
+</w:footnotes>
+</file>
+
 <file path=word/numbering.xml><?xml version="1.0" encoding="utf-8"?>
 <w:numbering xmlns:wpc="http://schemas.microsoft.com/office/word/2010/wordprocessingCanvas" xmlns:cx="http://schemas.microsoft.com/office/drawing/2014/chartex" xmlns:cx1="http://schemas.microsoft.com/office/drawing/2015/9/8/chartex" xmlns:cx2="http://schemas.microsoft.com/office/drawing/2015/10/21/chartex" xmlns:mc="http://schemas.openxmlformats.org/markup-compatibility/2006" xmlns:o="urn:schemas-microsoft-com:office:office" xmlns:r="http://schemas.openxmlformats.org/officeDocument/2006/relationships" xmlns:m="http://schemas.openxmlformats.org/officeDocument/2006/math" xmlns:v="urn:schemas-microsoft-com:vml" xmlns:wp14="http://schemas.microsoft.com/office/word/2010/wordprocessingDrawing" xmlns:wp="http://schemas.openxmlformats.org/drawingml/2006/wordprocessingDrawing" xmlns:w10="urn:schemas-microsoft-com:office:word" xmlns:w="http://schemas.openxmlformats.org/wordprocessingml/2006/main" xmlns:w14="http://schemas.microsoft.com/office/word/2010/wordml" xmlns:w15="http://schemas.microsoft.com/office/word/2012/wordml" xmlns:w16se="http://schemas.microsoft.com/office/word/2015/wordml/symex" xmlns:wpg="http://schemas.microsoft.com/office/word/2010/wordprocessingGroup" xmlns:wpi="http://schemas.microsoft.com/office/word/2010/wordprocessingInk" xmlns:wne="http://schemas.microsoft.com/office/word/2006/wordml" xmlns:wps="http://schemas.microsoft.com/office/word/2010/wordprocessingShape" mc:Ignorable="w14 w15 w16se wp14">
   <w:abstractNum w:abstractNumId="0" w15:restartNumberingAfterBreak="0">
@@ -2819,6 +5967,94 @@
     </w:lvl>
   </w:abstractNum>
   <w:abstractNum w:abstractNumId="13" w15:restartNumberingAfterBreak="0">
+    <w:nsid w:val="40001482"/>
+    <w:multiLevelType w:val="hybridMultilevel"/>
+    <w:tmpl w:val="4762F54E"/>
+    <w:lvl w:ilvl="0" w:tplc="FB9E8718">
+      <w:numFmt w:val="decimal"/>
+      <w:lvlText w:val="%1-"/>
+      <w:lvlJc w:val="left"/>
+      <w:pPr>
+        <w:ind w:left="720" w:hanging="360"/>
+      </w:pPr>
+      <w:rPr>
+        <w:rFonts w:hint="default"/>
+      </w:rPr>
+    </w:lvl>
+    <w:lvl w:ilvl="1" w:tplc="04090019" w:tentative="1">
+      <w:start w:val="1"/>
+      <w:numFmt w:val="lowerLetter"/>
+      <w:lvlText w:val="%2."/>
+      <w:lvlJc w:val="left"/>
+      <w:pPr>
+        <w:ind w:left="1440" w:hanging="360"/>
+      </w:pPr>
+    </w:lvl>
+    <w:lvl w:ilvl="2" w:tplc="0409001B" w:tentative="1">
+      <w:start w:val="1"/>
+      <w:numFmt w:val="lowerRoman"/>
+      <w:lvlText w:val="%3."/>
+      <w:lvlJc w:val="right"/>
+      <w:pPr>
+        <w:ind w:left="2160" w:hanging="180"/>
+      </w:pPr>
+    </w:lvl>
+    <w:lvl w:ilvl="3" w:tplc="0409000F" w:tentative="1">
+      <w:start w:val="1"/>
+      <w:numFmt w:val="decimal"/>
+      <w:lvlText w:val="%4."/>
+      <w:lvlJc w:val="left"/>
+      <w:pPr>
+        <w:ind w:left="2880" w:hanging="360"/>
+      </w:pPr>
+    </w:lvl>
+    <w:lvl w:ilvl="4" w:tplc="04090019" w:tentative="1">
+      <w:start w:val="1"/>
+      <w:numFmt w:val="lowerLetter"/>
+      <w:lvlText w:val="%5."/>
+      <w:lvlJc w:val="left"/>
+      <w:pPr>
+        <w:ind w:left="3600" w:hanging="360"/>
+      </w:pPr>
+    </w:lvl>
+    <w:lvl w:ilvl="5" w:tplc="0409001B" w:tentative="1">
+      <w:start w:val="1"/>
+      <w:numFmt w:val="lowerRoman"/>
+      <w:lvlText w:val="%6."/>
+      <w:lvlJc w:val="right"/>
+      <w:pPr>
+        <w:ind w:left="4320" w:hanging="180"/>
+      </w:pPr>
+    </w:lvl>
+    <w:lvl w:ilvl="6" w:tplc="0409000F" w:tentative="1">
+      <w:start w:val="1"/>
+      <w:numFmt w:val="decimal"/>
+      <w:lvlText w:val="%7."/>
+      <w:lvlJc w:val="left"/>
+      <w:pPr>
+        <w:ind w:left="5040" w:hanging="360"/>
+      </w:pPr>
+    </w:lvl>
+    <w:lvl w:ilvl="7" w:tplc="04090019" w:tentative="1">
+      <w:start w:val="1"/>
+      <w:numFmt w:val="lowerLetter"/>
+      <w:lvlText w:val="%8."/>
+      <w:lvlJc w:val="left"/>
+      <w:pPr>
+        <w:ind w:left="5760" w:hanging="360"/>
+      </w:pPr>
+    </w:lvl>
+    <w:lvl w:ilvl="8" w:tplc="0409001B" w:tentative="1">
+      <w:start w:val="1"/>
+      <w:numFmt w:val="lowerRoman"/>
+      <w:lvlText w:val="%9."/>
+      <w:lvlJc w:val="right"/>
+      <w:pPr>
+        <w:ind w:left="6480" w:hanging="180"/>
+      </w:pPr>
+    </w:lvl>
+  </w:abstractNum>
+  <w:abstractNum w:abstractNumId="14" w15:restartNumberingAfterBreak="0">
     <w:nsid w:val="46C82C9A"/>
     <w:multiLevelType w:val="hybridMultilevel"/>
     <w:tmpl w:val="63F07864"/>
@@ -2934,7 +6170,7 @@
       </w:rPr>
     </w:lvl>
   </w:abstractNum>
-  <w:abstractNum w:abstractNumId="14" w15:restartNumberingAfterBreak="0">
+  <w:abstractNum w:abstractNumId="15" w15:restartNumberingAfterBreak="0">
     <w:nsid w:val="49BC0320"/>
     <w:multiLevelType w:val="hybridMultilevel"/>
     <w:tmpl w:val="DC3C7298"/>
@@ -3049,7 +6285,7 @@
       </w:rPr>
     </w:lvl>
   </w:abstractNum>
-  <w:abstractNum w:abstractNumId="15" w15:restartNumberingAfterBreak="0">
+  <w:abstractNum w:abstractNumId="16" w15:restartNumberingAfterBreak="0">
     <w:nsid w:val="4FFB2680"/>
     <w:multiLevelType w:val="hybridMultilevel"/>
     <w:tmpl w:val="6A90AA54"/>
@@ -3161,7 +6397,7 @@
       </w:rPr>
     </w:lvl>
   </w:abstractNum>
-  <w:abstractNum w:abstractNumId="16" w15:restartNumberingAfterBreak="0">
+  <w:abstractNum w:abstractNumId="17" w15:restartNumberingAfterBreak="0">
     <w:nsid w:val="52083510"/>
     <w:multiLevelType w:val="hybridMultilevel"/>
     <w:tmpl w:val="BE6E19F6"/>
@@ -3280,7 +6516,7 @@
       </w:rPr>
     </w:lvl>
   </w:abstractNum>
-  <w:abstractNum w:abstractNumId="17" w15:restartNumberingAfterBreak="0">
+  <w:abstractNum w:abstractNumId="18" w15:restartNumberingAfterBreak="0">
     <w:nsid w:val="5B226C1F"/>
     <w:multiLevelType w:val="hybridMultilevel"/>
     <w:tmpl w:val="49ACD974"/>
@@ -3395,7 +6631,7 @@
       </w:rPr>
     </w:lvl>
   </w:abstractNum>
-  <w:abstractNum w:abstractNumId="18" w15:restartNumberingAfterBreak="0">
+  <w:abstractNum w:abstractNumId="19" w15:restartNumberingAfterBreak="0">
     <w:nsid w:val="6C901CF9"/>
     <w:multiLevelType w:val="hybridMultilevel"/>
     <w:tmpl w:val="2F4A75D8"/>
@@ -3482,7 +6718,7 @@
       </w:pPr>
     </w:lvl>
   </w:abstractNum>
-  <w:abstractNum w:abstractNumId="19" w15:restartNumberingAfterBreak="0">
+  <w:abstractNum w:abstractNumId="20" w15:restartNumberingAfterBreak="0">
     <w:nsid w:val="73D915A3"/>
     <w:multiLevelType w:val="hybridMultilevel"/>
     <w:tmpl w:val="D47E8EFA"/>
@@ -3595,7 +6831,7 @@
       </w:rPr>
     </w:lvl>
   </w:abstractNum>
-  <w:abstractNum w:abstractNumId="20" w15:restartNumberingAfterBreak="0">
+  <w:abstractNum w:abstractNumId="21" w15:restartNumberingAfterBreak="0">
     <w:nsid w:val="784714DE"/>
     <w:multiLevelType w:val="hybridMultilevel"/>
     <w:tmpl w:val="99F48DCA"/>
@@ -3711,13 +6947,13 @@
     <w:abstractNumId w:val="9"/>
   </w:num>
   <w:num w:numId="2">
-    <w:abstractNumId w:val="13"/>
+    <w:abstractNumId w:val="14"/>
   </w:num>
   <w:num w:numId="3">
-    <w:abstractNumId w:val="17"/>
+    <w:abstractNumId w:val="18"/>
   </w:num>
   <w:num w:numId="4">
-    <w:abstractNumId w:val="14"/>
+    <w:abstractNumId w:val="15"/>
   </w:num>
   <w:num w:numId="5">
     <w:abstractNumId w:val="10"/>
@@ -3750,25 +6986,28 @@
     <w:abstractNumId w:val="0"/>
   </w:num>
   <w:num w:numId="15">
-    <w:abstractNumId w:val="16"/>
+    <w:abstractNumId w:val="17"/>
   </w:num>
   <w:num w:numId="16">
-    <w:abstractNumId w:val="18"/>
+    <w:abstractNumId w:val="19"/>
   </w:num>
   <w:num w:numId="17">
     <w:abstractNumId w:val="12"/>
   </w:num>
   <w:num w:numId="18">
-    <w:abstractNumId w:val="19"/>
+    <w:abstractNumId w:val="20"/>
   </w:num>
   <w:num w:numId="19">
-    <w:abstractNumId w:val="15"/>
+    <w:abstractNumId w:val="16"/>
   </w:num>
   <w:num w:numId="20">
-    <w:abstractNumId w:val="20"/>
+    <w:abstractNumId w:val="21"/>
   </w:num>
   <w:num w:numId="21">
     <w:abstractNumId w:val="11"/>
+  </w:num>
+  <w:num w:numId="22">
+    <w:abstractNumId w:val="13"/>
   </w:num>
 </w:numbering>
 </file>
@@ -5423,6 +8662,94 @@
       </w:tcPr>
     </w:tblStylePr>
   </w:style>
+  <w:style w:type="table" w:styleId="PlainTable2">
+    <w:name w:val="Plain Table 2"/>
+    <w:basedOn w:val="TableNormal"/>
+    <w:uiPriority w:val="42"/>
+    <w:rsid w:val="0099564A"/>
+    <w:pPr>
+      <w:spacing w:after="0" w:line="240" w:lineRule="auto"/>
+    </w:pPr>
+    <w:tblPr>
+      <w:tblStyleRowBandSize w:val="1"/>
+      <w:tblStyleColBandSize w:val="1"/>
+      <w:tblBorders>
+        <w:top w:val="single" w:sz="4" w:space="0" w:color="7F7F7F" w:themeColor="text1" w:themeTint="80"/>
+        <w:bottom w:val="single" w:sz="4" w:space="0" w:color="7F7F7F" w:themeColor="text1" w:themeTint="80"/>
+      </w:tblBorders>
+    </w:tblPr>
+    <w:tblStylePr w:type="firstRow">
+      <w:rPr>
+        <w:b/>
+        <w:bCs/>
+      </w:rPr>
+      <w:tblPr/>
+      <w:tcPr>
+        <w:tcBorders>
+          <w:bottom w:val="single" w:sz="4" w:space="0" w:color="7F7F7F" w:themeColor="text1" w:themeTint="80"/>
+        </w:tcBorders>
+      </w:tcPr>
+    </w:tblStylePr>
+    <w:tblStylePr w:type="lastRow">
+      <w:rPr>
+        <w:b/>
+        <w:bCs/>
+      </w:rPr>
+      <w:tblPr/>
+      <w:tcPr>
+        <w:tcBorders>
+          <w:top w:val="single" w:sz="4" w:space="0" w:color="7F7F7F" w:themeColor="text1" w:themeTint="80"/>
+        </w:tcBorders>
+      </w:tcPr>
+    </w:tblStylePr>
+    <w:tblStylePr w:type="firstCol">
+      <w:rPr>
+        <w:b/>
+        <w:bCs/>
+      </w:rPr>
+    </w:tblStylePr>
+    <w:tblStylePr w:type="lastCol">
+      <w:rPr>
+        <w:b/>
+        <w:bCs/>
+      </w:rPr>
+    </w:tblStylePr>
+    <w:tblStylePr w:type="band1Vert">
+      <w:tblPr/>
+      <w:tcPr>
+        <w:tcBorders>
+          <w:left w:val="single" w:sz="4" w:space="0" w:color="7F7F7F" w:themeColor="text1" w:themeTint="80"/>
+          <w:right w:val="single" w:sz="4" w:space="0" w:color="7F7F7F" w:themeColor="text1" w:themeTint="80"/>
+        </w:tcBorders>
+      </w:tcPr>
+    </w:tblStylePr>
+    <w:tblStylePr w:type="band2Vert">
+      <w:tblPr/>
+      <w:tcPr>
+        <w:tcBorders>
+          <w:left w:val="single" w:sz="4" w:space="0" w:color="7F7F7F" w:themeColor="text1" w:themeTint="80"/>
+          <w:right w:val="single" w:sz="4" w:space="0" w:color="7F7F7F" w:themeColor="text1" w:themeTint="80"/>
+        </w:tcBorders>
+      </w:tcPr>
+    </w:tblStylePr>
+    <w:tblStylePr w:type="band1Horz">
+      <w:tblPr/>
+      <w:tcPr>
+        <w:tcBorders>
+          <w:top w:val="single" w:sz="4" w:space="0" w:color="7F7F7F" w:themeColor="text1" w:themeTint="80"/>
+          <w:bottom w:val="single" w:sz="4" w:space="0" w:color="7F7F7F" w:themeColor="text1" w:themeTint="80"/>
+        </w:tcBorders>
+      </w:tcPr>
+    </w:tblStylePr>
+  </w:style>
+  <w:style w:type="paragraph" w:styleId="Bibliography">
+    <w:name w:val="Bibliography"/>
+    <w:basedOn w:val="Normal"/>
+    <w:next w:val="Normal"/>
+    <w:uiPriority w:val="37"/>
+    <w:unhideWhenUsed/>
+    <w:rsid w:val="00C7577E"/>
+  </w:style>
 </w:styles>
 </file>
 
@@ -5501,6 +8828,7 @@
     <w:rsidRoot w:val="007A0D8A"/>
     <w:rsid w:val="0037159D"/>
     <w:rsid w:val="007A0D8A"/>
+    <w:rsid w:val="00CD6558"/>
   </w:rsids>
   <m:mathPr>
     <m:mathFont m:val="Cambria Math"/>
@@ -5950,7 +9278,7 @@
     <w:basedOn w:val="DefaultParagraphFont"/>
     <w:uiPriority w:val="99"/>
     <w:semiHidden/>
-    <w:rsid w:val="007A0D8A"/>
+    <w:rsid w:val="00CD6558"/>
     <w:rPr>
       <w:color w:val="808080"/>
     </w:rPr>
@@ -6224,4 +9552,58 @@
     </a:ext>
   </a:extLst>
 </a:theme>
+</file>
+
+<file path=customXml/item1.xml><?xml version="1.0" encoding="utf-8"?>
+<CoverPageProperties xmlns="http://schemas.microsoft.com/office/2006/coverPageProps">
+  <PublishDate>2017-01-18T00:00:00</PublishDate>
+  <Abstract/>
+  <CompanyAddress/>
+  <CompanyPhone/>
+  <CompanyFax/>
+  <CompanyEmail/>
+</CoverPageProperties>
+</file>
+
+<file path=customXml/item2.xml><?xml version="1.0" encoding="utf-8"?>
+<b:Sources xmlns:b="http://schemas.openxmlformats.org/officeDocument/2006/bibliography" xmlns="http://schemas.openxmlformats.org/officeDocument/2006/bibliography" SelectedStyle="\APASixthEditionOfficeOnline.xsl" StyleName="APA" Version="6">
+  <b:Source>
+    <b:Tag>Placeholder1</b:Tag>
+    <b:SourceType>JournalArticle</b:SourceType>
+    <b:Guid>{FA297956-E4FD-430D-B4AF-38AA059845B1}</b:Guid>
+    <b:Author>
+      <b:Author>
+        <b:NameList>
+          <b:Person>
+            <b:Last>Rothfels</b:Last>
+            <b:First>J.</b:First>
+          </b:Person>
+          <b:Person>
+            <b:Last>Tibshirani</b:Last>
+            <b:First>J.</b:First>
+          </b:Person>
+        </b:NameList>
+      </b:Author>
+    </b:Author>
+    <b:Title>Unsupervised sentiment classification of English movie reviews</b:Title>
+    <b:Year>2010</b:Year>
+    <b:RefOrder>1</b:RefOrder>
+  </b:Source>
+</b:Sources>
+</file>
+
+<file path=customXml/itemProps1.xml><?xml version="1.0" encoding="utf-8"?>
+<ds:datastoreItem xmlns:ds="http://schemas.openxmlformats.org/officeDocument/2006/customXml" ds:itemID="{55AF091B-3C7A-41E3-B477-F2FDAA23CFDA}">
+  <ds:schemaRefs>
+    <ds:schemaRef ds:uri="http://schemas.microsoft.com/office/2006/coverPageProps"/>
+  </ds:schemaRefs>
+</ds:datastoreItem>
+</file>
+
+<file path=customXml/itemProps2.xml><?xml version="1.0" encoding="utf-8"?>
+<ds:datastoreItem xmlns:ds="http://schemas.openxmlformats.org/officeDocument/2006/customXml" ds:itemID="{E8C62997-AC7F-4699-A312-DF320931F423}">
+  <ds:schemaRefs>
+    <ds:schemaRef ds:uri="http://schemas.openxmlformats.org/officeDocument/2006/bibliography"/>
+  </ds:schemaRefs>
+</ds:datastoreItem>
 </file>
</xml_diff>

<commit_message>
Adding spark documentation sources to Report.docx
</commit_message>
<xml_diff>
--- a/docs/Report.docx
+++ b/docs/Report.docx
@@ -10,6 +10,7 @@
           <w:docPartUnique/>
         </w:docPartObj>
       </w:sdtPr>
+      <w:sdtEndPr/>
       <w:sdtContent>
         <w:p/>
         <w:p>
@@ -111,6 +112,7 @@
                                     <w:dataBinding w:prefixMappings="xmlns:ns0='http://purl.org/dc/elements/1.1/' xmlns:ns1='http://schemas.openxmlformats.org/package/2006/metadata/core-properties' " w:xpath="/ns1:coreProperties[1]/ns0:title[1]" w:storeItemID="{6C3C8BC8-F283-45AE-878A-BAB7291924A1}"/>
                                     <w:text/>
                                   </w:sdtPr>
+                                  <w:sdtEndPr/>
                                   <w:sdtContent>
                                     <w:r>
                                       <w:rPr>
@@ -140,6 +142,7 @@
                                   <w:dataBinding w:prefixMappings="xmlns:ns0='http://purl.org/dc/elements/1.1/' xmlns:ns1='http://schemas.openxmlformats.org/package/2006/metadata/core-properties' " w:xpath="/ns1:coreProperties[1]/ns0:subject[1]" w:storeItemID="{6C3C8BC8-F283-45AE-878A-BAB7291924A1}"/>
                                   <w:text/>
                                 </w:sdtPr>
+                                <w:sdtEndPr/>
                                 <w:sdtContent>
                                   <w:p>
                                     <w:pPr>
@@ -721,6 +724,7 @@
                                     <w:calendar w:val="gregorian"/>
                                   </w:date>
                                 </w:sdtPr>
+                                <w:sdtEndPr/>
                                 <w:sdtContent>
                                   <w:p>
                                     <w:pPr>
@@ -3170,8 +3174,6 @@
             </w:r>
           </w:p>
         </w:tc>
-        <w:bookmarkStart w:id="4" w:name="_GoBack"/>
-        <w:bookmarkEnd w:id="4"/>
       </w:tr>
       <w:tr>
         <w:trPr>
@@ -3414,14 +3416,14 @@
           <w:lang w:val="el-GR"/>
         </w:rPr>
       </w:pPr>
-      <w:bookmarkStart w:id="5" w:name="_Toc474948196"/>
+      <w:bookmarkStart w:id="4" w:name="_Toc474948196"/>
       <w:r>
         <w:rPr>
           <w:lang w:val="el-GR"/>
         </w:rPr>
         <w:t>Μηχανή Υποστήριξης Διανυσμάτων</w:t>
       </w:r>
-      <w:bookmarkEnd w:id="5"/>
+      <w:bookmarkEnd w:id="4"/>
     </w:p>
     <w:p>
       <w:pPr>
@@ -3839,14 +3841,14 @@
           <w:lang w:val="el-GR"/>
         </w:rPr>
       </w:pPr>
-      <w:bookmarkStart w:id="6" w:name="_Toc474948197"/>
+      <w:bookmarkStart w:id="5" w:name="_Toc474948197"/>
       <w:r>
         <w:rPr>
           <w:lang w:val="el-GR"/>
         </w:rPr>
         <w:t>Αλγόριθμοι μηχανικής μάθησης χωρίς επίβλεψη</w:t>
       </w:r>
-      <w:bookmarkEnd w:id="6"/>
+      <w:bookmarkEnd w:id="5"/>
     </w:p>
     <w:p>
       <w:pPr>
@@ -3855,7 +3857,7 @@
           <w:lang w:val="el-GR"/>
         </w:rPr>
       </w:pPr>
-      <w:bookmarkStart w:id="7" w:name="_Toc474948198"/>
+      <w:bookmarkStart w:id="6" w:name="_Toc474948198"/>
       <w:r>
         <w:rPr>
           <w:lang w:val="el-GR"/>
@@ -3877,7 +3879,7 @@
         </w:rPr>
         <w:t>μέσων</w:t>
       </w:r>
-      <w:bookmarkEnd w:id="7"/>
+      <w:bookmarkEnd w:id="6"/>
     </w:p>
     <w:p>
       <w:pPr>
@@ -4292,7 +4294,7 @@
           <w:tab w:val="left" w:pos="6647"/>
         </w:tabs>
       </w:pPr>
-      <w:bookmarkStart w:id="8" w:name="_Toc474948199"/>
+      <w:bookmarkStart w:id="7" w:name="_Toc474948199"/>
       <w:r>
         <w:rPr>
           <w:lang w:val="el-GR"/>
@@ -4305,7 +4307,7 @@
       <w:r>
         <w:t xml:space="preserve"> (LDA)</w:t>
       </w:r>
-      <w:bookmarkEnd w:id="8"/>
+      <w:bookmarkEnd w:id="7"/>
       <w:r>
         <w:tab/>
       </w:r>
@@ -4761,7 +4763,7 @@
           <w:lang w:val="el-GR"/>
         </w:rPr>
       </w:pPr>
-      <w:bookmarkStart w:id="9" w:name="_Toc474948200"/>
+      <w:bookmarkStart w:id="8" w:name="_Toc474948200"/>
       <w:r>
         <w:t>Gaussian</w:t>
       </w:r>
@@ -4798,7 +4800,7 @@
         </w:rPr>
         <w:t>)</w:t>
       </w:r>
-      <w:bookmarkEnd w:id="9"/>
+      <w:bookmarkEnd w:id="8"/>
     </w:p>
     <w:p>
       <w:pPr>
@@ -5021,13 +5023,157 @@
           <w:lang w:val="el-GR"/>
         </w:rPr>
       </w:pPr>
-      <w:bookmarkStart w:id="10" w:name="_Toc474948201"/>
+      <w:bookmarkStart w:id="9" w:name="_Toc474948201"/>
       <w:r>
         <w:rPr>
           <w:lang w:val="el-GR"/>
         </w:rPr>
         <w:lastRenderedPageBreak/>
         <w:t>Ερμηνεία – Συμπεράσματα</w:t>
+      </w:r>
+      <w:bookmarkEnd w:id="9"/>
+    </w:p>
+    <w:p>
+      <w:pPr>
+        <w:rPr>
+          <w:lang w:val="el-GR"/>
+        </w:rPr>
+      </w:pPr>
+      <w:r>
+        <w:rPr>
+          <w:lang w:val="el-GR"/>
+        </w:rPr>
+        <w:t xml:space="preserve">Βάσει των αποτελεσμάτων ακρίβειας των παραπάνω τεχνικών, προτείνουμε τη χρήση λογιστικής παλινδρόμησης προκειμένου να προβλέψουμε τα </w:t>
+      </w:r>
+      <w:r>
+        <w:t>labels</w:t>
+      </w:r>
+      <w:r>
+        <w:rPr>
+          <w:lang w:val="el-GR"/>
+        </w:rPr>
+        <w:t xml:space="preserve"> </w:t>
+      </w:r>
+      <w:r>
+        <w:rPr>
+          <w:lang w:val="el-GR"/>
+        </w:rPr>
+        <w:t xml:space="preserve">του </w:t>
+      </w:r>
+      <w:r>
+        <w:t>test</w:t>
+      </w:r>
+      <w:r>
+        <w:rPr>
+          <w:lang w:val="el-GR"/>
+        </w:rPr>
+        <w:t xml:space="preserve"> </w:t>
+      </w:r>
+      <w:r>
+        <w:t>set</w:t>
+      </w:r>
+      <w:r>
+        <w:rPr>
+          <w:lang w:val="el-GR"/>
+        </w:rPr>
+        <w:t>.</w:t>
+      </w:r>
+    </w:p>
+    <w:p>
+      <w:pPr>
+        <w:rPr>
+          <w:lang w:val="el-GR"/>
+        </w:rPr>
+      </w:pPr>
+      <w:r>
+        <w:rPr>
+          <w:lang w:val="el-GR"/>
+        </w:rPr>
+        <w:t xml:space="preserve">Συγκεκριμένα, οι αλγόριθμοι επιβλεπόμενης μάθησης κρίνουμε πως ανταποκρίνονται καλύτερα στις ανάγκες των ζητούμενων του προβλήματος, μιας και λαμβάνουν υπόψη τους τα ήδη υπάρχονται </w:t>
+      </w:r>
+      <w:r>
+        <w:t>labeled</w:t>
+      </w:r>
+      <w:r>
+        <w:rPr>
+          <w:lang w:val="el-GR"/>
+        </w:rPr>
+        <w:t xml:space="preserve"> </w:t>
+      </w:r>
+      <w:r>
+        <w:t>datasets</w:t>
+      </w:r>
+      <w:r>
+        <w:rPr>
+          <w:lang w:val="el-GR"/>
+        </w:rPr>
+        <w:t>.</w:t>
+      </w:r>
+    </w:p>
+    <w:p>
+      <w:pPr>
+        <w:rPr>
+          <w:lang w:val="el-GR"/>
+        </w:rPr>
+      </w:pPr>
+      <w:r>
+        <w:rPr>
+          <w:lang w:val="el-GR"/>
+        </w:rPr>
+        <w:t xml:space="preserve">Εν αντιθέσει, οι αλγόριθμοι μη επιβλεπόμενης μάθησης, στην προσέγγισή μας, απλώς διακρίνουν το σύνολο σε δύο υπο-ομάδες, ελπίζοντας πως αυτές είναι θετικές/αρνηντικές. Ωστόσο η διάκριση βάσει των χαρακτηριστικών μας μπορεί να είναι τελείως διαφορετική, αγγίζοντας έτσι τα όρια </w:t>
+      </w:r>
+      <w:r>
+        <w:rPr>
+          <w:lang w:val="el-GR"/>
+        </w:rPr>
+        <w:t>της τυχαιότητας (ακρίβεια=50%).</w:t>
+      </w:r>
+      <w:r>
+        <w:rPr>
+          <w:lang w:val="el-GR"/>
+        </w:rPr>
+        <w:t xml:space="preserve"> </w:t>
+      </w:r>
+      <w:r>
+        <w:rPr>
+          <w:lang w:val="el-GR"/>
+        </w:rPr>
+        <w:t>Επιπλέον, οι αλγόριθμοι που βασίζονται σε μέτρα απόστασης φαίνεται να μη λειτουργούν κάτω από συνθήκες μεγάλης διαστασιμότητας, καθώς η έννοια της απόστασης χάνεται. Οποιαδήποτε τυχαία σημεία στο χώρο θα απέχουν πολύ στις 1000+ διαστάσεις.</w:t>
+      </w:r>
+    </w:p>
+    <w:p>
+      <w:pPr>
+        <w:rPr>
+          <w:lang w:val="el-GR"/>
+        </w:rPr>
+      </w:pPr>
+      <w:r>
+        <w:rPr>
+          <w:lang w:val="el-GR"/>
+        </w:rPr>
+        <w:t>Τέλος, ακόμη και στους κατά βαση μη επιβλεπόμενους αλγορίθμους, χρησιμοποιούμε το majority vote προκειμένου να μπορέσουμε να χαρακτηρίσουμε την κάθε ομάδα ως «θετική» ή «αρνητική». Διαφορετικά, το μοναδικό συμπέρασμα θα ήταν η διάκριση των συστάδων.</w:t>
+      </w:r>
+    </w:p>
+    <w:p>
+      <w:pPr>
+        <w:rPr>
+          <w:lang w:val="el-GR"/>
+        </w:rPr>
+      </w:pPr>
+    </w:p>
+    <w:p>
+      <w:pPr>
+        <w:pStyle w:val="Heading1"/>
+        <w:rPr>
+          <w:lang w:val="el-GR"/>
+        </w:rPr>
+      </w:pPr>
+      <w:bookmarkStart w:id="10" w:name="_Toc474948202"/>
+      <w:r>
+        <w:rPr>
+          <w:lang w:val="el-GR"/>
+        </w:rPr>
+        <w:t>Μελλοντικές επεκτάσεις</w:t>
       </w:r>
       <w:bookmarkEnd w:id="10"/>
     </w:p>
@@ -5041,11 +5187,13 @@
         <w:rPr>
           <w:lang w:val="el-GR"/>
         </w:rPr>
-        <w:t xml:space="preserve">Βάσει των αποτελεσμάτων ακρίβειας των παραπάνω τεχνικών, προτείνουμε τη χρήση λογιστικής παλινδρόμησης προκειμένου να προβλέψουμε τα </w:t>
-      </w:r>
-      <w:r>
-        <w:t>labels</w:t>
-      </w:r>
+        <w:t xml:space="preserve">Στο άρθρο των </w:t>
+      </w:r>
+      <w:proofErr w:type="spellStart"/>
+      <w:r>
+        <w:t>Rothfels</w:t>
+      </w:r>
+      <w:proofErr w:type="spellEnd"/>
       <w:r>
         <w:rPr>
           <w:lang w:val="el-GR"/>
@@ -5056,11 +5204,13 @@
         <w:rPr>
           <w:lang w:val="el-GR"/>
         </w:rPr>
-        <w:t xml:space="preserve">του </w:t>
-      </w:r>
-      <w:r>
-        <w:t>test</w:t>
-      </w:r>
+        <w:t xml:space="preserve">και </w:t>
+      </w:r>
+      <w:proofErr w:type="spellStart"/>
+      <w:r>
+        <w:t>Tibshirani</w:t>
+      </w:r>
+      <w:proofErr w:type="spellEnd"/>
       <w:r>
         <w:rPr>
           <w:lang w:val="el-GR"/>
@@ -5068,44 +5218,25 @@
         <w:t xml:space="preserve"> </w:t>
       </w:r>
       <w:r>
-        <w:t>set</w:t>
-      </w:r>
-      <w:r>
-        <w:rPr>
-          <w:lang w:val="el-GR"/>
-        </w:rPr>
-        <w:t>.</w:t>
+        <w:rPr>
+          <w:lang w:val="el-GR"/>
+        </w:rPr>
+        <w:t>περιγράφεται μία τεχνική σημασιολογικής επισήμανσης των δεδομένων η οποία μελετάται μερικώς από εμάς μέσω της ενσωμάτωσης του λεξικού στα βάρη των λέξεων. Λόγω χρονικών περιορισμών δεν προχωρήσαμε σε περεταίρω ανάλυση της συγκεκριμένης προσέγγισης, η οποία θα ήταν η επόμενη κατεύθυνσή μας στο τμήμα της μη επιβλεπόμενης μάθησης.</w:t>
       </w:r>
     </w:p>
     <w:p>
       <w:pPr>
-        <w:rPr>
-          <w:lang w:val="el-GR"/>
-        </w:rPr>
-      </w:pPr>
-      <w:r>
-        <w:rPr>
-          <w:lang w:val="el-GR"/>
-        </w:rPr>
-        <w:t xml:space="preserve">Συγκεκριμένα, οι αλγόριθμοι επιβλεπόμενης μάθησης κρίνουμε πως ανταποκρίνονται καλύτερα στις ανάγκες των ζητούμενων του προβλήματος, μιας και λαμβάνουν υπόψη τους τα ήδη υπάρχονται </w:t>
-      </w:r>
-      <w:r>
-        <w:t>labeled</w:t>
-      </w:r>
-      <w:r>
-        <w:rPr>
-          <w:lang w:val="el-GR"/>
-        </w:rPr>
-        <w:t xml:space="preserve"> </w:t>
-      </w:r>
-      <w:r>
-        <w:t>datasets</w:t>
-      </w:r>
-      <w:r>
-        <w:rPr>
-          <w:lang w:val="el-GR"/>
-        </w:rPr>
-        <w:t>.</w:t>
+        <w:spacing w:after="160" w:line="259" w:lineRule="auto"/>
+        <w:jc w:val="left"/>
+        <w:rPr>
+          <w:lang w:val="el-GR"/>
+        </w:rPr>
+      </w:pPr>
+      <w:r>
+        <w:rPr>
+          <w:lang w:val="el-GR"/>
+        </w:rPr>
+        <w:br w:type="page"/>
       </w:r>
     </w:p>
     <w:p>
@@ -5114,159 +5245,26 @@
           <w:lang w:val="el-GR"/>
         </w:rPr>
       </w:pPr>
-      <w:r>
-        <w:rPr>
-          <w:lang w:val="el-GR"/>
-        </w:rPr>
-        <w:t xml:space="preserve">Εν αντιθέσει, οι αλγόριθμοι μη επιβλεπόμενης μάθησης, στην προσέγγισή μας, απλώς διακρίνουν το σύνολο σε δύο υπο-ομάδες, ελπίζοντας πως αυτές είναι θετικές/αρνηντικές. Ωστόσο η διάκριση βάσει των χαρακτηριστικών μας μπορεί να είναι τελείως διαφορετική, αγγίζοντας έτσι τα όρια </w:t>
-      </w:r>
-      <w:r>
-        <w:rPr>
-          <w:lang w:val="el-GR"/>
-        </w:rPr>
-        <w:t>της τυχαιότητας (ακρίβεια=50%).</w:t>
-      </w:r>
-      <w:r>
-        <w:rPr>
-          <w:lang w:val="el-GR"/>
-        </w:rPr>
-        <w:t xml:space="preserve"> </w:t>
-      </w:r>
-      <w:r>
-        <w:rPr>
-          <w:lang w:val="el-GR"/>
-        </w:rPr>
-        <w:t>Επιπλέον, οι αλγόριθμοι που βασίζονται σε μέτρα απόστασης φαίνεται να μη λειτουργούν κάτω από συνθήκες μεγάλης διαστασιμότητας, καθώς η έννοια της απόστασης χάνεται. Οποιαδήποτε τυχαία σημεία στο χώρο θα απέχουν πολύ στις 1000+ διαστάσεις.</w:t>
-      </w:r>
     </w:p>
-    <w:p>
-      <w:pPr>
-        <w:rPr>
-          <w:lang w:val="el-GR"/>
-        </w:rPr>
-      </w:pPr>
-      <w:r>
-        <w:rPr>
-          <w:lang w:val="el-GR"/>
-        </w:rPr>
-        <w:t>Τέλος, ακόμη και στους κατά βαση μη επιβλεπόμενους αλγορίθμους, χρησιμοποιούμε το majority vote προκειμένου να μπορέσουμε να χαρακτηρίσουμε την κάθε ομάδα ως «θετική» ή «αρνητική». Διαφορετικά, το μοναδικό συμπέρασμα θα ήταν η διάκριση των συστάδων.</w:t>
-      </w:r>
-    </w:p>
-    <w:p>
-      <w:pPr>
-        <w:rPr>
-          <w:lang w:val="el-GR"/>
-        </w:rPr>
-      </w:pPr>
-    </w:p>
-    <w:p>
-      <w:pPr>
-        <w:pStyle w:val="Heading1"/>
-        <w:rPr>
-          <w:lang w:val="el-GR"/>
-        </w:rPr>
-      </w:pPr>
-      <w:bookmarkStart w:id="11" w:name="_Toc474948202"/>
-      <w:r>
-        <w:rPr>
-          <w:lang w:val="el-GR"/>
-        </w:rPr>
-        <w:t>Μελλοντικές επεκτάσεις</w:t>
-      </w:r>
-      <w:bookmarkEnd w:id="11"/>
-    </w:p>
-    <w:p>
-      <w:pPr>
-        <w:rPr>
-          <w:lang w:val="el-GR"/>
-        </w:rPr>
-      </w:pPr>
-      <w:r>
-        <w:rPr>
-          <w:lang w:val="el-GR"/>
-        </w:rPr>
-        <w:t xml:space="preserve">Στο άρθρο των </w:t>
-      </w:r>
-      <w:proofErr w:type="spellStart"/>
-      <w:r>
-        <w:t>Rothfels</w:t>
-      </w:r>
-      <w:proofErr w:type="spellEnd"/>
-      <w:r>
-        <w:rPr>
-          <w:lang w:val="el-GR"/>
-        </w:rPr>
-        <w:t xml:space="preserve"> </w:t>
-      </w:r>
-      <w:r>
-        <w:rPr>
-          <w:lang w:val="el-GR"/>
-        </w:rPr>
-        <w:t xml:space="preserve">και </w:t>
-      </w:r>
-      <w:proofErr w:type="spellStart"/>
-      <w:r>
-        <w:t>Tibshirani</w:t>
-      </w:r>
-      <w:proofErr w:type="spellEnd"/>
-      <w:r>
-        <w:rPr>
-          <w:lang w:val="el-GR"/>
-        </w:rPr>
-        <w:t xml:space="preserve"> </w:t>
-      </w:r>
-      <w:r>
-        <w:rPr>
-          <w:lang w:val="el-GR"/>
-        </w:rPr>
-        <w:t>περιγράφεται μία τεχνική σημασιολογικής επισήμανσης των δεδομένων η οποία μελετάται μερικώς από εμάς μέσω της ενσωμάτωσης του λεξικού στα βάρη των λέξεων. Λόγω χρονικών περιορισμών δεν προχωρήσαμε σε περεταίρω ανάλυση της συγκεκριμένης προσέγγισης, η οποία θα ήταν η επόμενη κατεύθυνσή μας στο τμήμα της μη επιβλεπόμενης μάθησης.</w:t>
-      </w:r>
-    </w:p>
-    <w:p>
-      <w:pPr>
-        <w:spacing w:after="160" w:line="259" w:lineRule="auto"/>
-        <w:jc w:val="left"/>
-        <w:rPr>
-          <w:lang w:val="el-GR"/>
-        </w:rPr>
-      </w:pPr>
-      <w:r>
-        <w:rPr>
-          <w:lang w:val="el-GR"/>
-        </w:rPr>
-        <w:br w:type="page"/>
-      </w:r>
-    </w:p>
-    <w:p>
-      <w:pPr>
-        <w:rPr>
-          <w:lang w:val="el-GR"/>
-        </w:rPr>
-      </w:pPr>
-    </w:p>
-    <w:bookmarkStart w:id="12" w:name="_Toc474948203" w:displacedByCustomXml="next"/>
+    <w:bookmarkStart w:id="11" w:name="_Toc474948203" w:displacedByCustomXml="next"/>
     <w:sdt>
       <w:sdtPr>
+        <w:rPr>
+          <w:rFonts w:asciiTheme="minorHAnsi" w:eastAsiaTheme="minorHAnsi" w:hAnsiTheme="minorHAnsi" w:cstheme="minorBidi"/>
+          <w:sz w:val="24"/>
+          <w:szCs w:val="24"/>
+        </w:rPr>
         <w:id w:val="1905563859"/>
         <w:docPartObj>
           <w:docPartGallery w:val="Bibliographies"/>
           <w:docPartUnique/>
         </w:docPartObj>
       </w:sdtPr>
-      <w:sdtEndPr>
-        <w:rPr>
-          <w:rFonts w:asciiTheme="minorHAnsi" w:eastAsiaTheme="minorHAnsi" w:hAnsiTheme="minorHAnsi" w:cstheme="minorBidi"/>
-          <w:sz w:val="24"/>
-          <w:szCs w:val="24"/>
-        </w:rPr>
-      </w:sdtEndPr>
+      <w:sdtEndPr/>
       <w:sdtContent>
         <w:p>
           <w:pPr>
             <w:pStyle w:val="Heading1"/>
-            <w:rPr>
-              <w:lang w:val="el-GR"/>
-            </w:rPr>
           </w:pPr>
           <w:r>
             <w:rPr>
@@ -5274,13 +5272,14 @@
             </w:rPr>
             <w:t>Βιβλιογραφία</w:t>
           </w:r>
-          <w:bookmarkEnd w:id="12"/>
+          <w:bookmarkEnd w:id="11"/>
         </w:p>
         <w:sdt>
           <w:sdtPr>
             <w:id w:val="111145805"/>
             <w:bibliography/>
           </w:sdtPr>
+          <w:sdtEndPr/>
           <w:sdtContent>
             <w:p>
               <w:pPr>
@@ -5299,6 +5298,349 @@
               <w:r>
                 <w:fldChar w:fldCharType="separate"/>
               </w:r>
+              <w:r>
+                <w:rPr>
+                  <w:i/>
+                  <w:iCs/>
+                  <w:noProof/>
+                </w:rPr>
+                <w:t>Clustering Algorithms - Gaussian Mixture Model</w:t>
+              </w:r>
+              <w:r>
+                <w:rPr>
+                  <w:noProof/>
+                </w:rPr>
+                <w:t xml:space="preserve">. (n.d.). </w:t>
+              </w:r>
+              <w:r>
+                <w:rPr>
+                  <w:noProof/>
+                  <w:lang w:val="el-GR"/>
+                </w:rPr>
+                <w:t>Ανάκτηση</w:t>
+              </w:r>
+              <w:r>
+                <w:rPr>
+                  <w:noProof/>
+                </w:rPr>
+                <w:t xml:space="preserve"> </w:t>
+              </w:r>
+              <w:r>
+                <w:rPr>
+                  <w:noProof/>
+                  <w:lang w:val="el-GR"/>
+                </w:rPr>
+                <w:t>από</w:t>
+              </w:r>
+              <w:r>
+                <w:rPr>
+                  <w:noProof/>
+                </w:rPr>
+                <w:t xml:space="preserve"> Apache Spark 2.1.0 Documentation: https://spark.apache.org/docs/latest/ml-clustering.html#gaussian-mixture-model-gmm</w:t>
+              </w:r>
+            </w:p>
+            <w:p>
+              <w:pPr>
+                <w:pStyle w:val="Bibliography"/>
+                <w:ind w:left="720" w:hanging="720"/>
+                <w:rPr>
+                  <w:noProof/>
+                </w:rPr>
+              </w:pPr>
+              <w:r>
+                <w:rPr>
+                  <w:i/>
+                  <w:iCs/>
+                  <w:noProof/>
+                </w:rPr>
+                <w:t>Clustering Algorithms - K-Means</w:t>
+              </w:r>
+              <w:r>
+                <w:rPr>
+                  <w:noProof/>
+                </w:rPr>
+                <w:t xml:space="preserve">. (n.d.). </w:t>
+              </w:r>
+              <w:r>
+                <w:rPr>
+                  <w:noProof/>
+                  <w:lang w:val="el-GR"/>
+                </w:rPr>
+                <w:t>Ανάκτηση</w:t>
+              </w:r>
+              <w:r>
+                <w:rPr>
+                  <w:noProof/>
+                </w:rPr>
+                <w:t xml:space="preserve"> </w:t>
+              </w:r>
+              <w:r>
+                <w:rPr>
+                  <w:noProof/>
+                  <w:lang w:val="el-GR"/>
+                </w:rPr>
+                <w:t>από</w:t>
+              </w:r>
+              <w:r>
+                <w:rPr>
+                  <w:noProof/>
+                </w:rPr>
+                <w:t xml:space="preserve"> Apache Spark 2.1.0 Documentation: https://spark.apache.org/docs/latest/ml-clustering.html#k-means</w:t>
+              </w:r>
+            </w:p>
+            <w:p>
+              <w:pPr>
+                <w:pStyle w:val="Bibliography"/>
+                <w:ind w:left="720" w:hanging="720"/>
+                <w:rPr>
+                  <w:noProof/>
+                </w:rPr>
+              </w:pPr>
+              <w:r>
+                <w:rPr>
+                  <w:i/>
+                  <w:iCs/>
+                  <w:noProof/>
+                </w:rPr>
+                <w:t>Clustering Algorithms - LDA</w:t>
+              </w:r>
+              <w:r>
+                <w:rPr>
+                  <w:noProof/>
+                </w:rPr>
+                <w:t xml:space="preserve">. (n.d.). </w:t>
+              </w:r>
+              <w:r>
+                <w:rPr>
+                  <w:noProof/>
+                  <w:lang w:val="el-GR"/>
+                </w:rPr>
+                <w:t>Ανάκτηση</w:t>
+              </w:r>
+              <w:r>
+                <w:rPr>
+                  <w:noProof/>
+                </w:rPr>
+                <w:t xml:space="preserve"> </w:t>
+              </w:r>
+              <w:r>
+                <w:rPr>
+                  <w:noProof/>
+                  <w:lang w:val="el-GR"/>
+                </w:rPr>
+                <w:t>από</w:t>
+              </w:r>
+              <w:r>
+                <w:rPr>
+                  <w:noProof/>
+                </w:rPr>
+                <w:t xml:space="preserve"> Apache Spark 2.1.0 Documentation: https://spark.apache.org/docs/latest/ml-clustering.html#latent-dirichlet-allocation-lda</w:t>
+              </w:r>
+            </w:p>
+            <w:p>
+              <w:pPr>
+                <w:pStyle w:val="Bibliography"/>
+                <w:ind w:left="720" w:hanging="720"/>
+                <w:rPr>
+                  <w:noProof/>
+                </w:rPr>
+              </w:pPr>
+              <w:r>
+                <w:rPr>
+                  <w:i/>
+                  <w:iCs/>
+                  <w:noProof/>
+                </w:rPr>
+                <w:t>Feature Extraction and Transformation - TF-IDF</w:t>
+              </w:r>
+              <w:r>
+                <w:rPr>
+                  <w:noProof/>
+                </w:rPr>
+                <w:t xml:space="preserve">. (n.d.). </w:t>
+              </w:r>
+              <w:r>
+                <w:rPr>
+                  <w:noProof/>
+                  <w:lang w:val="el-GR"/>
+                </w:rPr>
+                <w:t>Ανάκτηση</w:t>
+              </w:r>
+              <w:r>
+                <w:rPr>
+                  <w:noProof/>
+                </w:rPr>
+                <w:t xml:space="preserve"> </w:t>
+              </w:r>
+              <w:r>
+                <w:rPr>
+                  <w:noProof/>
+                  <w:lang w:val="el-GR"/>
+                </w:rPr>
+                <w:t>από</w:t>
+              </w:r>
+              <w:r>
+                <w:rPr>
+                  <w:noProof/>
+                </w:rPr>
+                <w:t xml:space="preserve"> Apache Spark 2.1.0 Documentation: https://spark.apache.org/docs/latest/mllib-feature-extraction.html#tf-idf</w:t>
+              </w:r>
+            </w:p>
+            <w:p>
+              <w:pPr>
+                <w:pStyle w:val="Bibliography"/>
+                <w:ind w:left="720" w:hanging="720"/>
+                <w:rPr>
+                  <w:noProof/>
+                </w:rPr>
+              </w:pPr>
+              <w:r>
+                <w:rPr>
+                  <w:i/>
+                  <w:iCs/>
+                  <w:noProof/>
+                </w:rPr>
+                <w:t>Feature Extraction and Transformation - Word2Vec</w:t>
+              </w:r>
+              <w:r>
+                <w:rPr>
+                  <w:noProof/>
+                </w:rPr>
+                <w:t xml:space="preserve">. (n.d.). </w:t>
+              </w:r>
+              <w:r>
+                <w:rPr>
+                  <w:noProof/>
+                  <w:lang w:val="el-GR"/>
+                </w:rPr>
+                <w:t>Ανάκτηση</w:t>
+              </w:r>
+              <w:r>
+                <w:rPr>
+                  <w:noProof/>
+                </w:rPr>
+                <w:t xml:space="preserve"> </w:t>
+              </w:r>
+              <w:r>
+                <w:rPr>
+                  <w:noProof/>
+                  <w:lang w:val="el-GR"/>
+                </w:rPr>
+                <w:t>από</w:t>
+              </w:r>
+              <w:r>
+                <w:rPr>
+                  <w:noProof/>
+                </w:rPr>
+                <w:t xml:space="preserve"> Apache Spark 2.1.0 Documentation: https://spark.apache.org/docs/latest/mllib-feature-extraction.html#word2vec</w:t>
+              </w:r>
+            </w:p>
+            <w:p>
+              <w:pPr>
+                <w:pStyle w:val="Bibliography"/>
+                <w:ind w:left="720" w:hanging="720"/>
+                <w:rPr>
+                  <w:noProof/>
+                </w:rPr>
+              </w:pPr>
+              <w:r>
+                <w:rPr>
+                  <w:i/>
+                  <w:iCs/>
+                  <w:noProof/>
+                </w:rPr>
+                <w:t xml:space="preserve">Linear Classification Methods - Logistic Regression </w:t>
+              </w:r>
+              <w:r>
+                <w:rPr>
+                  <w:noProof/>
+                </w:rPr>
+                <w:t xml:space="preserve">. (n.d.). </w:t>
+              </w:r>
+              <w:r>
+                <w:rPr>
+                  <w:noProof/>
+                  <w:lang w:val="el-GR"/>
+                </w:rPr>
+                <w:t>Ανάκτηση</w:t>
+              </w:r>
+              <w:r>
+                <w:rPr>
+                  <w:noProof/>
+                </w:rPr>
+                <w:t xml:space="preserve"> </w:t>
+              </w:r>
+              <w:r>
+                <w:rPr>
+                  <w:noProof/>
+                  <w:lang w:val="el-GR"/>
+                </w:rPr>
+                <w:t>από</w:t>
+              </w:r>
+              <w:r>
+                <w:rPr>
+                  <w:noProof/>
+                </w:rPr>
+                <w:t xml:space="preserve"> Apache Spark 2.10 Documentation: https://spark.apache.org/docs/latest/mllib-linear-methods.html#logistic-regression</w:t>
+              </w:r>
+            </w:p>
+            <w:p>
+              <w:pPr>
+                <w:pStyle w:val="Bibliography"/>
+                <w:ind w:left="720" w:hanging="720"/>
+                <w:rPr>
+                  <w:noProof/>
+                </w:rPr>
+              </w:pPr>
+              <w:r>
+                <w:rPr>
+                  <w:i/>
+                  <w:iCs/>
+                  <w:noProof/>
+                </w:rPr>
+                <w:t>Linear Classification Methods - Support Vector Machines</w:t>
+              </w:r>
+              <w:r>
+                <w:rPr>
+                  <w:noProof/>
+                </w:rPr>
+                <w:t xml:space="preserve">. (n.d.). </w:t>
+              </w:r>
+              <w:r>
+                <w:rPr>
+                  <w:noProof/>
+                  <w:lang w:val="el-GR"/>
+                </w:rPr>
+                <w:t>Ανάκτηση</w:t>
+              </w:r>
+              <w:r>
+                <w:rPr>
+                  <w:noProof/>
+                </w:rPr>
+                <w:t xml:space="preserve"> </w:t>
+              </w:r>
+              <w:r>
+                <w:rPr>
+                  <w:noProof/>
+                  <w:lang w:val="el-GR"/>
+                </w:rPr>
+                <w:t>από</w:t>
+              </w:r>
+              <w:r>
+                <w:rPr>
+                  <w:noProof/>
+                </w:rPr>
+                <w:t xml:space="preserve"> Apache Spark 2.1.0 Documentation: https://spark.apache.org/docs/latest/mllib-linear-methods.html#linear-support-vector-machines-svms</w:t>
+              </w:r>
+            </w:p>
+            <w:p>
+              <w:pPr>
+                <w:pStyle w:val="Bibliography"/>
+                <w:ind w:left="720" w:hanging="720"/>
+                <w:rPr>
+                  <w:noProof/>
+                </w:rPr>
+              </w:pPr>
               <w:r>
                 <w:rPr>
                   <w:noProof/>
@@ -5326,6 +5668,8 @@
           <w:lang w:val="el-GR"/>
         </w:rPr>
       </w:pPr>
+      <w:bookmarkStart w:id="12" w:name="_GoBack"/>
+      <w:bookmarkEnd w:id="12"/>
     </w:p>
     <w:sectPr>
       <w:footerReference w:type="default" r:id="rId9"/>
@@ -5397,7 +5741,7 @@
           <w:rPr>
             <w:noProof/>
           </w:rPr>
-          <w:t>5</w:t>
+          <w:t>2</w:t>
         </w:r>
         <w:r>
           <w:rPr>
@@ -8753,546 +9097,6 @@
 </w:styles>
 </file>
 
-<file path=word/glossary/document.xml><?xml version="1.0" encoding="utf-8"?>
-<w:glossaryDocument xmlns:wpc="http://schemas.microsoft.com/office/word/2010/wordprocessingCanvas" xmlns:cx="http://schemas.microsoft.com/office/drawing/2014/chartex" xmlns:cx1="http://schemas.microsoft.com/office/drawing/2015/9/8/chartex" xmlns:cx2="http://schemas.microsoft.com/office/drawing/2015/10/21/chartex" xmlns:mc="http://schemas.openxmlformats.org/markup-compatibility/2006" xmlns:o="urn:schemas-microsoft-com:office:office" xmlns:r="http://schemas.openxmlformats.org/officeDocument/2006/relationships" xmlns:m="http://schemas.openxmlformats.org/officeDocument/2006/math" xmlns:v="urn:schemas-microsoft-com:vml" xmlns:wp14="http://schemas.microsoft.com/office/word/2010/wordprocessingDrawing" xmlns:wp="http://schemas.openxmlformats.org/drawingml/2006/wordprocessingDrawing" xmlns:w10="urn:schemas-microsoft-com:office:word" xmlns:w="http://schemas.openxmlformats.org/wordprocessingml/2006/main" xmlns:w14="http://schemas.microsoft.com/office/word/2010/wordml" xmlns:w15="http://schemas.microsoft.com/office/word/2012/wordml" xmlns:w16se="http://schemas.microsoft.com/office/word/2015/wordml/symex" xmlns:wpg="http://schemas.microsoft.com/office/word/2010/wordprocessingGroup" xmlns:wpi="http://schemas.microsoft.com/office/word/2010/wordprocessingInk" xmlns:wne="http://schemas.microsoft.com/office/word/2006/wordml" xmlns:wps="http://schemas.microsoft.com/office/word/2010/wordprocessingShape" mc:Ignorable="w14 w15 w16se wp14"/>
-</file>
-
-<file path=word/glossary/fontTable.xml><?xml version="1.0" encoding="utf-8"?>
-<w:fonts xmlns:mc="http://schemas.openxmlformats.org/markup-compatibility/2006" xmlns:r="http://schemas.openxmlformats.org/officeDocument/2006/relationships" xmlns:w="http://schemas.openxmlformats.org/wordprocessingml/2006/main" xmlns:w14="http://schemas.microsoft.com/office/word/2010/wordml" xmlns:w15="http://schemas.microsoft.com/office/word/2012/wordml" xmlns:w16se="http://schemas.microsoft.com/office/word/2015/wordml/symex" mc:Ignorable="w14 w15 w16se">
-  <w:font w:name="Symbol">
-    <w:panose1 w:val="05050102010706020507"/>
-    <w:charset w:val="02"/>
-    <w:family w:val="roman"/>
-    <w:pitch w:val="variable"/>
-    <w:sig w:usb0="00000000" w:usb1="10000000" w:usb2="00000000" w:usb3="00000000" w:csb0="80000000" w:csb1="00000000"/>
-  </w:font>
-  <w:font w:name="Times New Roman">
-    <w:panose1 w:val="02020603050405020304"/>
-    <w:charset w:val="00"/>
-    <w:family w:val="roman"/>
-    <w:pitch w:val="variable"/>
-    <w:sig w:usb0="E0002EFF" w:usb1="C000785B" w:usb2="00000009" w:usb3="00000000" w:csb0="000001FF" w:csb1="00000000"/>
-  </w:font>
-  <w:font w:name="Courier New">
-    <w:panose1 w:val="02070309020205020404"/>
-    <w:charset w:val="00"/>
-    <w:family w:val="modern"/>
-    <w:pitch w:val="fixed"/>
-    <w:sig w:usb0="E0002EFF" w:usb1="C0007843" w:usb2="00000009" w:usb3="00000000" w:csb0="000001FF" w:csb1="00000000"/>
-  </w:font>
-  <w:font w:name="Wingdings">
-    <w:panose1 w:val="05000000000000000000"/>
-    <w:charset w:val="02"/>
-    <w:family w:val="auto"/>
-    <w:pitch w:val="variable"/>
-    <w:sig w:usb0="00000000" w:usb1="10000000" w:usb2="00000000" w:usb3="00000000" w:csb0="80000000" w:csb1="00000000"/>
-  </w:font>
-  <w:font w:name="Calibri">
-    <w:panose1 w:val="020F0502020204030204"/>
-    <w:charset w:val="00"/>
-    <w:family w:val="swiss"/>
-    <w:pitch w:val="variable"/>
-    <w:sig w:usb0="E0002AFF" w:usb1="C000247B" w:usb2="00000009" w:usb3="00000000" w:csb0="000001FF" w:csb1="00000000"/>
-  </w:font>
-  <w:font w:name="Calibri Light">
-    <w:panose1 w:val="020F0302020204030204"/>
-    <w:charset w:val="00"/>
-    <w:family w:val="swiss"/>
-    <w:pitch w:val="variable"/>
-    <w:sig w:usb0="E0002AFF" w:usb1="C000247B" w:usb2="00000009" w:usb3="00000000" w:csb0="000001FF" w:csb1="00000000"/>
-  </w:font>
-  <w:font w:name="Cambria Math">
-    <w:panose1 w:val="02040503050406030204"/>
-    <w:charset w:val="00"/>
-    <w:family w:val="roman"/>
-    <w:pitch w:val="variable"/>
-    <w:sig w:usb0="E00002FF" w:usb1="420024FF" w:usb2="00000000" w:usb3="00000000" w:csb0="0000019F" w:csb1="00000000"/>
-  </w:font>
-</w:fonts>
-</file>
-
-<file path=word/glossary/settings.xml><?xml version="1.0" encoding="utf-8"?>
-<w:settings xmlns:mc="http://schemas.openxmlformats.org/markup-compatibility/2006" xmlns:o="urn:schemas-microsoft-com:office:office" xmlns:r="http://schemas.openxmlformats.org/officeDocument/2006/relationships" xmlns:m="http://schemas.openxmlformats.org/officeDocument/2006/math" xmlns:v="urn:schemas-microsoft-com:vml" xmlns:w10="urn:schemas-microsoft-com:office:word" xmlns:w="http://schemas.openxmlformats.org/wordprocessingml/2006/main" xmlns:w14="http://schemas.microsoft.com/office/word/2010/wordml" xmlns:w15="http://schemas.microsoft.com/office/word/2012/wordml" xmlns:w16se="http://schemas.microsoft.com/office/word/2015/wordml/symex" xmlns:sl="http://schemas.openxmlformats.org/schemaLibrary/2006/main" mc:Ignorable="w14 w15 w16se">
-  <w:view w:val="normal"/>
-  <w:defaultTabStop w:val="720"/>
-  <w:characterSpacingControl w:val="doNotCompress"/>
-  <w:compat>
-    <w:useFELayout/>
-    <w:compatSetting w:name="compatibilityMode" w:uri="http://schemas.microsoft.com/office/word" w:val="15"/>
-    <w:compatSetting w:name="overrideTableStyleFontSizeAndJustification" w:uri="http://schemas.microsoft.com/office/word" w:val="1"/>
-    <w:compatSetting w:name="enableOpenTypeFeatures" w:uri="http://schemas.microsoft.com/office/word" w:val="1"/>
-    <w:compatSetting w:name="doNotFlipMirrorIndents" w:uri="http://schemas.microsoft.com/office/word" w:val="1"/>
-    <w:compatSetting w:name="differentiateMultirowTableHeaders" w:uri="http://schemas.microsoft.com/office/word" w:val="1"/>
-  </w:compat>
-  <w:rsids>
-    <w:rsidRoot w:val="007A0D8A"/>
-    <w:rsid w:val="0037159D"/>
-    <w:rsid w:val="007A0D8A"/>
-    <w:rsid w:val="00CD6558"/>
-  </w:rsids>
-  <m:mathPr>
-    <m:mathFont m:val="Cambria Math"/>
-    <m:brkBin m:val="before"/>
-    <m:brkBinSub m:val="--"/>
-    <m:smallFrac m:val="0"/>
-    <m:dispDef/>
-    <m:lMargin m:val="0"/>
-    <m:rMargin m:val="0"/>
-    <m:defJc m:val="centerGroup"/>
-    <m:wrapIndent m:val="1440"/>
-    <m:intLim m:val="subSup"/>
-    <m:naryLim m:val="undOvr"/>
-  </m:mathPr>
-  <w:themeFontLang w:val="en-US"/>
-  <w:clrSchemeMapping w:bg1="light1" w:t1="dark1" w:bg2="light2" w:t2="dark2" w:accent1="accent1" w:accent2="accent2" w:accent3="accent3" w:accent4="accent4" w:accent5="accent5" w:accent6="accent6" w:hyperlink="hyperlink" w:followedHyperlink="followedHyperlink"/>
-  <w:decimalSymbol w:val="."/>
-  <w:listSeparator w:val=","/>
-  <w15:chartTrackingRefBased/>
-</w:settings>
-</file>
-
-<file path=word/glossary/styles.xml><?xml version="1.0" encoding="utf-8"?>
-<w:styles xmlns:mc="http://schemas.openxmlformats.org/markup-compatibility/2006" xmlns:r="http://schemas.openxmlformats.org/officeDocument/2006/relationships" xmlns:w="http://schemas.openxmlformats.org/wordprocessingml/2006/main" xmlns:w14="http://schemas.microsoft.com/office/word/2010/wordml" xmlns:w15="http://schemas.microsoft.com/office/word/2012/wordml" xmlns:w16se="http://schemas.microsoft.com/office/word/2015/wordml/symex" mc:Ignorable="w14 w15 w16se">
-  <w:docDefaults>
-    <w:rPrDefault>
-      <w:rPr>
-        <w:rFonts w:asciiTheme="minorHAnsi" w:eastAsiaTheme="minorEastAsia" w:hAnsiTheme="minorHAnsi" w:cstheme="minorBidi"/>
-        <w:sz w:val="22"/>
-        <w:szCs w:val="22"/>
-        <w:lang w:val="en-US" w:eastAsia="en-US" w:bidi="ar-SA"/>
-      </w:rPr>
-    </w:rPrDefault>
-    <w:pPrDefault>
-      <w:pPr>
-        <w:spacing w:after="160" w:line="259" w:lineRule="auto"/>
-      </w:pPr>
-    </w:pPrDefault>
-  </w:docDefaults>
-  <w:latentStyles w:defLockedState="0" w:defUIPriority="99" w:defSemiHidden="0" w:defUnhideWhenUsed="0" w:defQFormat="0" w:count="372">
-    <w:lsdException w:name="Normal" w:uiPriority="0" w:qFormat="1"/>
-    <w:lsdException w:name="heading 1" w:uiPriority="9" w:qFormat="1"/>
-    <w:lsdException w:name="heading 2" w:semiHidden="1" w:uiPriority="9" w:unhideWhenUsed="1" w:qFormat="1"/>
-    <w:lsdException w:name="heading 3" w:semiHidden="1" w:uiPriority="9" w:unhideWhenUsed="1" w:qFormat="1"/>
-    <w:lsdException w:name="heading 4" w:semiHidden="1" w:uiPriority="9" w:unhideWhenUsed="1" w:qFormat="1"/>
-    <w:lsdException w:name="heading 5" w:semiHidden="1" w:uiPriority="9" w:unhideWhenUsed="1" w:qFormat="1"/>
-    <w:lsdException w:name="heading 6" w:semiHidden="1" w:uiPriority="9" w:unhideWhenUsed="1" w:qFormat="1"/>
-    <w:lsdException w:name="heading 7" w:semiHidden="1" w:uiPriority="9" w:unhideWhenUsed="1" w:qFormat="1"/>
-    <w:lsdException w:name="heading 8" w:semiHidden="1" w:uiPriority="9" w:unhideWhenUsed="1" w:qFormat="1"/>
-    <w:lsdException w:name="heading 9" w:semiHidden="1" w:uiPriority="9" w:unhideWhenUsed="1" w:qFormat="1"/>
-    <w:lsdException w:name="index 1" w:semiHidden="1" w:unhideWhenUsed="1"/>
-    <w:lsdException w:name="index 2" w:semiHidden="1" w:unhideWhenUsed="1"/>
-    <w:lsdException w:name="index 3" w:semiHidden="1" w:unhideWhenUsed="1"/>
-    <w:lsdException w:name="index 4" w:semiHidden="1" w:unhideWhenUsed="1"/>
-    <w:lsdException w:name="index 5" w:semiHidden="1" w:unhideWhenUsed="1"/>
-    <w:lsdException w:name="index 6" w:semiHidden="1" w:unhideWhenUsed="1"/>
-    <w:lsdException w:name="index 7" w:semiHidden="1" w:unhideWhenUsed="1"/>
-    <w:lsdException w:name="index 8" w:semiHidden="1" w:unhideWhenUsed="1"/>
-    <w:lsdException w:name="index 9" w:semiHidden="1" w:unhideWhenUsed="1"/>
-    <w:lsdException w:name="toc 1" w:semiHidden="1" w:uiPriority="39" w:unhideWhenUsed="1"/>
-    <w:lsdException w:name="toc 2" w:semiHidden="1" w:uiPriority="39" w:unhideWhenUsed="1"/>
-    <w:lsdException w:name="toc 3" w:semiHidden="1" w:uiPriority="39" w:unhideWhenUsed="1"/>
-    <w:lsdException w:name="toc 4" w:semiHidden="1" w:uiPriority="39" w:unhideWhenUsed="1"/>
-    <w:lsdException w:name="toc 5" w:semiHidden="1" w:uiPriority="39" w:unhideWhenUsed="1"/>
-    <w:lsdException w:name="toc 6" w:semiHidden="1" w:uiPriority="39" w:unhideWhenUsed="1"/>
-    <w:lsdException w:name="toc 7" w:semiHidden="1" w:uiPriority="39" w:unhideWhenUsed="1"/>
-    <w:lsdException w:name="toc 8" w:semiHidden="1" w:uiPriority="39" w:unhideWhenUsed="1"/>
-    <w:lsdException w:name="toc 9" w:semiHidden="1" w:uiPriority="39" w:unhideWhenUsed="1"/>
-    <w:lsdException w:name="Normal Indent" w:semiHidden="1" w:unhideWhenUsed="1"/>
-    <w:lsdException w:name="footnote text" w:semiHidden="1" w:unhideWhenUsed="1"/>
-    <w:lsdException w:name="annotation text" w:semiHidden="1" w:unhideWhenUsed="1"/>
-    <w:lsdException w:name="header" w:semiHidden="1" w:unhideWhenUsed="1"/>
-    <w:lsdException w:name="footer" w:semiHidden="1" w:unhideWhenUsed="1"/>
-    <w:lsdException w:name="index heading" w:semiHidden="1" w:unhideWhenUsed="1"/>
-    <w:lsdException w:name="caption" w:semiHidden="1" w:uiPriority="35" w:unhideWhenUsed="1" w:qFormat="1"/>
-    <w:lsdException w:name="table of figures" w:semiHidden="1" w:unhideWhenUsed="1"/>
-    <w:lsdException w:name="envelope address" w:semiHidden="1" w:unhideWhenUsed="1"/>
-    <w:lsdException w:name="envelope return" w:semiHidden="1" w:unhideWhenUsed="1"/>
-    <w:lsdException w:name="footnote reference" w:semiHidden="1" w:unhideWhenUsed="1"/>
-    <w:lsdException w:name="annotation reference" w:semiHidden="1" w:unhideWhenUsed="1"/>
-    <w:lsdException w:name="line number" w:semiHidden="1" w:unhideWhenUsed="1"/>
-    <w:lsdException w:name="page number" w:semiHidden="1" w:unhideWhenUsed="1"/>
-    <w:lsdException w:name="endnote reference" w:semiHidden="1" w:unhideWhenUsed="1"/>
-    <w:lsdException w:name="endnote text" w:semiHidden="1" w:unhideWhenUsed="1"/>
-    <w:lsdException w:name="table of authorities" w:semiHidden="1" w:unhideWhenUsed="1"/>
-    <w:lsdException w:name="macro" w:semiHidden="1" w:unhideWhenUsed="1"/>
-    <w:lsdException w:name="toa heading" w:semiHidden="1" w:unhideWhenUsed="1"/>
-    <w:lsdException w:name="List" w:semiHidden="1" w:unhideWhenUsed="1"/>
-    <w:lsdException w:name="List Bullet" w:semiHidden="1" w:unhideWhenUsed="1"/>
-    <w:lsdException w:name="List Number" w:semiHidden="1" w:unhideWhenUsed="1"/>
-    <w:lsdException w:name="List 2" w:semiHidden="1" w:unhideWhenUsed="1"/>
-    <w:lsdException w:name="List 3" w:semiHidden="1" w:unhideWhenUsed="1"/>
-    <w:lsdException w:name="List 4" w:semiHidden="1" w:unhideWhenUsed="1"/>
-    <w:lsdException w:name="List 5" w:semiHidden="1" w:unhideWhenUsed="1"/>
-    <w:lsdException w:name="List Bullet 2" w:semiHidden="1" w:unhideWhenUsed="1"/>
-    <w:lsdException w:name="List Bullet 3" w:semiHidden="1" w:unhideWhenUsed="1"/>
-    <w:lsdException w:name="List Bullet 4" w:semiHidden="1" w:unhideWhenUsed="1"/>
-    <w:lsdException w:name="List Bullet 5" w:semiHidden="1" w:unhideWhenUsed="1"/>
-    <w:lsdException w:name="List Number 2" w:semiHidden="1" w:unhideWhenUsed="1"/>
-    <w:lsdException w:name="List Number 3" w:semiHidden="1" w:unhideWhenUsed="1"/>
-    <w:lsdException w:name="List Number 4" w:semiHidden="1" w:unhideWhenUsed="1"/>
-    <w:lsdException w:name="List Number 5" w:semiHidden="1" w:unhideWhenUsed="1"/>
-    <w:lsdException w:name="Title" w:uiPriority="10" w:qFormat="1"/>
-    <w:lsdException w:name="Closing" w:semiHidden="1" w:unhideWhenUsed="1"/>
-    <w:lsdException w:name="Signature" w:semiHidden="1" w:unhideWhenUsed="1"/>
-    <w:lsdException w:name="Default Paragraph Font" w:semiHidden="1" w:uiPriority="1" w:unhideWhenUsed="1"/>
-    <w:lsdException w:name="Body Text" w:semiHidden="1" w:unhideWhenUsed="1"/>
-    <w:lsdException w:name="Body Text Indent" w:semiHidden="1" w:unhideWhenUsed="1"/>
-    <w:lsdException w:name="List Continue" w:semiHidden="1" w:unhideWhenUsed="1"/>
-    <w:lsdException w:name="List Continue 2" w:semiHidden="1" w:unhideWhenUsed="1"/>
-    <w:lsdException w:name="List Continue 3" w:semiHidden="1" w:unhideWhenUsed="1"/>
-    <w:lsdException w:name="List Continue 4" w:semiHidden="1" w:unhideWhenUsed="1"/>
-    <w:lsdException w:name="List Continue 5" w:semiHidden="1" w:unhideWhenUsed="1"/>
-    <w:lsdException w:name="Message Header" w:semiHidden="1" w:unhideWhenUsed="1"/>
-    <w:lsdException w:name="Subtitle" w:uiPriority="11" w:qFormat="1"/>
-    <w:lsdException w:name="Salutation" w:semiHidden="1" w:unhideWhenUsed="1"/>
-    <w:lsdException w:name="Date" w:semiHidden="1" w:unhideWhenUsed="1"/>
-    <w:lsdException w:name="Body Text First Indent" w:semiHidden="1" w:unhideWhenUsed="1"/>
-    <w:lsdException w:name="Body Text First Indent 2" w:semiHidden="1" w:unhideWhenUsed="1"/>
-    <w:lsdException w:name="Note Heading" w:semiHidden="1" w:unhideWhenUsed="1"/>
-    <w:lsdException w:name="Body Text 2" w:semiHidden="1" w:unhideWhenUsed="1"/>
-    <w:lsdException w:name="Body Text 3" w:semiHidden="1" w:unhideWhenUsed="1"/>
-    <w:lsdException w:name="Body Text Indent 2" w:semiHidden="1" w:unhideWhenUsed="1"/>
-    <w:lsdException w:name="Body Text Indent 3" w:semiHidden="1" w:unhideWhenUsed="1"/>
-    <w:lsdException w:name="Block Text" w:semiHidden="1" w:unhideWhenUsed="1"/>
-    <w:lsdException w:name="Hyperlink" w:semiHidden="1" w:unhideWhenUsed="1"/>
-    <w:lsdException w:name="FollowedHyperlink" w:semiHidden="1" w:unhideWhenUsed="1"/>
-    <w:lsdException w:name="Strong" w:uiPriority="22" w:qFormat="1"/>
-    <w:lsdException w:name="Emphasis" w:uiPriority="20" w:qFormat="1"/>
-    <w:lsdException w:name="Document Map" w:semiHidden="1" w:unhideWhenUsed="1"/>
-    <w:lsdException w:name="Plain Text" w:semiHidden="1" w:unhideWhenUsed="1"/>
-    <w:lsdException w:name="E-mail Signature" w:semiHidden="1" w:unhideWhenUsed="1"/>
-    <w:lsdException w:name="HTML Top of Form" w:semiHidden="1" w:unhideWhenUsed="1"/>
-    <w:lsdException w:name="HTML Bottom of Form" w:semiHidden="1" w:unhideWhenUsed="1"/>
-    <w:lsdException w:name="Normal (Web)" w:semiHidden="1" w:unhideWhenUsed="1"/>
-    <w:lsdException w:name="HTML Acronym" w:semiHidden="1" w:unhideWhenUsed="1"/>
-    <w:lsdException w:name="HTML Address" w:semiHidden="1" w:unhideWhenUsed="1"/>
-    <w:lsdException w:name="HTML Cite" w:semiHidden="1" w:unhideWhenUsed="1"/>
-    <w:lsdException w:name="HTML Code" w:semiHidden="1" w:unhideWhenUsed="1"/>
-    <w:lsdException w:name="HTML Definition" w:semiHidden="1" w:unhideWhenUsed="1"/>
-    <w:lsdException w:name="HTML Keyboard" w:semiHidden="1" w:unhideWhenUsed="1"/>
-    <w:lsdException w:name="HTML Preformatted" w:semiHidden="1" w:unhideWhenUsed="1"/>
-    <w:lsdException w:name="HTML Sample" w:semiHidden="1" w:unhideWhenUsed="1"/>
-    <w:lsdException w:name="HTML Typewriter" w:semiHidden="1" w:unhideWhenUsed="1"/>
-    <w:lsdException w:name="HTML Variable" w:semiHidden="1" w:unhideWhenUsed="1"/>
-    <w:lsdException w:name="Normal Table" w:semiHidden="1" w:unhideWhenUsed="1"/>
-    <w:lsdException w:name="annotation subject" w:semiHidden="1" w:unhideWhenUsed="1"/>
-    <w:lsdException w:name="No List" w:semiHidden="1" w:unhideWhenUsed="1"/>
-    <w:lsdException w:name="Outline List 1" w:semiHidden="1" w:unhideWhenUsed="1"/>
-    <w:lsdException w:name="Outline List 2" w:semiHidden="1" w:unhideWhenUsed="1"/>
-    <w:lsdException w:name="Outline List 3" w:semiHidden="1" w:unhideWhenUsed="1"/>
-    <w:lsdException w:name="Table Simple 1" w:semiHidden="1" w:unhideWhenUsed="1"/>
-    <w:lsdException w:name="Table Simple 2" w:semiHidden="1" w:unhideWhenUsed="1"/>
-    <w:lsdException w:name="Table Simple 3" w:semiHidden="1" w:unhideWhenUsed="1"/>
-    <w:lsdException w:name="Table Classic 1" w:semiHidden="1" w:unhideWhenUsed="1"/>
-    <w:lsdException w:name="Table Classic 2" w:semiHidden="1" w:unhideWhenUsed="1"/>
-    <w:lsdException w:name="Table Classic 3" w:semiHidden="1" w:unhideWhenUsed="1"/>
-    <w:lsdException w:name="Table Classic 4" w:semiHidden="1" w:unhideWhenUsed="1"/>
-    <w:lsdException w:name="Table Colorful 1" w:semiHidden="1" w:unhideWhenUsed="1"/>
-    <w:lsdException w:name="Table Colorful 2" w:semiHidden="1" w:unhideWhenUsed="1"/>
-    <w:lsdException w:name="Table Colorful 3" w:semiHidden="1" w:unhideWhenUsed="1"/>
-    <w:lsdException w:name="Table Columns 1" w:semiHidden="1" w:unhideWhenUsed="1"/>
-    <w:lsdException w:name="Table Columns 2" w:semiHidden="1" w:unhideWhenUsed="1"/>
-    <w:lsdException w:name="Table Columns 3" w:semiHidden="1" w:unhideWhenUsed="1"/>
-    <w:lsdException w:name="Table Columns 4" w:semiHidden="1" w:unhideWhenUsed="1"/>
-    <w:lsdException w:name="Table Columns 5" w:semiHidden="1" w:unhideWhenUsed="1"/>
-    <w:lsdException w:name="Table Grid 1" w:semiHidden="1" w:unhideWhenUsed="1"/>
-    <w:lsdException w:name="Table Grid 2" w:semiHidden="1" w:unhideWhenUsed="1"/>
-    <w:lsdException w:name="Table Grid 3" w:semiHidden="1" w:unhideWhenUsed="1"/>
-    <w:lsdException w:name="Table Grid 4" w:semiHidden="1" w:unhideWhenUsed="1"/>
-    <w:lsdException w:name="Table Grid 5" w:semiHidden="1" w:unhideWhenUsed="1"/>
-    <w:lsdException w:name="Table Grid 6" w:semiHidden="1" w:unhideWhenUsed="1"/>
-    <w:lsdException w:name="Table Grid 7" w:semiHidden="1" w:unhideWhenUsed="1"/>
-    <w:lsdException w:name="Table Grid 8" w:semiHidden="1" w:unhideWhenUsed="1"/>
-    <w:lsdException w:name="Table List 1" w:semiHidden="1" w:unhideWhenUsed="1"/>
-    <w:lsdException w:name="Table List 2" w:semiHidden="1" w:unhideWhenUsed="1"/>
-    <w:lsdException w:name="Table List 3" w:semiHidden="1" w:unhideWhenUsed="1"/>
-    <w:lsdException w:name="Table List 4" w:semiHidden="1" w:unhideWhenUsed="1"/>
-    <w:lsdException w:name="Table List 5" w:semiHidden="1" w:unhideWhenUsed="1"/>
-    <w:lsdException w:name="Table List 6" w:semiHidden="1" w:unhideWhenUsed="1"/>
-    <w:lsdException w:name="Table List 7" w:semiHidden="1" w:unhideWhenUsed="1"/>
-    <w:lsdException w:name="Table List 8" w:semiHidden="1" w:unhideWhenUsed="1"/>
-    <w:lsdException w:name="Table 3D effects 1" w:semiHidden="1" w:unhideWhenUsed="1"/>
-    <w:lsdException w:name="Table 3D effects 2" w:semiHidden="1" w:unhideWhenUsed="1"/>
-    <w:lsdException w:name="Table 3D effects 3" w:semiHidden="1" w:unhideWhenUsed="1"/>
-    <w:lsdException w:name="Table Contemporary" w:semiHidden="1" w:unhideWhenUsed="1"/>
-    <w:lsdException w:name="Table Elegant" w:semiHidden="1" w:unhideWhenUsed="1"/>
-    <w:lsdException w:name="Table Professional" w:semiHidden="1" w:unhideWhenUsed="1"/>
-    <w:lsdException w:name="Table Subtle 1" w:semiHidden="1" w:unhideWhenUsed="1"/>
-    <w:lsdException w:name="Table Subtle 2" w:semiHidden="1" w:unhideWhenUsed="1"/>
-    <w:lsdException w:name="Table Web 1" w:semiHidden="1" w:unhideWhenUsed="1"/>
-    <w:lsdException w:name="Table Web 2" w:semiHidden="1" w:unhideWhenUsed="1"/>
-    <w:lsdException w:name="Table Web 3" w:semiHidden="1" w:unhideWhenUsed="1"/>
-    <w:lsdException w:name="Balloon Text" w:semiHidden="1" w:unhideWhenUsed="1"/>
-    <w:lsdException w:name="Table Grid" w:uiPriority="39"/>
-    <w:lsdException w:name="Table Theme" w:semiHidden="1" w:unhideWhenUsed="1"/>
-    <w:lsdException w:name="Placeholder Text" w:semiHidden="1"/>
-    <w:lsdException w:name="No Spacing" w:uiPriority="1" w:qFormat="1"/>
-    <w:lsdException w:name="Light Shading" w:uiPriority="60"/>
-    <w:lsdException w:name="Light List" w:uiPriority="61"/>
-    <w:lsdException w:name="Light Grid" w:uiPriority="62"/>
-    <w:lsdException w:name="Medium Shading 1" w:uiPriority="63"/>
-    <w:lsdException w:name="Medium Shading 2" w:uiPriority="64"/>
-    <w:lsdException w:name="Medium List 1" w:uiPriority="65"/>
-    <w:lsdException w:name="Medium List 2" w:uiPriority="66"/>
-    <w:lsdException w:name="Medium Grid 1" w:uiPriority="67"/>
-    <w:lsdException w:name="Medium Grid 2" w:uiPriority="68"/>
-    <w:lsdException w:name="Medium Grid 3" w:uiPriority="69"/>
-    <w:lsdException w:name="Dark List" w:uiPriority="70"/>
-    <w:lsdException w:name="Colorful Shading" w:uiPriority="71"/>
-    <w:lsdException w:name="Colorful List" w:uiPriority="72"/>
-    <w:lsdException w:name="Colorful Grid" w:uiPriority="73"/>
-    <w:lsdException w:name="Light Shading Accent 1" w:uiPriority="60"/>
-    <w:lsdException w:name="Light List Accent 1" w:uiPriority="61"/>
-    <w:lsdException w:name="Light Grid Accent 1" w:uiPriority="62"/>
-    <w:lsdException w:name="Medium Shading 1 Accent 1" w:uiPriority="63"/>
-    <w:lsdException w:name="Medium Shading 2 Accent 1" w:uiPriority="64"/>
-    <w:lsdException w:name="Medium List 1 Accent 1" w:uiPriority="65"/>
-    <w:lsdException w:name="Revision" w:semiHidden="1"/>
-    <w:lsdException w:name="List Paragraph" w:uiPriority="34" w:qFormat="1"/>
-    <w:lsdException w:name="Quote" w:uiPriority="29" w:qFormat="1"/>
-    <w:lsdException w:name="Intense Quote" w:uiPriority="30" w:qFormat="1"/>
-    <w:lsdException w:name="Medium List 2 Accent 1" w:uiPriority="66"/>
-    <w:lsdException w:name="Medium Grid 1 Accent 1" w:uiPriority="67"/>
-    <w:lsdException w:name="Medium Grid 2 Accent 1" w:uiPriority="68"/>
-    <w:lsdException w:name="Medium Grid 3 Accent 1" w:uiPriority="69"/>
-    <w:lsdException w:name="Dark List Accent 1" w:uiPriority="70"/>
-    <w:lsdException w:name="Colorful Shading Accent 1" w:uiPriority="71"/>
-    <w:lsdException w:name="Colorful List Accent 1" w:uiPriority="72"/>
-    <w:lsdException w:name="Colorful Grid Accent 1" w:uiPriority="73"/>
-    <w:lsdException w:name="Light Shading Accent 2" w:uiPriority="60"/>
-    <w:lsdException w:name="Light List Accent 2" w:uiPriority="61"/>
-    <w:lsdException w:name="Light Grid Accent 2" w:uiPriority="62"/>
-    <w:lsdException w:name="Medium Shading 1 Accent 2" w:uiPriority="63"/>
-    <w:lsdException w:name="Medium Shading 2 Accent 2" w:uiPriority="64"/>
-    <w:lsdException w:name="Medium List 1 Accent 2" w:uiPriority="65"/>
-    <w:lsdException w:name="Medium List 2 Accent 2" w:uiPriority="66"/>
-    <w:lsdException w:name="Medium Grid 1 Accent 2" w:uiPriority="67"/>
-    <w:lsdException w:name="Medium Grid 2 Accent 2" w:uiPriority="68"/>
-    <w:lsdException w:name="Medium Grid 3 Accent 2" w:uiPriority="69"/>
-    <w:lsdException w:name="Dark List Accent 2" w:uiPriority="70"/>
-    <w:lsdException w:name="Colorful Shading Accent 2" w:uiPriority="71"/>
-    <w:lsdException w:name="Colorful List Accent 2" w:uiPriority="72"/>
-    <w:lsdException w:name="Colorful Grid Accent 2" w:uiPriority="73"/>
-    <w:lsdException w:name="Light Shading Accent 3" w:uiPriority="60"/>
-    <w:lsdException w:name="Light List Accent 3" w:uiPriority="61"/>
-    <w:lsdException w:name="Light Grid Accent 3" w:uiPriority="62"/>
-    <w:lsdException w:name="Medium Shading 1 Accent 3" w:uiPriority="63"/>
-    <w:lsdException w:name="Medium Shading 2 Accent 3" w:uiPriority="64"/>
-    <w:lsdException w:name="Medium List 1 Accent 3" w:uiPriority="65"/>
-    <w:lsdException w:name="Medium List 2 Accent 3" w:uiPriority="66"/>
-    <w:lsdException w:name="Medium Grid 1 Accent 3" w:uiPriority="67"/>
-    <w:lsdException w:name="Medium Grid 2 Accent 3" w:uiPriority="68"/>
-    <w:lsdException w:name="Medium Grid 3 Accent 3" w:uiPriority="69"/>
-    <w:lsdException w:name="Dark List Accent 3" w:uiPriority="70"/>
-    <w:lsdException w:name="Colorful Shading Accent 3" w:uiPriority="71"/>
-    <w:lsdException w:name="Colorful List Accent 3" w:uiPriority="72"/>
-    <w:lsdException w:name="Colorful Grid Accent 3" w:uiPriority="73"/>
-    <w:lsdException w:name="Light Shading Accent 4" w:uiPriority="60"/>
-    <w:lsdException w:name="Light List Accent 4" w:uiPriority="61"/>
-    <w:lsdException w:name="Light Grid Accent 4" w:uiPriority="62"/>
-    <w:lsdException w:name="Medium Shading 1 Accent 4" w:uiPriority="63"/>
-    <w:lsdException w:name="Medium Shading 2 Accent 4" w:uiPriority="64"/>
-    <w:lsdException w:name="Medium List 1 Accent 4" w:uiPriority="65"/>
-    <w:lsdException w:name="Medium List 2 Accent 4" w:uiPriority="66"/>
-    <w:lsdException w:name="Medium Grid 1 Accent 4" w:uiPriority="67"/>
-    <w:lsdException w:name="Medium Grid 2 Accent 4" w:uiPriority="68"/>
-    <w:lsdException w:name="Medium Grid 3 Accent 4" w:uiPriority="69"/>
-    <w:lsdException w:name="Dark List Accent 4" w:uiPriority="70"/>
-    <w:lsdException w:name="Colorful Shading Accent 4" w:uiPriority="71"/>
-    <w:lsdException w:name="Colorful List Accent 4" w:uiPriority="72"/>
-    <w:lsdException w:name="Colorful Grid Accent 4" w:uiPriority="73"/>
-    <w:lsdException w:name="Light Shading Accent 5" w:uiPriority="60"/>
-    <w:lsdException w:name="Light List Accent 5" w:uiPriority="61"/>
-    <w:lsdException w:name="Light Grid Accent 5" w:uiPriority="62"/>
-    <w:lsdException w:name="Medium Shading 1 Accent 5" w:uiPriority="63"/>
-    <w:lsdException w:name="Medium Shading 2 Accent 5" w:uiPriority="64"/>
-    <w:lsdException w:name="Medium List 1 Accent 5" w:uiPriority="65"/>
-    <w:lsdException w:name="Medium List 2 Accent 5" w:uiPriority="66"/>
-    <w:lsdException w:name="Medium Grid 1 Accent 5" w:uiPriority="67"/>
-    <w:lsdException w:name="Medium Grid 2 Accent 5" w:uiPriority="68"/>
-    <w:lsdException w:name="Medium Grid 3 Accent 5" w:uiPriority="69"/>
-    <w:lsdException w:name="Dark List Accent 5" w:uiPriority="70"/>
-    <w:lsdException w:name="Colorful Shading Accent 5" w:uiPriority="71"/>
-    <w:lsdException w:name="Colorful List Accent 5" w:uiPriority="72"/>
-    <w:lsdException w:name="Colorful Grid Accent 5" w:uiPriority="73"/>
-    <w:lsdException w:name="Light Shading Accent 6" w:uiPriority="60"/>
-    <w:lsdException w:name="Light List Accent 6" w:uiPriority="61"/>
-    <w:lsdException w:name="Light Grid Accent 6" w:uiPriority="62"/>
-    <w:lsdException w:name="Medium Shading 1 Accent 6" w:uiPriority="63"/>
-    <w:lsdException w:name="Medium Shading 2 Accent 6" w:uiPriority="64"/>
-    <w:lsdException w:name="Medium List 1 Accent 6" w:uiPriority="65"/>
-    <w:lsdException w:name="Medium List 2 Accent 6" w:uiPriority="66"/>
-    <w:lsdException w:name="Medium Grid 1 Accent 6" w:uiPriority="67"/>
-    <w:lsdException w:name="Medium Grid 2 Accent 6" w:uiPriority="68"/>
-    <w:lsdException w:name="Medium Grid 3 Accent 6" w:uiPriority="69"/>
-    <w:lsdException w:name="Dark List Accent 6" w:uiPriority="70"/>
-    <w:lsdException w:name="Colorful Shading Accent 6" w:uiPriority="71"/>
-    <w:lsdException w:name="Colorful List Accent 6" w:uiPriority="72"/>
-    <w:lsdException w:name="Colorful Grid Accent 6" w:uiPriority="73"/>
-    <w:lsdException w:name="Subtle Emphasis" w:uiPriority="19" w:qFormat="1"/>
-    <w:lsdException w:name="Intense Emphasis" w:uiPriority="21" w:qFormat="1"/>
-    <w:lsdException w:name="Subtle Reference" w:uiPriority="31" w:qFormat="1"/>
-    <w:lsdException w:name="Intense Reference" w:uiPriority="32" w:qFormat="1"/>
-    <w:lsdException w:name="Book Title" w:uiPriority="33" w:qFormat="1"/>
-    <w:lsdException w:name="Bibliography" w:semiHidden="1" w:uiPriority="37" w:unhideWhenUsed="1"/>
-    <w:lsdException w:name="TOC Heading" w:semiHidden="1" w:uiPriority="39" w:unhideWhenUsed="1" w:qFormat="1"/>
-    <w:lsdException w:name="Plain Table 1" w:uiPriority="41"/>
-    <w:lsdException w:name="Plain Table 2" w:uiPriority="42"/>
-    <w:lsdException w:name="Plain Table 3" w:uiPriority="43"/>
-    <w:lsdException w:name="Plain Table 4" w:uiPriority="44"/>
-    <w:lsdException w:name="Plain Table 5" w:uiPriority="45"/>
-    <w:lsdException w:name="Grid Table Light" w:uiPriority="40"/>
-    <w:lsdException w:name="Grid Table 1 Light" w:uiPriority="46"/>
-    <w:lsdException w:name="Grid Table 2" w:uiPriority="47"/>
-    <w:lsdException w:name="Grid Table 3" w:uiPriority="48"/>
-    <w:lsdException w:name="Grid Table 4" w:uiPriority="49"/>
-    <w:lsdException w:name="Grid Table 5 Dark" w:uiPriority="50"/>
-    <w:lsdException w:name="Grid Table 6 Colorful" w:uiPriority="51"/>
-    <w:lsdException w:name="Grid Table 7 Colorful" w:uiPriority="52"/>
-    <w:lsdException w:name="Grid Table 1 Light Accent 1" w:uiPriority="46"/>
-    <w:lsdException w:name="Grid Table 2 Accent 1" w:uiPriority="47"/>
-    <w:lsdException w:name="Grid Table 3 Accent 1" w:uiPriority="48"/>
-    <w:lsdException w:name="Grid Table 4 Accent 1" w:uiPriority="49"/>
-    <w:lsdException w:name="Grid Table 5 Dark Accent 1" w:uiPriority="50"/>
-    <w:lsdException w:name="Grid Table 6 Colorful Accent 1" w:uiPriority="51"/>
-    <w:lsdException w:name="Grid Table 7 Colorful Accent 1" w:uiPriority="52"/>
-    <w:lsdException w:name="Grid Table 1 Light Accent 2" w:uiPriority="46"/>
-    <w:lsdException w:name="Grid Table 2 Accent 2" w:uiPriority="47"/>
-    <w:lsdException w:name="Grid Table 3 Accent 2" w:uiPriority="48"/>
-    <w:lsdException w:name="Grid Table 4 Accent 2" w:uiPriority="49"/>
-    <w:lsdException w:name="Grid Table 5 Dark Accent 2" w:uiPriority="50"/>
-    <w:lsdException w:name="Grid Table 6 Colorful Accent 2" w:uiPriority="51"/>
-    <w:lsdException w:name="Grid Table 7 Colorful Accent 2" w:uiPriority="52"/>
-    <w:lsdException w:name="Grid Table 1 Light Accent 3" w:uiPriority="46"/>
-    <w:lsdException w:name="Grid Table 2 Accent 3" w:uiPriority="47"/>
-    <w:lsdException w:name="Grid Table 3 Accent 3" w:uiPriority="48"/>
-    <w:lsdException w:name="Grid Table 4 Accent 3" w:uiPriority="49"/>
-    <w:lsdException w:name="Grid Table 5 Dark Accent 3" w:uiPriority="50"/>
-    <w:lsdException w:name="Grid Table 6 Colorful Accent 3" w:uiPriority="51"/>
-    <w:lsdException w:name="Grid Table 7 Colorful Accent 3" w:uiPriority="52"/>
-    <w:lsdException w:name="Grid Table 1 Light Accent 4" w:uiPriority="46"/>
-    <w:lsdException w:name="Grid Table 2 Accent 4" w:uiPriority="47"/>
-    <w:lsdException w:name="Grid Table 3 Accent 4" w:uiPriority="48"/>
-    <w:lsdException w:name="Grid Table 4 Accent 4" w:uiPriority="49"/>
-    <w:lsdException w:name="Grid Table 5 Dark Accent 4" w:uiPriority="50"/>
-    <w:lsdException w:name="Grid Table 6 Colorful Accent 4" w:uiPriority="51"/>
-    <w:lsdException w:name="Grid Table 7 Colorful Accent 4" w:uiPriority="52"/>
-    <w:lsdException w:name="Grid Table 1 Light Accent 5" w:uiPriority="46"/>
-    <w:lsdException w:name="Grid Table 2 Accent 5" w:uiPriority="47"/>
-    <w:lsdException w:name="Grid Table 3 Accent 5" w:uiPriority="48"/>
-    <w:lsdException w:name="Grid Table 4 Accent 5" w:uiPriority="49"/>
-    <w:lsdException w:name="Grid Table 5 Dark Accent 5" w:uiPriority="50"/>
-    <w:lsdException w:name="Grid Table 6 Colorful Accent 5" w:uiPriority="51"/>
-    <w:lsdException w:name="Grid Table 7 Colorful Accent 5" w:uiPriority="52"/>
-    <w:lsdException w:name="Grid Table 1 Light Accent 6" w:uiPriority="46"/>
-    <w:lsdException w:name="Grid Table 2 Accent 6" w:uiPriority="47"/>
-    <w:lsdException w:name="Grid Table 3 Accent 6" w:uiPriority="48"/>
-    <w:lsdException w:name="Grid Table 4 Accent 6" w:uiPriority="49"/>
-    <w:lsdException w:name="Grid Table 5 Dark Accent 6" w:uiPriority="50"/>
-    <w:lsdException w:name="Grid Table 6 Colorful Accent 6" w:uiPriority="51"/>
-    <w:lsdException w:name="Grid Table 7 Colorful Accent 6" w:uiPriority="52"/>
-    <w:lsdException w:name="List Table 1 Light" w:uiPriority="46"/>
-    <w:lsdException w:name="List Table 2" w:uiPriority="47"/>
-    <w:lsdException w:name="List Table 3" w:uiPriority="48"/>
-    <w:lsdException w:name="List Table 4" w:uiPriority="49"/>
-    <w:lsdException w:name="List Table 5 Dark" w:uiPriority="50"/>
-    <w:lsdException w:name="List Table 6 Colorful" w:uiPriority="51"/>
-    <w:lsdException w:name="List Table 7 Colorful" w:uiPriority="52"/>
-    <w:lsdException w:name="List Table 1 Light Accent 1" w:uiPriority="46"/>
-    <w:lsdException w:name="List Table 2 Accent 1" w:uiPriority="47"/>
-    <w:lsdException w:name="List Table 3 Accent 1" w:uiPriority="48"/>
-    <w:lsdException w:name="List Table 4 Accent 1" w:uiPriority="49"/>
-    <w:lsdException w:name="List Table 5 Dark Accent 1" w:uiPriority="50"/>
-    <w:lsdException w:name="List Table 6 Colorful Accent 1" w:uiPriority="51"/>
-    <w:lsdException w:name="List Table 7 Colorful Accent 1" w:uiPriority="52"/>
-    <w:lsdException w:name="List Table 1 Light Accent 2" w:uiPriority="46"/>
-    <w:lsdException w:name="List Table 2 Accent 2" w:uiPriority="47"/>
-    <w:lsdException w:name="List Table 3 Accent 2" w:uiPriority="48"/>
-    <w:lsdException w:name="List Table 4 Accent 2" w:uiPriority="49"/>
-    <w:lsdException w:name="List Table 5 Dark Accent 2" w:uiPriority="50"/>
-    <w:lsdException w:name="List Table 6 Colorful Accent 2" w:uiPriority="51"/>
-    <w:lsdException w:name="List Table 7 Colorful Accent 2" w:uiPriority="52"/>
-    <w:lsdException w:name="List Table 1 Light Accent 3" w:uiPriority="46"/>
-    <w:lsdException w:name="List Table 2 Accent 3" w:uiPriority="47"/>
-    <w:lsdException w:name="List Table 3 Accent 3" w:uiPriority="48"/>
-    <w:lsdException w:name="List Table 4 Accent 3" w:uiPriority="49"/>
-    <w:lsdException w:name="List Table 5 Dark Accent 3" w:uiPriority="50"/>
-    <w:lsdException w:name="List Table 6 Colorful Accent 3" w:uiPriority="51"/>
-    <w:lsdException w:name="List Table 7 Colorful Accent 3" w:uiPriority="52"/>
-    <w:lsdException w:name="List Table 1 Light Accent 4" w:uiPriority="46"/>
-    <w:lsdException w:name="List Table 2 Accent 4" w:uiPriority="47"/>
-    <w:lsdException w:name="List Table 3 Accent 4" w:uiPriority="48"/>
-    <w:lsdException w:name="List Table 4 Accent 4" w:uiPriority="49"/>
-    <w:lsdException w:name="List Table 5 Dark Accent 4" w:uiPriority="50"/>
-    <w:lsdException w:name="List Table 6 Colorful Accent 4" w:uiPriority="51"/>
-    <w:lsdException w:name="List Table 7 Colorful Accent 4" w:uiPriority="52"/>
-    <w:lsdException w:name="List Table 1 Light Accent 5" w:uiPriority="46"/>
-    <w:lsdException w:name="List Table 2 Accent 5" w:uiPriority="47"/>
-    <w:lsdException w:name="List Table 3 Accent 5" w:uiPriority="48"/>
-    <w:lsdException w:name="List Table 4 Accent 5" w:uiPriority="49"/>
-    <w:lsdException w:name="List Table 5 Dark Accent 5" w:uiPriority="50"/>
-    <w:lsdException w:name="List Table 6 Colorful Accent 5" w:uiPriority="51"/>
-    <w:lsdException w:name="List Table 7 Colorful Accent 5" w:uiPriority="52"/>
-    <w:lsdException w:name="List Table 1 Light Accent 6" w:uiPriority="46"/>
-    <w:lsdException w:name="List Table 2 Accent 6" w:uiPriority="47"/>
-    <w:lsdException w:name="List Table 3 Accent 6" w:uiPriority="48"/>
-    <w:lsdException w:name="List Table 4 Accent 6" w:uiPriority="49"/>
-    <w:lsdException w:name="List Table 5 Dark Accent 6" w:uiPriority="50"/>
-    <w:lsdException w:name="List Table 6 Colorful Accent 6" w:uiPriority="51"/>
-    <w:lsdException w:name="List Table 7 Colorful Accent 6" w:uiPriority="52"/>
-    <w:lsdException w:name="Mention" w:semiHidden="1" w:unhideWhenUsed="1"/>
-  </w:latentStyles>
-  <w:style w:type="paragraph" w:default="1" w:styleId="Normal">
-    <w:name w:val="Normal"/>
-    <w:qFormat/>
-  </w:style>
-  <w:style w:type="character" w:default="1" w:styleId="DefaultParagraphFont">
-    <w:name w:val="Default Paragraph Font"/>
-    <w:uiPriority w:val="1"/>
-    <w:semiHidden/>
-    <w:unhideWhenUsed/>
-  </w:style>
-  <w:style w:type="table" w:default="1" w:styleId="TableNormal">
-    <w:name w:val="Normal Table"/>
-    <w:uiPriority w:val="99"/>
-    <w:semiHidden/>
-    <w:unhideWhenUsed/>
-    <w:tblPr>
-      <w:tblInd w:w="0" w:type="dxa"/>
-      <w:tblCellMar>
-        <w:top w:w="0" w:type="dxa"/>
-        <w:left w:w="108" w:type="dxa"/>
-        <w:bottom w:w="0" w:type="dxa"/>
-        <w:right w:w="108" w:type="dxa"/>
-      </w:tblCellMar>
-    </w:tblPr>
-  </w:style>
-  <w:style w:type="numbering" w:default="1" w:styleId="NoList">
-    <w:name w:val="No List"/>
-    <w:uiPriority w:val="99"/>
-    <w:semiHidden/>
-    <w:unhideWhenUsed/>
-  </w:style>
-  <w:style w:type="character" w:styleId="PlaceholderText">
-    <w:name w:val="Placeholder Text"/>
-    <w:basedOn w:val="DefaultParagraphFont"/>
-    <w:uiPriority w:val="99"/>
-    <w:semiHidden/>
-    <w:rsid w:val="00CD6558"/>
-    <w:rPr>
-      <w:color w:val="808080"/>
-    </w:rPr>
-  </w:style>
-</w:styles>
-</file>
-
-<file path=word/glossary/webSettings.xml><?xml version="1.0" encoding="utf-8"?>
-<w:webSettings xmlns:mc="http://schemas.openxmlformats.org/markup-compatibility/2006" xmlns:r="http://schemas.openxmlformats.org/officeDocument/2006/relationships" xmlns:w="http://schemas.openxmlformats.org/wordprocessingml/2006/main" xmlns:w14="http://schemas.microsoft.com/office/word/2010/wordml" xmlns:w15="http://schemas.microsoft.com/office/word/2012/wordml" xmlns:w16se="http://schemas.microsoft.com/office/word/2015/wordml/symex" mc:Ignorable="w14 w15 w16se">
-  <w:optimizeForBrowser/>
-  <w:allowPNG/>
-</w:webSettings>
-</file>
-
 <file path=word/theme/theme1.xml><?xml version="1.0" encoding="utf-8"?>
 <a:theme xmlns:a="http://schemas.openxmlformats.org/drawingml/2006/main" name="Office Theme">
   <a:themeElements>
@@ -9589,6 +9393,69 @@
     <b:Year>2010</b:Year>
     <b:RefOrder>1</b:RefOrder>
   </b:Source>
+  <b:Source>
+    <b:Tag>Fea</b:Tag>
+    <b:SourceType>InternetSite</b:SourceType>
+    <b:Guid>{DC2A3206-48DD-42D6-9364-BC2776944B48}</b:Guid>
+    <b:Title>Feature Extraction and Transformation - Word2Vec</b:Title>
+    <b:InternetSiteTitle>Apache Spark 2.1.0 Documentation</b:InternetSiteTitle>
+    <b:URL>https://spark.apache.org/docs/latest/mllib-feature-extraction.html#word2vec</b:URL>
+    <b:RefOrder>2</b:RefOrder>
+  </b:Source>
+  <b:Source>
+    <b:Tag>Apa</b:Tag>
+    <b:SourceType>InternetSite</b:SourceType>
+    <b:Guid>{5D994DBC-53AD-47EC-9B75-3B4B0972A272}</b:Guid>
+    <b:Title>Feature Extraction and Transformation - TF-IDF</b:Title>
+    <b:InternetSiteTitle>Apache Spark 2.1.0 Documentation</b:InternetSiteTitle>
+    <b:URL>https://spark.apache.org/docs/latest/mllib-feature-extraction.html#tf-idf</b:URL>
+    <b:RefOrder>3</b:RefOrder>
+  </b:Source>
+  <b:Source>
+    <b:Tag>Clu</b:Tag>
+    <b:SourceType>InternetSite</b:SourceType>
+    <b:Guid>{CBF7353A-9AE7-41F3-9303-89F4C6B39BBC}</b:Guid>
+    <b:Title>Clustering Algorithms - K-Means</b:Title>
+    <b:InternetSiteTitle>Apache Spark 2.1.0 Documentation</b:InternetSiteTitle>
+    <b:URL>https://spark.apache.org/docs/latest/ml-clustering.html#k-means</b:URL>
+    <b:RefOrder>4</b:RefOrder>
+  </b:Source>
+  <b:Source>
+    <b:Tag>Clu1</b:Tag>
+    <b:SourceType>InternetSite</b:SourceType>
+    <b:Guid>{82BDE731-13A2-45CC-ADD3-0BD879C5B75D}</b:Guid>
+    <b:Title>Clustering Algorithms - LDA</b:Title>
+    <b:InternetSiteTitle>Apache Spark 2.1.0 Documentation</b:InternetSiteTitle>
+    <b:URL>https://spark.apache.org/docs/latest/ml-clustering.html#latent-dirichlet-allocation-lda</b:URL>
+    <b:RefOrder>5</b:RefOrder>
+  </b:Source>
+  <b:Source>
+    <b:Tag>Clu2</b:Tag>
+    <b:SourceType>InternetSite</b:SourceType>
+    <b:Guid>{2CDCD873-DD7E-46B0-9EFC-EC4D5F87271D}</b:Guid>
+    <b:Title>Clustering Algorithms - Gaussian Mixture Model</b:Title>
+    <b:InternetSiteTitle>Apache Spark 2.1.0 Documentation</b:InternetSiteTitle>
+    <b:URL>https://spark.apache.org/docs/latest/ml-clustering.html#gaussian-mixture-model-gmm</b:URL>
+    <b:RefOrder>6</b:RefOrder>
+  </b:Source>
+  <b:Source>
+    <b:Tag>Lin</b:Tag>
+    <b:SourceType>InternetSite</b:SourceType>
+    <b:Guid>{1A553994-EB6D-4662-B19B-19CB3FD71A3B}</b:Guid>
+    <b:Title>Linear Classification Methods - Support Vector Machines</b:Title>
+    <b:InternetSiteTitle>Apache Spark 2.1.0 Documentation</b:InternetSiteTitle>
+    <b:URL>https://spark.apache.org/docs/latest/mllib-linear-methods.html#linear-support-vector-machines-svms</b:URL>
+    <b:RefOrder>7</b:RefOrder>
+  </b:Source>
+  <b:Source>
+    <b:Tag>Lin1</b:Tag>
+    <b:SourceType>InternetSite</b:SourceType>
+    <b:Guid>{25AC3973-D95A-4E8E-8824-2D443F23E33D}</b:Guid>
+    <b:Title>Linear Classification Methods - Logistic Regression </b:Title>
+    <b:InternetSiteTitle>Apache Spark 2.10 Documentation</b:InternetSiteTitle>
+    <b:URL>https://spark.apache.org/docs/latest/mllib-linear-methods.html#logistic-regression</b:URL>
+    <b:RefOrder>8</b:RefOrder>
+  </b:Source>
 </b:Sources>
 </file>
 
@@ -9601,7 +9468,7 @@
 </file>
 
 <file path=customXml/itemProps2.xml><?xml version="1.0" encoding="utf-8"?>
-<ds:datastoreItem xmlns:ds="http://schemas.openxmlformats.org/officeDocument/2006/customXml" ds:itemID="{E8C62997-AC7F-4699-A312-DF320931F423}">
+<ds:datastoreItem xmlns:ds="http://schemas.openxmlformats.org/officeDocument/2006/customXml" ds:itemID="{2977BD1C-0A3E-45C0-B9E3-6291767E12D0}">
   <ds:schemaRefs>
     <ds:schemaRef ds:uri="http://schemas.openxmlformats.org/officeDocument/2006/bibliography"/>
   </ds:schemaRefs>

</xml_diff>

<commit_message>
Adding reference to execution commands
</commit_message>
<xml_diff>
--- a/docs/Report.docx
+++ b/docs/Report.docx
@@ -2093,19 +2093,65 @@
     </w:p>
     <w:p>
       <w:pPr>
+        <w:spacing w:after="160" w:line="259" w:lineRule="auto"/>
+        <w:rPr>
+          <w:lang w:val="el-GR"/>
+        </w:rPr>
+      </w:pPr>
+      <w:r>
+        <w:rPr>
+          <w:lang w:val="el-GR"/>
+        </w:rPr>
+        <w:t xml:space="preserve">Για την εκτέλεση τόσο της προεπεξεργασίας των δεδομένων όσο και των αλγορίθμων που περιγράφονται παρακάτω, συμβουλευτείτε το αρχείο </w:t>
+      </w:r>
+      <w:r>
+        <w:t>README</w:t>
+      </w:r>
+      <w:r>
+        <w:rPr>
+          <w:lang w:val="el-GR"/>
+        </w:rPr>
+        <w:t>.</w:t>
+      </w:r>
+      <w:r>
+        <w:t>md</w:t>
+      </w:r>
+      <w:r>
+        <w:rPr>
+          <w:lang w:val="el-GR"/>
+        </w:rPr>
+        <w:t xml:space="preserve"> </w:t>
+      </w:r>
+      <w:r>
+        <w:rPr>
+          <w:lang w:val="el-GR"/>
+        </w:rPr>
+        <w:t>που περιέχει τις εντολές που χρειάζεται να τρέξετε.</w:t>
+      </w:r>
+      <w:bookmarkStart w:id="1" w:name="_GoBack"/>
+      <w:bookmarkEnd w:id="1"/>
+      <w:r>
+        <w:rPr>
+          <w:lang w:val="el-GR"/>
+        </w:rPr>
+        <w:t xml:space="preserve"> </w:t>
+      </w:r>
+    </w:p>
+    <w:p>
+      <w:pPr>
         <w:pStyle w:val="Heading1"/>
         <w:rPr>
           <w:lang w:val="el-GR"/>
         </w:rPr>
       </w:pPr>
-      <w:bookmarkStart w:id="1" w:name="_Toc474948193"/>
+      <w:bookmarkStart w:id="2" w:name="_Toc474948193"/>
       <w:r>
         <w:rPr>
           <w:lang w:val="el-GR"/>
         </w:rPr>
         <w:t>Μετασχηματισμός δεδομένων</w:t>
       </w:r>
-      <w:bookmarkEnd w:id="1"/>
+      <w:bookmarkEnd w:id="2"/>
     </w:p>
     <w:p>
       <w:pPr>
@@ -2390,6 +2436,7 @@
         <w:rPr>
           <w:lang w:val="el-GR"/>
         </w:rPr>
+        <w:lastRenderedPageBreak/>
         <w:t>Επιπλέον, χρησιμοποιούμε 2-</w:t>
       </w:r>
       <w:r>
@@ -2419,7 +2466,6 @@
         <w:rPr>
           <w:lang w:val="el-GR"/>
         </w:rPr>
-        <w:lastRenderedPageBreak/>
         <w:t xml:space="preserve">Για την αύξηση της ακρίβειας των αλγορίθμων, χρησιμοποιήθηκε επιπλέον το λεξικό θετικών/αρνητικών όρων </w:t>
       </w:r>
       <w:proofErr w:type="spellStart"/>
@@ -2976,14 +3022,14 @@
           <w:lang w:val="el-GR"/>
         </w:rPr>
       </w:pPr>
-      <w:bookmarkStart w:id="2" w:name="_Toc474948194"/>
+      <w:bookmarkStart w:id="3" w:name="_Toc474948194"/>
       <w:r>
         <w:rPr>
           <w:lang w:val="el-GR"/>
         </w:rPr>
         <w:t>Αλγόριθμοι μηχανικής μάθησης με επίβλεψη</w:t>
       </w:r>
-      <w:bookmarkEnd w:id="2"/>
+      <w:bookmarkEnd w:id="3"/>
     </w:p>
     <w:p>
       <w:pPr>
@@ -2992,14 +3038,14 @@
           <w:lang w:val="el-GR"/>
         </w:rPr>
       </w:pPr>
-      <w:bookmarkStart w:id="3" w:name="_Toc474948195"/>
+      <w:bookmarkStart w:id="4" w:name="_Toc474948195"/>
       <w:r>
         <w:rPr>
           <w:lang w:val="el-GR"/>
         </w:rPr>
         <w:t>Λογιστική Παλινδρόμηση</w:t>
       </w:r>
-      <w:bookmarkEnd w:id="3"/>
+      <w:bookmarkEnd w:id="4"/>
     </w:p>
     <w:p>
       <w:pPr>
@@ -3416,14 +3462,14 @@
           <w:lang w:val="el-GR"/>
         </w:rPr>
       </w:pPr>
-      <w:bookmarkStart w:id="4" w:name="_Toc474948196"/>
+      <w:bookmarkStart w:id="5" w:name="_Toc474948196"/>
       <w:r>
         <w:rPr>
           <w:lang w:val="el-GR"/>
         </w:rPr>
         <w:t>Μηχανή Υποστήριξης Διανυσμάτων</w:t>
       </w:r>
-      <w:bookmarkEnd w:id="4"/>
+      <w:bookmarkEnd w:id="5"/>
     </w:p>
     <w:p>
       <w:pPr>
@@ -3841,14 +3887,14 @@
           <w:lang w:val="el-GR"/>
         </w:rPr>
       </w:pPr>
-      <w:bookmarkStart w:id="5" w:name="_Toc474948197"/>
+      <w:bookmarkStart w:id="6" w:name="_Toc474948197"/>
       <w:r>
         <w:rPr>
           <w:lang w:val="el-GR"/>
         </w:rPr>
         <w:t>Αλγόριθμοι μηχανικής μάθησης χωρίς επίβλεψη</w:t>
       </w:r>
-      <w:bookmarkEnd w:id="5"/>
+      <w:bookmarkEnd w:id="6"/>
     </w:p>
     <w:p>
       <w:pPr>
@@ -3857,7 +3903,7 @@
           <w:lang w:val="el-GR"/>
         </w:rPr>
       </w:pPr>
-      <w:bookmarkStart w:id="6" w:name="_Toc474948198"/>
+      <w:bookmarkStart w:id="7" w:name="_Toc474948198"/>
       <w:r>
         <w:rPr>
           <w:lang w:val="el-GR"/>
@@ -3879,7 +3925,7 @@
         </w:rPr>
         <w:t>μέσων</w:t>
       </w:r>
-      <w:bookmarkEnd w:id="6"/>
+      <w:bookmarkEnd w:id="7"/>
     </w:p>
     <w:p>
       <w:pPr>
@@ -4294,7 +4340,7 @@
           <w:tab w:val="left" w:pos="6647"/>
         </w:tabs>
       </w:pPr>
-      <w:bookmarkStart w:id="7" w:name="_Toc474948199"/>
+      <w:bookmarkStart w:id="8" w:name="_Toc474948199"/>
       <w:r>
         <w:rPr>
           <w:lang w:val="el-GR"/>
@@ -4307,7 +4353,7 @@
       <w:r>
         <w:t xml:space="preserve"> (LDA)</w:t>
       </w:r>
-      <w:bookmarkEnd w:id="7"/>
+      <w:bookmarkEnd w:id="8"/>
       <w:r>
         <w:tab/>
       </w:r>
@@ -4763,7 +4809,7 @@
           <w:lang w:val="el-GR"/>
         </w:rPr>
       </w:pPr>
-      <w:bookmarkStart w:id="8" w:name="_Toc474948200"/>
+      <w:bookmarkStart w:id="9" w:name="_Toc474948200"/>
       <w:r>
         <w:t>Gaussian</w:t>
       </w:r>
@@ -4800,7 +4846,7 @@
         </w:rPr>
         <w:t>)</w:t>
       </w:r>
-      <w:bookmarkEnd w:id="8"/>
+      <w:bookmarkEnd w:id="9"/>
     </w:p>
     <w:p>
       <w:pPr>
@@ -5023,157 +5069,13 @@
           <w:lang w:val="el-GR"/>
         </w:rPr>
       </w:pPr>
-      <w:bookmarkStart w:id="9" w:name="_Toc474948201"/>
+      <w:bookmarkStart w:id="10" w:name="_Toc474948201"/>
       <w:r>
         <w:rPr>
           <w:lang w:val="el-GR"/>
         </w:rPr>
         <w:lastRenderedPageBreak/>
         <w:t>Ερμηνεία – Συμπεράσματα</w:t>
-      </w:r>
-      <w:bookmarkEnd w:id="9"/>
-    </w:p>
-    <w:p>
-      <w:pPr>
-        <w:rPr>
-          <w:lang w:val="el-GR"/>
-        </w:rPr>
-      </w:pPr>
-      <w:r>
-        <w:rPr>
-          <w:lang w:val="el-GR"/>
-        </w:rPr>
-        <w:t xml:space="preserve">Βάσει των αποτελεσμάτων ακρίβειας των παραπάνω τεχνικών, προτείνουμε τη χρήση λογιστικής παλινδρόμησης προκειμένου να προβλέψουμε τα </w:t>
-      </w:r>
-      <w:r>
-        <w:t>labels</w:t>
-      </w:r>
-      <w:r>
-        <w:rPr>
-          <w:lang w:val="el-GR"/>
-        </w:rPr>
-        <w:t xml:space="preserve"> </w:t>
-      </w:r>
-      <w:r>
-        <w:rPr>
-          <w:lang w:val="el-GR"/>
-        </w:rPr>
-        <w:t xml:space="preserve">του </w:t>
-      </w:r>
-      <w:r>
-        <w:t>test</w:t>
-      </w:r>
-      <w:r>
-        <w:rPr>
-          <w:lang w:val="el-GR"/>
-        </w:rPr>
-        <w:t xml:space="preserve"> </w:t>
-      </w:r>
-      <w:r>
-        <w:t>set</w:t>
-      </w:r>
-      <w:r>
-        <w:rPr>
-          <w:lang w:val="el-GR"/>
-        </w:rPr>
-        <w:t>.</w:t>
-      </w:r>
-    </w:p>
-    <w:p>
-      <w:pPr>
-        <w:rPr>
-          <w:lang w:val="el-GR"/>
-        </w:rPr>
-      </w:pPr>
-      <w:r>
-        <w:rPr>
-          <w:lang w:val="el-GR"/>
-        </w:rPr>
-        <w:t xml:space="preserve">Συγκεκριμένα, οι αλγόριθμοι επιβλεπόμενης μάθησης κρίνουμε πως ανταποκρίνονται καλύτερα στις ανάγκες των ζητούμενων του προβλήματος, μιας και λαμβάνουν υπόψη τους τα ήδη υπάρχονται </w:t>
-      </w:r>
-      <w:r>
-        <w:t>labeled</w:t>
-      </w:r>
-      <w:r>
-        <w:rPr>
-          <w:lang w:val="el-GR"/>
-        </w:rPr>
-        <w:t xml:space="preserve"> </w:t>
-      </w:r>
-      <w:r>
-        <w:t>datasets</w:t>
-      </w:r>
-      <w:r>
-        <w:rPr>
-          <w:lang w:val="el-GR"/>
-        </w:rPr>
-        <w:t>.</w:t>
-      </w:r>
-    </w:p>
-    <w:p>
-      <w:pPr>
-        <w:rPr>
-          <w:lang w:val="el-GR"/>
-        </w:rPr>
-      </w:pPr>
-      <w:r>
-        <w:rPr>
-          <w:lang w:val="el-GR"/>
-        </w:rPr>
-        <w:t xml:space="preserve">Εν αντιθέσει, οι αλγόριθμοι μη επιβλεπόμενης μάθησης, στην προσέγγισή μας, απλώς διακρίνουν το σύνολο σε δύο υπο-ομάδες, ελπίζοντας πως αυτές είναι θετικές/αρνηντικές. Ωστόσο η διάκριση βάσει των χαρακτηριστικών μας μπορεί να είναι τελείως διαφορετική, αγγίζοντας έτσι τα όρια </w:t>
-      </w:r>
-      <w:r>
-        <w:rPr>
-          <w:lang w:val="el-GR"/>
-        </w:rPr>
-        <w:t>της τυχαιότητας (ακρίβεια=50%).</w:t>
-      </w:r>
-      <w:r>
-        <w:rPr>
-          <w:lang w:val="el-GR"/>
-        </w:rPr>
-        <w:t xml:space="preserve"> </w:t>
-      </w:r>
-      <w:r>
-        <w:rPr>
-          <w:lang w:val="el-GR"/>
-        </w:rPr>
-        <w:t>Επιπλέον, οι αλγόριθμοι που βασίζονται σε μέτρα απόστασης φαίνεται να μη λειτουργούν κάτω από συνθήκες μεγάλης διαστασιμότητας, καθώς η έννοια της απόστασης χάνεται. Οποιαδήποτε τυχαία σημεία στο χώρο θα απέχουν πολύ στις 1000+ διαστάσεις.</w:t>
-      </w:r>
-    </w:p>
-    <w:p>
-      <w:pPr>
-        <w:rPr>
-          <w:lang w:val="el-GR"/>
-        </w:rPr>
-      </w:pPr>
-      <w:r>
-        <w:rPr>
-          <w:lang w:val="el-GR"/>
-        </w:rPr>
-        <w:t>Τέλος, ακόμη και στους κατά βαση μη επιβλεπόμενους αλγορίθμους, χρησιμοποιούμε το majority vote προκειμένου να μπορέσουμε να χαρακτηρίσουμε την κάθε ομάδα ως «θετική» ή «αρνητική». Διαφορετικά, το μοναδικό συμπέρασμα θα ήταν η διάκριση των συστάδων.</w:t>
-      </w:r>
-    </w:p>
-    <w:p>
-      <w:pPr>
-        <w:rPr>
-          <w:lang w:val="el-GR"/>
-        </w:rPr>
-      </w:pPr>
-    </w:p>
-    <w:p>
-      <w:pPr>
-        <w:pStyle w:val="Heading1"/>
-        <w:rPr>
-          <w:lang w:val="el-GR"/>
-        </w:rPr>
-      </w:pPr>
-      <w:bookmarkStart w:id="10" w:name="_Toc474948202"/>
-      <w:r>
-        <w:rPr>
-          <w:lang w:val="el-GR"/>
-        </w:rPr>
-        <w:t>Μελλοντικές επεκτάσεις</w:t>
       </w:r>
       <w:bookmarkEnd w:id="10"/>
     </w:p>
@@ -5187,13 +5089,11 @@
         <w:rPr>
           <w:lang w:val="el-GR"/>
         </w:rPr>
-        <w:t xml:space="preserve">Στο άρθρο των </w:t>
-      </w:r>
-      <w:proofErr w:type="spellStart"/>
-      <w:r>
-        <w:t>Rothfels</w:t>
-      </w:r>
-      <w:proofErr w:type="spellEnd"/>
+        <w:t xml:space="preserve">Βάσει των αποτελεσμάτων ακρίβειας των παραπάνω τεχνικών, προτείνουμε τη χρήση λογιστικής παλινδρόμησης προκειμένου να προβλέψουμε τα </w:t>
+      </w:r>
+      <w:r>
+        <w:t>labels</w:t>
+      </w:r>
       <w:r>
         <w:rPr>
           <w:lang w:val="el-GR"/>
@@ -5204,13 +5104,11 @@
         <w:rPr>
           <w:lang w:val="el-GR"/>
         </w:rPr>
-        <w:t xml:space="preserve">και </w:t>
-      </w:r>
-      <w:proofErr w:type="spellStart"/>
-      <w:r>
-        <w:t>Tibshirani</w:t>
-      </w:r>
-      <w:proofErr w:type="spellEnd"/>
+        <w:t xml:space="preserve">του </w:t>
+      </w:r>
+      <w:r>
+        <w:t>test</w:t>
+      </w:r>
       <w:r>
         <w:rPr>
           <w:lang w:val="el-GR"/>
@@ -5218,14 +5116,162 @@
         <w:t xml:space="preserve"> </w:t>
       </w:r>
       <w:r>
-        <w:rPr>
-          <w:lang w:val="el-GR"/>
-        </w:rPr>
-        <w:t>περιγράφεται μία τεχνική σημασιολογικής επισήμανσης των δεδομένων η οποία μελετάται μερικώς από εμάς μέσω της ενσωμάτωσης του λεξικού στα βάρη των λέξεων. Λόγω χρονικών περιορισμών δεν προχωρήσαμε σε περεταίρω ανάλυση της συγκεκριμένης προσέγγισης, η οποία θα ήταν η επόμενη κατεύθυνσή μας στο τμήμα της μη επιβλεπόμενης μάθησης.</w:t>
+        <w:t>set</w:t>
+      </w:r>
+      <w:r>
+        <w:rPr>
+          <w:lang w:val="el-GR"/>
+        </w:rPr>
+        <w:t>.</w:t>
       </w:r>
     </w:p>
     <w:p>
       <w:pPr>
+        <w:rPr>
+          <w:lang w:val="el-GR"/>
+        </w:rPr>
+      </w:pPr>
+      <w:r>
+        <w:rPr>
+          <w:lang w:val="el-GR"/>
+        </w:rPr>
+        <w:t xml:space="preserve">Συγκεκριμένα, οι αλγόριθμοι επιβλεπόμενης μάθησης κρίνουμε πως ανταποκρίνονται καλύτερα στις ανάγκες των ζητούμενων του προβλήματος, μιας και λαμβάνουν υπόψη τους τα ήδη υπάρχονται </w:t>
+      </w:r>
+      <w:r>
+        <w:t>labeled</w:t>
+      </w:r>
+      <w:r>
+        <w:rPr>
+          <w:lang w:val="el-GR"/>
+        </w:rPr>
+        <w:t xml:space="preserve"> </w:t>
+      </w:r>
+      <w:r>
+        <w:t>datasets</w:t>
+      </w:r>
+      <w:r>
+        <w:rPr>
+          <w:lang w:val="el-GR"/>
+        </w:rPr>
+        <w:t>.</w:t>
+      </w:r>
+    </w:p>
+    <w:p>
+      <w:pPr>
+        <w:rPr>
+          <w:lang w:val="el-GR"/>
+        </w:rPr>
+      </w:pPr>
+      <w:r>
+        <w:rPr>
+          <w:lang w:val="el-GR"/>
+        </w:rPr>
+        <w:t xml:space="preserve">Εν αντιθέσει, οι αλγόριθμοι μη επιβλεπόμενης μάθησης, στην προσέγγισή μας, απλώς διακρίνουν το σύνολο σε δύο υπο-ομάδες, ελπίζοντας πως αυτές είναι θετικές/αρνηντικές. Ωστόσο η διάκριση βάσει των χαρακτηριστικών μας μπορεί να είναι τελείως διαφορετική, αγγίζοντας έτσι τα όρια </w:t>
+      </w:r>
+      <w:r>
+        <w:rPr>
+          <w:lang w:val="el-GR"/>
+        </w:rPr>
+        <w:t>της τυχαιότητας (ακρίβεια=50%).</w:t>
+      </w:r>
+      <w:r>
+        <w:rPr>
+          <w:lang w:val="el-GR"/>
+        </w:rPr>
+        <w:t xml:space="preserve"> </w:t>
+      </w:r>
+      <w:r>
+        <w:rPr>
+          <w:lang w:val="el-GR"/>
+        </w:rPr>
+        <w:t>Επιπλέον, οι αλγόριθμοι που βασίζονται σε μέτρα απόστασης φαίνεται να μη λειτουργούν κάτω από συνθήκες μεγάλης διαστασιμότητας, καθώς η έννοια της απόστασης χάνεται. Οποιαδήποτε τυχαία σημεία στο χώρο θα απέχουν πολύ στις 1000+ διαστάσεις.</w:t>
+      </w:r>
+    </w:p>
+    <w:p>
+      <w:pPr>
+        <w:rPr>
+          <w:lang w:val="el-GR"/>
+        </w:rPr>
+      </w:pPr>
+      <w:r>
+        <w:rPr>
+          <w:lang w:val="el-GR"/>
+        </w:rPr>
+        <w:t>Τέλος, ακόμη και στους κατά βαση μη επιβλεπόμενους αλγορίθμους, χρησιμοποιούμε το majority vote προκειμένου να μπορέσουμε να χαρακτηρίσουμε την κάθε ομάδα ως «θετική» ή «αρνητική». Διαφορετικά, το μοναδικό συμπέρασμα θα ήταν η διάκριση των συστάδων.</w:t>
+      </w:r>
+    </w:p>
+    <w:p>
+      <w:pPr>
+        <w:rPr>
+          <w:lang w:val="el-GR"/>
+        </w:rPr>
+      </w:pPr>
+    </w:p>
+    <w:p>
+      <w:pPr>
+        <w:pStyle w:val="Heading1"/>
+        <w:rPr>
+          <w:lang w:val="el-GR"/>
+        </w:rPr>
+      </w:pPr>
+      <w:bookmarkStart w:id="11" w:name="_Toc474948202"/>
+      <w:r>
+        <w:rPr>
+          <w:lang w:val="el-GR"/>
+        </w:rPr>
+        <w:t>Μελλοντικές επεκτάσεις</w:t>
+      </w:r>
+      <w:bookmarkEnd w:id="11"/>
+    </w:p>
+    <w:p>
+      <w:pPr>
+        <w:rPr>
+          <w:lang w:val="el-GR"/>
+        </w:rPr>
+      </w:pPr>
+      <w:r>
+        <w:rPr>
+          <w:lang w:val="el-GR"/>
+        </w:rPr>
+        <w:t xml:space="preserve">Στο άρθρο των </w:t>
+      </w:r>
+      <w:proofErr w:type="spellStart"/>
+      <w:r>
+        <w:t>Rothfels</w:t>
+      </w:r>
+      <w:proofErr w:type="spellEnd"/>
+      <w:r>
+        <w:rPr>
+          <w:lang w:val="el-GR"/>
+        </w:rPr>
+        <w:t xml:space="preserve"> </w:t>
+      </w:r>
+      <w:r>
+        <w:rPr>
+          <w:lang w:val="el-GR"/>
+        </w:rPr>
+        <w:t xml:space="preserve">και </w:t>
+      </w:r>
+      <w:proofErr w:type="spellStart"/>
+      <w:r>
+        <w:t>Tibshirani</w:t>
+      </w:r>
+      <w:proofErr w:type="spellEnd"/>
+      <w:r>
+        <w:rPr>
+          <w:lang w:val="el-GR"/>
+        </w:rPr>
+        <w:t xml:space="preserve"> </w:t>
+      </w:r>
+      <w:r>
+        <w:rPr>
+          <w:lang w:val="el-GR"/>
+        </w:rPr>
+        <w:t>περιγράφεται μία τεχνική σημασιολογικής επισήμανσης των δεδομένων η οποία μελετάται μερικώς από εμάς μέσω της ενσωμάτωσης του λεξικού στα βάρη των λέξεων. Λόγω χρονικών περιορισμών δεν προχωρήσαμε σε περεταίρω ανάλυση της συγκεκριμένης προσέγγισης, η οποία θα ήταν η επόμενη κατεύθυνσή μας στο τμήμα της μη επιβλεπόμενης μάθησης.</w:t>
+      </w:r>
+    </w:p>
+    <w:p>
+      <w:pPr>
         <w:spacing w:after="160" w:line="259" w:lineRule="auto"/>
         <w:jc w:val="left"/>
         <w:rPr>
@@ -5246,7 +5292,7 @@
         </w:rPr>
       </w:pPr>
     </w:p>
-    <w:bookmarkStart w:id="11" w:name="_Toc474948203" w:displacedByCustomXml="next"/>
+    <w:bookmarkStart w:id="12" w:name="_Toc474948203" w:displacedByCustomXml="next"/>
     <w:sdt>
       <w:sdtPr>
         <w:rPr>
@@ -5272,7 +5318,7 @@
             </w:rPr>
             <w:t>Βιβλιογραφία</w:t>
           </w:r>
-          <w:bookmarkEnd w:id="11"/>
+          <w:bookmarkEnd w:id="12"/>
         </w:p>
         <w:sdt>
           <w:sdtPr>
@@ -5668,8 +5714,6 @@
           <w:lang w:val="el-GR"/>
         </w:rPr>
       </w:pPr>
-      <w:bookmarkStart w:id="12" w:name="_GoBack"/>
-      <w:bookmarkEnd w:id="12"/>
     </w:p>
     <w:sectPr>
       <w:footerReference w:type="default" r:id="rId9"/>
@@ -5741,7 +5785,7 @@
           <w:rPr>
             <w:noProof/>
           </w:rPr>
-          <w:t>2</w:t>
+          <w:t>8</w:t>
         </w:r>
         <w:r>
           <w:rPr>
@@ -9468,7 +9512,7 @@
 </file>
 
 <file path=customXml/itemProps2.xml><?xml version="1.0" encoding="utf-8"?>
-<ds:datastoreItem xmlns:ds="http://schemas.openxmlformats.org/officeDocument/2006/customXml" ds:itemID="{2977BD1C-0A3E-45C0-B9E3-6291767E12D0}">
+<ds:datastoreItem xmlns:ds="http://schemas.openxmlformats.org/officeDocument/2006/customXml" ds:itemID="{F090D5F3-7157-4FC3-B8E4-03E27FE5792A}">
   <ds:schemaRefs>
     <ds:schemaRef ds:uri="http://schemas.openxmlformats.org/officeDocument/2006/bibliography"/>
   </ds:schemaRefs>

</xml_diff>

<commit_message>
Revise documentation and add PDF
</commit_message>
<xml_diff>
--- a/docs/Report.docx
+++ b/docs/Report.docx
@@ -1,6 +1,6 @@
 
 <file path=word/document.xml><?xml version="1.0" encoding="utf-8"?>
-<w:document xmlns:wpc="http://schemas.microsoft.com/office/word/2010/wordprocessingCanvas" xmlns:cx="http://schemas.microsoft.com/office/drawing/2014/chartex" xmlns:cx1="http://schemas.microsoft.com/office/drawing/2015/9/8/chartex" xmlns:cx2="http://schemas.microsoft.com/office/drawing/2015/10/21/chartex" xmlns:mc="http://schemas.openxmlformats.org/markup-compatibility/2006" xmlns:o="urn:schemas-microsoft-com:office:office" xmlns:r="http://schemas.openxmlformats.org/officeDocument/2006/relationships" xmlns:m="http://schemas.openxmlformats.org/officeDocument/2006/math" xmlns:v="urn:schemas-microsoft-com:vml" xmlns:wp14="http://schemas.microsoft.com/office/word/2010/wordprocessingDrawing" xmlns:wp="http://schemas.openxmlformats.org/drawingml/2006/wordprocessingDrawing" xmlns:w10="urn:schemas-microsoft-com:office:word" xmlns:w="http://schemas.openxmlformats.org/wordprocessingml/2006/main" xmlns:w14="http://schemas.microsoft.com/office/word/2010/wordml" xmlns:w15="http://schemas.microsoft.com/office/word/2012/wordml" xmlns:w16se="http://schemas.microsoft.com/office/word/2015/wordml/symex" xmlns:wpg="http://schemas.microsoft.com/office/word/2010/wordprocessingGroup" xmlns:wpi="http://schemas.microsoft.com/office/word/2010/wordprocessingInk" xmlns:wne="http://schemas.microsoft.com/office/word/2006/wordml" xmlns:wps="http://schemas.microsoft.com/office/word/2010/wordprocessingShape" mc:Ignorable="w14 w15 w16se wp14">
+<w:document xmlns:wpc="http://schemas.microsoft.com/office/word/2010/wordprocessingCanvas" xmlns:mo="http://schemas.microsoft.com/office/mac/office/2008/main" xmlns:mc="http://schemas.openxmlformats.org/markup-compatibility/2006" xmlns:mv="urn:schemas-microsoft-com:mac:vml" xmlns:o="urn:schemas-microsoft-com:office:office" xmlns:r="http://schemas.openxmlformats.org/officeDocument/2006/relationships" xmlns:m="http://schemas.openxmlformats.org/officeDocument/2006/math" xmlns:v="urn:schemas-microsoft-com:vml" xmlns:wp14="http://schemas.microsoft.com/office/word/2010/wordprocessingDrawing" xmlns:wp="http://schemas.openxmlformats.org/drawingml/2006/wordprocessingDrawing" xmlns:w10="urn:schemas-microsoft-com:office:word" xmlns:w="http://schemas.openxmlformats.org/wordprocessingml/2006/main" xmlns:w14="http://schemas.microsoft.com/office/word/2010/wordml" xmlns:w15="http://schemas.microsoft.com/office/word/2012/wordml" xmlns:wpg="http://schemas.microsoft.com/office/word/2010/wordprocessingGroup" xmlns:wpi="http://schemas.microsoft.com/office/word/2010/wordprocessingInk" xmlns:wne="http://schemas.microsoft.com/office/word/2006/wordml" xmlns:wps="http://schemas.microsoft.com/office/word/2010/wordprocessingShape" mc:Ignorable="w14 w15 wp14">
   <w:body>
     <w:sdt>
       <w:sdtPr>
@@ -17,12 +17,12 @@
           <w:r>
             <w:rPr>
               <w:noProof/>
-              <w:lang w:eastAsia="en-US"/>
+              <w:lang w:val="en-GB" w:eastAsia="en-GB"/>
             </w:rPr>
             <mc:AlternateContent>
               <mc:Choice Requires="wps">
                 <w:drawing>
-                  <wp:anchor distT="0" distB="0" distL="182880" distR="182880" simplePos="0" relativeHeight="251660288" behindDoc="0" locked="0" layoutInCell="1" allowOverlap="1" wp14:anchorId="7CBEB6EF" wp14:editId="3B7CD75A">
+                  <wp:anchor distT="0" distB="0" distL="182880" distR="182880" simplePos="0" relativeHeight="251660288" behindDoc="0" locked="0" layoutInCell="1" allowOverlap="1" wp14:anchorId="716E1782" wp14:editId="2788DA54">
                     <wp:simplePos x="0" y="0"/>
                     <mc:AlternateContent>
                       <mc:Choice Requires="wp14">
@@ -48,7 +48,7 @@
                         </wp:positionV>
                       </mc:Fallback>
                     </mc:AlternateContent>
-                    <wp:extent cx="4796790" cy="2241550"/>
+                    <wp:extent cx="4796790" cy="2345055"/>
                     <wp:effectExtent l="0" t="0" r="10160" b="3810"/>
                     <wp:wrapSquare wrapText="bothSides"/>
                     <wp:docPr id="131" name="Text Box 131"/>
@@ -60,7 +60,7 @@
                           <wps:spPr>
                             <a:xfrm>
                               <a:off x="0" y="0"/>
-                              <a:ext cx="4796790" cy="2241550"/>
+                              <a:ext cx="4796790" cy="2345055"/>
                             </a:xfrm>
                             <a:prstGeom prst="rect">
                               <a:avLst/>
@@ -367,11 +367,11 @@
               </mc:Choice>
               <mc:Fallback>
                 <w:pict>
-                  <v:shapetype w14:anchorId="7CBEB6EF" id="_x0000_t202" coordsize="21600,21600" o:spt="202" path="m,l,21600r21600,l21600,xe">
+                  <v:shapetype w14:anchorId="716E1782" id="_x0000_t202" coordsize="21600,21600" o:spt="202" path="m0,0l0,21600,21600,21600,21600,0xe">
                     <v:stroke joinstyle="miter"/>
                     <v:path gradientshapeok="t" o:connecttype="rect"/>
                   </v:shapetype>
-                  <v:shape id="Text Box 131" o:spid="_x0000_s1026" type="#_x0000_t202" style="position:absolute;left:0;text-align:left;margin-left:0;margin-top:0;width:377.7pt;height:176.5pt;z-index:251660288;visibility:visible;mso-wrap-style:square;mso-width-percent:790;mso-height-percent:350;mso-left-percent:77;mso-top-percent:540;mso-wrap-distance-left:14.4pt;mso-wrap-distance-top:0;mso-wrap-distance-right:14.4pt;mso-wrap-distance-bottom:0;mso-position-horizontal-relative:margin;mso-position-vertical-relative:page;mso-width-percent:790;mso-height-percent:350;mso-left-percent:77;mso-top-percent:540;mso-width-relative:margin;mso-height-relative:page;v-text-anchor:top" o:gfxdata="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" filled="f" stroked="f" strokeweight=".5pt">
+                  <v:shape id="Text Box 131" o:spid="_x0000_s1026" type="#_x0000_t202" style="position:absolute;left:0;text-align:left;margin-left:0;margin-top:0;width:377.7pt;height:184.65pt;z-index:251660288;visibility:visible;mso-wrap-style:square;mso-width-percent:790;mso-height-percent:350;mso-left-percent:77;mso-top-percent:540;mso-wrap-distance-left:14.4pt;mso-wrap-distance-top:0;mso-wrap-distance-right:14.4pt;mso-wrap-distance-bottom:0;mso-position-horizontal-relative:margin;mso-position-vertical-relative:page;mso-width-percent:790;mso-height-percent:350;mso-left-percent:77;mso-top-percent:540;mso-width-relative:margin;mso-height-relative:page;v-text-anchor:top" o:gfxdata="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" filled="f" stroked="f" strokeweight=".5pt">
                     <v:textbox style="mso-fit-shape-to-text:t" inset="0,0,0,0">
                       <w:txbxContent>
                         <w:p>
@@ -399,6 +399,7 @@
                               <w:dataBinding w:prefixMappings="xmlns:ns0='http://purl.org/dc/elements/1.1/' xmlns:ns1='http://schemas.openxmlformats.org/package/2006/metadata/core-properties' " w:xpath="/ns1:coreProperties[1]/ns0:title[1]" w:storeItemID="{6C3C8BC8-F283-45AE-878A-BAB7291924A1}"/>
                               <w:text/>
                             </w:sdtPr>
+                            <w:sdtEndPr/>
                             <w:sdtContent>
                               <w:r>
                                 <w:rPr>
@@ -428,6 +429,7 @@
                             <w:dataBinding w:prefixMappings="xmlns:ns0='http://purl.org/dc/elements/1.1/' xmlns:ns1='http://schemas.openxmlformats.org/package/2006/metadata/core-properties' " w:xpath="/ns1:coreProperties[1]/ns0:subject[1]" w:storeItemID="{6C3C8BC8-F283-45AE-878A-BAB7291924A1}"/>
                             <w:text/>
                           </w:sdtPr>
+                          <w:sdtEndPr/>
                           <w:sdtContent>
                             <w:p>
                               <w:pPr>
@@ -641,12 +643,12 @@
           <w:r>
             <w:rPr>
               <w:noProof/>
-              <w:lang w:eastAsia="en-US"/>
+              <w:lang w:val="en-GB" w:eastAsia="en-GB"/>
             </w:rPr>
             <mc:AlternateContent>
               <mc:Choice Requires="wps">
                 <w:drawing>
-                  <wp:anchor distT="0" distB="0" distL="114300" distR="114300" simplePos="0" relativeHeight="251659264" behindDoc="0" locked="0" layoutInCell="1" allowOverlap="1" wp14:anchorId="3F5E5A28" wp14:editId="21B58ECB">
+                  <wp:anchor distT="0" distB="0" distL="114300" distR="114300" simplePos="0" relativeHeight="251659264" behindDoc="0" locked="0" layoutInCell="1" allowOverlap="1" wp14:anchorId="482C84FC" wp14:editId="6EF6816C">
                     <wp:simplePos x="0" y="0"/>
                     <wp:positionH relativeFrom="margin">
                       <wp:align>right</wp:align>
@@ -768,7 +770,7 @@
                   </wp:anchor>
                 </w:drawing>
               </mc:Choice>
-              <mc:Fallback>
+              <mc:Fallback xmlns:w16se="http://schemas.microsoft.com/office/word/2015/wordml/symex" xmlns:cx2="http://schemas.microsoft.com/office/drawing/2015/10/21/chartex" xmlns:cx1="http://schemas.microsoft.com/office/drawing/2015/9/8/chartex" xmlns:cx="http://schemas.microsoft.com/office/drawing/2014/chartex">
                 <w:pict>
                   <v:rect w14:anchorId="3F5E5A28" id="Rectangle 132" o:spid="_x0000_s1027" style="position:absolute;left:0;text-align:left;margin-left:-4.4pt;margin-top:0;width:46.8pt;height:77.75pt;z-index:251659264;visibility:visible;mso-wrap-style:square;mso-width-percent:76;mso-height-percent:98;mso-top-percent:23;mso-wrap-distance-left:9pt;mso-wrap-distance-top:0;mso-wrap-distance-right:9pt;mso-wrap-distance-bottom:0;mso-position-horizontal:right;mso-position-horizontal-relative:margin;mso-position-vertical-relative:page;mso-width-percent:76;mso-height-percent:98;mso-top-percent:23;mso-width-relative:page;mso-height-relative:page;v-text-anchor:bottom" o:gfxdata="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" fillcolor="#5b9bd5 [3204]" stroked="f" strokeweight="1pt">
                     <v:path arrowok="t"/>
@@ -862,7 +864,15 @@
             <w:rPr>
               <w:lang w:val="el-GR"/>
             </w:rPr>
-            <w:t>Περιεχόμενα</w:t>
+            <w:t>Περ</w:t>
+          </w:r>
+          <w:bookmarkStart w:id="0" w:name="_GoBack"/>
+          <w:bookmarkEnd w:id="0"/>
+          <w:r>
+            <w:rPr>
+              <w:lang w:val="el-GR"/>
+            </w:rPr>
+            <w:t>ιεχόμενα</w:t>
           </w:r>
         </w:p>
         <w:p>
@@ -877,9 +887,7 @@
               <w:bCs w:val="0"/>
               <w:noProof/>
               <w:color w:val="auto"/>
-              <w:sz w:val="22"/>
-              <w:szCs w:val="22"/>
-              <w:lang w:eastAsia="en-US"/>
+              <w:lang w:val="en-GB" w:eastAsia="en-GB"/>
             </w:rPr>
           </w:pPr>
           <w:r>
@@ -899,7 +907,7 @@
             </w:rPr>
             <w:fldChar w:fldCharType="separate"/>
           </w:r>
-          <w:hyperlink w:anchor="_Toc474948192" w:history="1">
+          <w:hyperlink w:anchor="_Toc475114737" w:history="1">
             <w:r>
               <w:rPr>
                 <w:rStyle w:val="Hyperlink"/>
@@ -927,7 +935,7 @@
                 <w:noProof/>
                 <w:webHidden/>
               </w:rPr>
-              <w:instrText xml:space="preserve"> PAGEREF _Toc474948192 \h </w:instrText>
+              <w:instrText xml:space="preserve"> PAGEREF _Toc475114737 \h </w:instrText>
             </w:r>
             <w:r>
               <w:rPr>
@@ -970,12 +978,10 @@
               <w:bCs w:val="0"/>
               <w:noProof/>
               <w:color w:val="auto"/>
-              <w:sz w:val="22"/>
-              <w:szCs w:val="22"/>
-              <w:lang w:eastAsia="en-US"/>
+              <w:lang w:val="en-GB" w:eastAsia="en-GB"/>
             </w:rPr>
           </w:pPr>
-          <w:hyperlink w:anchor="_Toc474948193" w:history="1">
+          <w:hyperlink w:anchor="_Toc475114738" w:history="1">
             <w:r>
               <w:rPr>
                 <w:rStyle w:val="Hyperlink"/>
@@ -1003,7 +1009,7 @@
                 <w:noProof/>
                 <w:webHidden/>
               </w:rPr>
-              <w:instrText xml:space="preserve"> PAGEREF _Toc474948193 \h </w:instrText>
+              <w:instrText xml:space="preserve"> PAGEREF _Toc475114738 \h </w:instrText>
             </w:r>
             <w:r>
               <w:rPr>
@@ -1046,12 +1052,10 @@
               <w:bCs w:val="0"/>
               <w:noProof/>
               <w:color w:val="auto"/>
-              <w:sz w:val="22"/>
-              <w:szCs w:val="22"/>
-              <w:lang w:eastAsia="en-US"/>
+              <w:lang w:val="en-GB" w:eastAsia="en-GB"/>
             </w:rPr>
           </w:pPr>
-          <w:hyperlink w:anchor="_Toc474948194" w:history="1">
+          <w:hyperlink w:anchor="_Toc475114739" w:history="1">
             <w:r>
               <w:rPr>
                 <w:rStyle w:val="Hyperlink"/>
@@ -1079,7 +1083,7 @@
                 <w:noProof/>
                 <w:webHidden/>
               </w:rPr>
-              <w:instrText xml:space="preserve"> PAGEREF _Toc474948194 \h </w:instrText>
+              <w:instrText xml:space="preserve"> PAGEREF _Toc475114739 \h </w:instrText>
             </w:r>
             <w:r>
               <w:rPr>
@@ -1122,10 +1126,12 @@
               <w:bCs w:val="0"/>
               <w:noProof/>
               <w:color w:val="auto"/>
-              <w:lang w:eastAsia="en-US"/>
+              <w:sz w:val="24"/>
+              <w:szCs w:val="24"/>
+              <w:lang w:val="en-GB" w:eastAsia="en-GB"/>
             </w:rPr>
           </w:pPr>
-          <w:hyperlink w:anchor="_Toc474948195" w:history="1">
+          <w:hyperlink w:anchor="_Toc475114740" w:history="1">
             <w:r>
               <w:rPr>
                 <w:rStyle w:val="Hyperlink"/>
@@ -1153,7 +1159,7 @@
                 <w:noProof/>
                 <w:webHidden/>
               </w:rPr>
-              <w:instrText xml:space="preserve"> PAGEREF _Toc474948195 \h </w:instrText>
+              <w:instrText xml:space="preserve"> PAGEREF _Toc475114740 \h </w:instrText>
             </w:r>
             <w:r>
               <w:rPr>
@@ -1196,10 +1202,12 @@
               <w:bCs w:val="0"/>
               <w:noProof/>
               <w:color w:val="auto"/>
-              <w:lang w:eastAsia="en-US"/>
+              <w:sz w:val="24"/>
+              <w:szCs w:val="24"/>
+              <w:lang w:val="en-GB" w:eastAsia="en-GB"/>
             </w:rPr>
           </w:pPr>
-          <w:hyperlink w:anchor="_Toc474948196" w:history="1">
+          <w:hyperlink w:anchor="_Toc475114741" w:history="1">
             <w:r>
               <w:rPr>
                 <w:rStyle w:val="Hyperlink"/>
@@ -1227,7 +1235,7 @@
                 <w:noProof/>
                 <w:webHidden/>
               </w:rPr>
-              <w:instrText xml:space="preserve"> PAGEREF _Toc474948196 \h </w:instrText>
+              <w:instrText xml:space="preserve"> PAGEREF _Toc475114741 \h </w:instrText>
             </w:r>
             <w:r>
               <w:rPr>
@@ -1270,12 +1278,10 @@
               <w:bCs w:val="0"/>
               <w:noProof/>
               <w:color w:val="auto"/>
-              <w:sz w:val="22"/>
-              <w:szCs w:val="22"/>
-              <w:lang w:eastAsia="en-US"/>
+              <w:lang w:val="en-GB" w:eastAsia="en-GB"/>
             </w:rPr>
           </w:pPr>
-          <w:hyperlink w:anchor="_Toc474948197" w:history="1">
+          <w:hyperlink w:anchor="_Toc475114742" w:history="1">
             <w:r>
               <w:rPr>
                 <w:rStyle w:val="Hyperlink"/>
@@ -1303,7 +1309,7 @@
                 <w:noProof/>
                 <w:webHidden/>
               </w:rPr>
-              <w:instrText xml:space="preserve"> PAGEREF _Toc474948197 \h </w:instrText>
+              <w:instrText xml:space="preserve"> PAGEREF _Toc475114742 \h </w:instrText>
             </w:r>
             <w:r>
               <w:rPr>
@@ -1346,10 +1352,12 @@
               <w:bCs w:val="0"/>
               <w:noProof/>
               <w:color w:val="auto"/>
-              <w:lang w:eastAsia="en-US"/>
+              <w:sz w:val="24"/>
+              <w:szCs w:val="24"/>
+              <w:lang w:val="en-GB" w:eastAsia="en-GB"/>
             </w:rPr>
           </w:pPr>
-          <w:hyperlink w:anchor="_Toc474948198" w:history="1">
+          <w:hyperlink w:anchor="_Toc475114743" w:history="1">
             <w:r>
               <w:rPr>
                 <w:rStyle w:val="Hyperlink"/>
@@ -1392,7 +1400,7 @@
                 <w:noProof/>
                 <w:webHidden/>
               </w:rPr>
-              <w:instrText xml:space="preserve"> PAGEREF _Toc474948198 \h </w:instrText>
+              <w:instrText xml:space="preserve"> PAGEREF _Toc475114743 \h </w:instrText>
             </w:r>
             <w:r>
               <w:rPr>
@@ -1435,10 +1443,12 @@
               <w:bCs w:val="0"/>
               <w:noProof/>
               <w:color w:val="auto"/>
-              <w:lang w:eastAsia="en-US"/>
+              <w:sz w:val="24"/>
+              <w:szCs w:val="24"/>
+              <w:lang w:val="en-GB" w:eastAsia="en-GB"/>
             </w:rPr>
           </w:pPr>
-          <w:hyperlink w:anchor="_Toc474948199" w:history="1">
+          <w:hyperlink w:anchor="_Toc475114744" w:history="1">
             <w:r>
               <w:rPr>
                 <w:rStyle w:val="Hyperlink"/>
@@ -1473,7 +1483,7 @@
                 <w:noProof/>
                 <w:webHidden/>
               </w:rPr>
-              <w:instrText xml:space="preserve"> PAGEREF _Toc474948199 \h </w:instrText>
+              <w:instrText xml:space="preserve"> PAGEREF _Toc475114744 \h </w:instrText>
             </w:r>
             <w:r>
               <w:rPr>
@@ -1516,10 +1526,12 @@
               <w:bCs w:val="0"/>
               <w:noProof/>
               <w:color w:val="auto"/>
-              <w:lang w:eastAsia="en-US"/>
+              <w:sz w:val="24"/>
+              <w:szCs w:val="24"/>
+              <w:lang w:val="en-GB" w:eastAsia="en-GB"/>
             </w:rPr>
           </w:pPr>
-          <w:hyperlink w:anchor="_Toc474948200" w:history="1">
+          <w:hyperlink w:anchor="_Toc475114745" w:history="1">
             <w:r>
               <w:rPr>
                 <w:rStyle w:val="Hyperlink"/>
@@ -1599,7 +1611,7 @@
                 <w:noProof/>
                 <w:webHidden/>
               </w:rPr>
-              <w:instrText xml:space="preserve"> PAGEREF _Toc474948200 \h </w:instrText>
+              <w:instrText xml:space="preserve"> PAGEREF _Toc475114745 \h </w:instrText>
             </w:r>
             <w:r>
               <w:rPr>
@@ -1642,12 +1654,10 @@
               <w:bCs w:val="0"/>
               <w:noProof/>
               <w:color w:val="auto"/>
-              <w:sz w:val="22"/>
-              <w:szCs w:val="22"/>
-              <w:lang w:eastAsia="en-US"/>
+              <w:lang w:val="en-GB" w:eastAsia="en-GB"/>
             </w:rPr>
           </w:pPr>
-          <w:hyperlink w:anchor="_Toc474948201" w:history="1">
+          <w:hyperlink w:anchor="_Toc475114746" w:history="1">
             <w:r>
               <w:rPr>
                 <w:rStyle w:val="Hyperlink"/>
@@ -1675,7 +1685,7 @@
                 <w:noProof/>
                 <w:webHidden/>
               </w:rPr>
-              <w:instrText xml:space="preserve"> PAGEREF _Toc474948201 \h </w:instrText>
+              <w:instrText xml:space="preserve"> PAGEREF _Toc475114746 \h </w:instrText>
             </w:r>
             <w:r>
               <w:rPr>
@@ -1718,12 +1728,10 @@
               <w:bCs w:val="0"/>
               <w:noProof/>
               <w:color w:val="auto"/>
-              <w:sz w:val="22"/>
-              <w:szCs w:val="22"/>
-              <w:lang w:eastAsia="en-US"/>
+              <w:lang w:val="en-GB" w:eastAsia="en-GB"/>
             </w:rPr>
           </w:pPr>
-          <w:hyperlink w:anchor="_Toc474948202" w:history="1">
+          <w:hyperlink w:anchor="_Toc475114747" w:history="1">
             <w:r>
               <w:rPr>
                 <w:rStyle w:val="Hyperlink"/>
@@ -1751,7 +1759,7 @@
                 <w:noProof/>
                 <w:webHidden/>
               </w:rPr>
-              <w:instrText xml:space="preserve"> PAGEREF _Toc474948202 \h </w:instrText>
+              <w:instrText xml:space="preserve"> PAGEREF _Toc475114747 \h </w:instrText>
             </w:r>
             <w:r>
               <w:rPr>
@@ -1794,12 +1802,10 @@
               <w:bCs w:val="0"/>
               <w:noProof/>
               <w:color w:val="auto"/>
-              <w:sz w:val="22"/>
-              <w:szCs w:val="22"/>
-              <w:lang w:eastAsia="en-US"/>
+              <w:lang w:val="en-GB" w:eastAsia="en-GB"/>
             </w:rPr>
           </w:pPr>
-          <w:hyperlink w:anchor="_Toc474948203" w:history="1">
+          <w:hyperlink w:anchor="_Toc475114748" w:history="1">
             <w:r>
               <w:rPr>
                 <w:rStyle w:val="Hyperlink"/>
@@ -1827,7 +1833,7 @@
                 <w:noProof/>
                 <w:webHidden/>
               </w:rPr>
-              <w:instrText xml:space="preserve"> PAGEREF _Toc474948203 \h </w:instrText>
+              <w:instrText xml:space="preserve"> PAGEREF _Toc475114748 \h </w:instrText>
             </w:r>
             <w:r>
               <w:rPr>
@@ -1882,7 +1888,7 @@
           <w:lang w:val="el-GR"/>
         </w:rPr>
       </w:pPr>
-      <w:bookmarkStart w:id="0" w:name="_Toc474948192"/>
+      <w:bookmarkStart w:id="1" w:name="_Toc475114737"/>
       <w:r>
         <w:rPr>
           <w:lang w:val="el-GR"/>
@@ -1890,7 +1896,7 @@
         <w:lastRenderedPageBreak/>
         <w:t>Εισαγωγή</w:t>
       </w:r>
-      <w:bookmarkEnd w:id="0"/>
+      <w:bookmarkEnd w:id="1"/>
     </w:p>
     <w:p>
       <w:pPr>
@@ -2126,15 +2132,7 @@
         <w:rPr>
           <w:lang w:val="el-GR"/>
         </w:rPr>
-        <w:t>που περιέχει τις εντολές που χρειάζεται να τρέξετε.</w:t>
-      </w:r>
-      <w:bookmarkStart w:id="1" w:name="_GoBack"/>
-      <w:bookmarkEnd w:id="1"/>
-      <w:r>
-        <w:rPr>
-          <w:lang w:val="el-GR"/>
-        </w:rPr>
-        <w:t xml:space="preserve"> </w:t>
+        <w:t xml:space="preserve">που περιέχει τις εντολές που χρειάζεται να τρέξετε. </w:t>
       </w:r>
     </w:p>
     <w:p>
@@ -2144,7 +2142,7 @@
           <w:lang w:val="el-GR"/>
         </w:rPr>
       </w:pPr>
-      <w:bookmarkStart w:id="2" w:name="_Toc474948193"/>
+      <w:bookmarkStart w:id="2" w:name="_Toc475114738"/>
       <w:r>
         <w:rPr>
           <w:lang w:val="el-GR"/>
@@ -2180,11 +2178,9 @@
         </w:rPr>
         <w:t xml:space="preserve">μετασχηματίσαμε τα δεδομένα μας σε ένα </w:t>
       </w:r>
-      <w:proofErr w:type="spellStart"/>
       <w:r>
         <w:t>json</w:t>
       </w:r>
-      <w:proofErr w:type="spellEnd"/>
       <w:r>
         <w:rPr>
           <w:lang w:val="el-GR"/>
@@ -2468,11 +2464,9 @@
         </w:rPr>
         <w:t xml:space="preserve">Για την αύξηση της ακρίβειας των αλγορίθμων, χρησιμοποιήθηκε επιπλέον το λεξικό θετικών/αρνητικών όρων </w:t>
       </w:r>
-      <w:proofErr w:type="spellStart"/>
       <w:r>
         <w:t>SemanticNet</w:t>
       </w:r>
-      <w:proofErr w:type="spellEnd"/>
       <w:r>
         <w:rPr>
           <w:lang w:val="el-GR"/>
@@ -2973,11 +2967,9 @@
         </w:rPr>
         <w:t>2</w:t>
       </w:r>
-      <w:proofErr w:type="spellStart"/>
       <w:r>
         <w:t>Vec</w:t>
       </w:r>
-      <w:proofErr w:type="spellEnd"/>
       <w:r>
         <w:rPr>
           <w:lang w:val="el-GR"/>
@@ -3022,7 +3014,7 @@
           <w:lang w:val="el-GR"/>
         </w:rPr>
       </w:pPr>
-      <w:bookmarkStart w:id="3" w:name="_Toc474948194"/>
+      <w:bookmarkStart w:id="3" w:name="_Toc475114739"/>
       <w:r>
         <w:rPr>
           <w:lang w:val="el-GR"/>
@@ -3038,7 +3030,7 @@
           <w:lang w:val="el-GR"/>
         </w:rPr>
       </w:pPr>
-      <w:bookmarkStart w:id="4" w:name="_Toc474948195"/>
+      <w:bookmarkStart w:id="4" w:name="_Toc475114740"/>
       <w:r>
         <w:rPr>
           <w:lang w:val="el-GR"/>
@@ -3152,6 +3144,13 @@
         </w:rPr>
         <w:t>:</w:t>
       </w:r>
+    </w:p>
+    <w:p>
+      <w:pPr>
+        <w:rPr>
+          <w:lang w:val="el-GR"/>
+        </w:rPr>
+      </w:pPr>
     </w:p>
     <w:tbl>
       <w:tblPr>
@@ -3178,6 +3177,7 @@
               <w:rPr>
                 <w:lang w:val="el-GR"/>
               </w:rPr>
+              <w:lastRenderedPageBreak/>
               <w:t xml:space="preserve">Παρατηρήσεις </w:t>
             </w:r>
           </w:p>
@@ -3240,7 +3240,6 @@
               <w:rPr>
                 <w:lang w:val="el-GR"/>
               </w:rPr>
-              <w:lastRenderedPageBreak/>
               <w:t>Χρήση σημασιολογικού λεξικού, αναπαράσταση</w:t>
             </w:r>
             <w:r>
@@ -3462,7 +3461,7 @@
           <w:lang w:val="el-GR"/>
         </w:rPr>
       </w:pPr>
-      <w:bookmarkStart w:id="5" w:name="_Toc474948196"/>
+      <w:bookmarkStart w:id="5" w:name="_Toc475114741"/>
       <w:r>
         <w:rPr>
           <w:lang w:val="el-GR"/>
@@ -3887,7 +3886,7 @@
           <w:lang w:val="el-GR"/>
         </w:rPr>
       </w:pPr>
-      <w:bookmarkStart w:id="6" w:name="_Toc474948197"/>
+      <w:bookmarkStart w:id="6" w:name="_Toc475114742"/>
       <w:r>
         <w:rPr>
           <w:lang w:val="el-GR"/>
@@ -3903,7 +3902,7 @@
           <w:lang w:val="el-GR"/>
         </w:rPr>
       </w:pPr>
-      <w:bookmarkStart w:id="7" w:name="_Toc474948198"/>
+      <w:bookmarkStart w:id="7" w:name="_Toc475114743"/>
       <w:r>
         <w:rPr>
           <w:lang w:val="el-GR"/>
@@ -4258,11 +4257,9 @@
               </w:rPr>
               <w:t>2</w:t>
             </w:r>
-            <w:proofErr w:type="spellStart"/>
             <w:r>
               <w:t>Vec</w:t>
             </w:r>
-            <w:proofErr w:type="spellEnd"/>
             <w:r>
               <w:rPr>
                 <w:lang w:val="el-GR"/>
@@ -4340,7 +4337,7 @@
           <w:tab w:val="left" w:pos="6647"/>
         </w:tabs>
       </w:pPr>
-      <w:bookmarkStart w:id="8" w:name="_Toc474948199"/>
+      <w:bookmarkStart w:id="8" w:name="_Toc475114744"/>
       <w:r>
         <w:rPr>
           <w:lang w:val="el-GR"/>
@@ -4728,11 +4725,9 @@
               </w:rPr>
               <w:t>2</w:t>
             </w:r>
-            <w:proofErr w:type="spellStart"/>
             <w:r>
               <w:t>Vec</w:t>
             </w:r>
-            <w:proofErr w:type="spellEnd"/>
             <w:r>
               <w:rPr>
                 <w:lang w:val="el-GR"/>
@@ -4809,7 +4804,7 @@
           <w:lang w:val="el-GR"/>
         </w:rPr>
       </w:pPr>
-      <w:bookmarkStart w:id="9" w:name="_Toc474948200"/>
+      <w:bookmarkStart w:id="9" w:name="_Toc475114745"/>
       <w:r>
         <w:t>Gaussian</w:t>
       </w:r>
@@ -5029,11 +5024,9 @@
         </w:rPr>
         <w:t>2</w:t>
       </w:r>
-      <w:proofErr w:type="spellStart"/>
       <w:r>
         <w:t>Vec</w:t>
       </w:r>
-      <w:proofErr w:type="spellEnd"/>
       <w:r>
         <w:rPr>
           <w:lang w:val="el-GR"/>
@@ -5069,7 +5062,7 @@
           <w:lang w:val="el-GR"/>
         </w:rPr>
       </w:pPr>
-      <w:bookmarkStart w:id="10" w:name="_Toc474948201"/>
+      <w:bookmarkStart w:id="10" w:name="_Toc475114746"/>
       <w:r>
         <w:rPr>
           <w:lang w:val="el-GR"/>
@@ -5214,7 +5207,7 @@
           <w:lang w:val="el-GR"/>
         </w:rPr>
       </w:pPr>
-      <w:bookmarkStart w:id="11" w:name="_Toc474948202"/>
+      <w:bookmarkStart w:id="11" w:name="_Toc475114747"/>
       <w:r>
         <w:rPr>
           <w:lang w:val="el-GR"/>
@@ -5235,11 +5228,9 @@
         </w:rPr>
         <w:t xml:space="preserve">Στο άρθρο των </w:t>
       </w:r>
-      <w:proofErr w:type="spellStart"/>
       <w:r>
         <w:t>Rothfels</w:t>
       </w:r>
-      <w:proofErr w:type="spellEnd"/>
       <w:r>
         <w:rPr>
           <w:lang w:val="el-GR"/>
@@ -5252,11 +5243,9 @@
         </w:rPr>
         <w:t xml:space="preserve">και </w:t>
       </w:r>
-      <w:proofErr w:type="spellStart"/>
       <w:r>
         <w:t>Tibshirani</w:t>
       </w:r>
-      <w:proofErr w:type="spellEnd"/>
       <w:r>
         <w:rPr>
           <w:lang w:val="el-GR"/>
@@ -5292,7 +5281,7 @@
         </w:rPr>
       </w:pPr>
     </w:p>
-    <w:bookmarkStart w:id="12" w:name="_Toc474948203" w:displacedByCustomXml="next"/>
+    <w:bookmarkStart w:id="12" w:name="_Toc475114748" w:displacedByCustomXml="next"/>
     <w:sdt>
       <w:sdtPr>
         <w:rPr>
@@ -5333,6 +5322,7 @@
                 <w:ind w:left="720" w:hanging="720"/>
                 <w:rPr>
                   <w:noProof/>
+                  <w:lang w:val="en-GB"/>
                 </w:rPr>
               </w:pPr>
               <w:r>
@@ -5349,12 +5339,14 @@
                   <w:i/>
                   <w:iCs/>
                   <w:noProof/>
+                  <w:lang w:val="en-GB"/>
                 </w:rPr>
                 <w:t>Clustering Algorithms - Gaussian Mixture Model</w:t>
               </w:r>
               <w:r>
                 <w:rPr>
                   <w:noProof/>
+                  <w:lang w:val="en-GB"/>
                 </w:rPr>
                 <w:t xml:space="preserve">. (n.d.). </w:t>
               </w:r>
@@ -5368,6 +5360,7 @@
               <w:r>
                 <w:rPr>
                   <w:noProof/>
+                  <w:lang w:val="en-GB"/>
                 </w:rPr>
                 <w:t xml:space="preserve"> </w:t>
               </w:r>
@@ -5381,8 +5374,9 @@
               <w:r>
                 <w:rPr>
                   <w:noProof/>
+                  <w:lang w:val="en-GB"/>
                 </w:rPr>
-                <w:t xml:space="preserve"> Apache Spark 2.1.0 Documentation: https://spark.apache.org/docs/latest/ml-clustering.html#gaussian-mixture-model-gmm</w:t>
+                <w:t xml:space="preserve"> Apache Spark 2.0.1 Documentation: https://spark.apache.org/docs/2.0.1/ml-clustering.html#gaussian-mixture-model-gmm</w:t>
               </w:r>
             </w:p>
             <w:p>
@@ -5391,6 +5385,7 @@
                 <w:ind w:left="720" w:hanging="720"/>
                 <w:rPr>
                   <w:noProof/>
+                  <w:lang w:val="en-GB"/>
                 </w:rPr>
               </w:pPr>
               <w:r>
@@ -5398,12 +5393,14 @@
                   <w:i/>
                   <w:iCs/>
                   <w:noProof/>
+                  <w:lang w:val="en-GB"/>
                 </w:rPr>
                 <w:t>Clustering Algorithms - K-Means</w:t>
               </w:r>
               <w:r>
                 <w:rPr>
                   <w:noProof/>
+                  <w:lang w:val="en-GB"/>
                 </w:rPr>
                 <w:t xml:space="preserve">. (n.d.). </w:t>
               </w:r>
@@ -5417,6 +5414,7 @@
               <w:r>
                 <w:rPr>
                   <w:noProof/>
+                  <w:lang w:val="en-GB"/>
                 </w:rPr>
                 <w:t xml:space="preserve"> </w:t>
               </w:r>
@@ -5430,8 +5428,9 @@
               <w:r>
                 <w:rPr>
                   <w:noProof/>
+                  <w:lang w:val="en-GB"/>
                 </w:rPr>
-                <w:t xml:space="preserve"> Apache Spark 2.1.0 Documentation: https://spark.apache.org/docs/latest/ml-clustering.html#k-means</w:t>
+                <w:t xml:space="preserve"> Apache Spark 2.0.1 Documentation: https://spark.apache.org/docs/2.0.1/ml-clustering.html#k-means</w:t>
               </w:r>
             </w:p>
             <w:p>
@@ -5440,6 +5439,7 @@
                 <w:ind w:left="720" w:hanging="720"/>
                 <w:rPr>
                   <w:noProof/>
+                  <w:lang w:val="en-GB"/>
                 </w:rPr>
               </w:pPr>
               <w:r>
@@ -5447,12 +5447,14 @@
                   <w:i/>
                   <w:iCs/>
                   <w:noProof/>
+                  <w:lang w:val="en-GB"/>
                 </w:rPr>
                 <w:t>Clustering Algorithms - LDA</w:t>
               </w:r>
               <w:r>
                 <w:rPr>
                   <w:noProof/>
+                  <w:lang w:val="en-GB"/>
                 </w:rPr>
                 <w:t xml:space="preserve">. (n.d.). </w:t>
               </w:r>
@@ -5466,6 +5468,7 @@
               <w:r>
                 <w:rPr>
                   <w:noProof/>
+                  <w:lang w:val="en-GB"/>
                 </w:rPr>
                 <w:t xml:space="preserve"> </w:t>
               </w:r>
@@ -5479,8 +5482,9 @@
               <w:r>
                 <w:rPr>
                   <w:noProof/>
+                  <w:lang w:val="en-GB"/>
                 </w:rPr>
-                <w:t xml:space="preserve"> Apache Spark 2.1.0 Documentation: https://spark.apache.org/docs/latest/ml-clustering.html#latent-dirichlet-allocation-lda</w:t>
+                <w:t xml:space="preserve"> Apache Spark 2.0.1 Documentation: https://spark.apache.org/docs/2.0.1/ml-clustering.html#latent-dirichlet-allocation-lda</w:t>
               </w:r>
             </w:p>
             <w:p>
@@ -5489,6 +5493,7 @@
                 <w:ind w:left="720" w:hanging="720"/>
                 <w:rPr>
                   <w:noProof/>
+                  <w:lang w:val="en-GB"/>
                 </w:rPr>
               </w:pPr>
               <w:r>
@@ -5496,12 +5501,14 @@
                   <w:i/>
                   <w:iCs/>
                   <w:noProof/>
+                  <w:lang w:val="en-GB"/>
                 </w:rPr>
                 <w:t>Feature Extraction and Transformation - TF-IDF</w:t>
               </w:r>
               <w:r>
                 <w:rPr>
                   <w:noProof/>
+                  <w:lang w:val="en-GB"/>
                 </w:rPr>
                 <w:t xml:space="preserve">. (n.d.). </w:t>
               </w:r>
@@ -5515,6 +5522,7 @@
               <w:r>
                 <w:rPr>
                   <w:noProof/>
+                  <w:lang w:val="en-GB"/>
                 </w:rPr>
                 <w:t xml:space="preserve"> </w:t>
               </w:r>
@@ -5528,8 +5536,9 @@
               <w:r>
                 <w:rPr>
                   <w:noProof/>
+                  <w:lang w:val="en-GB"/>
                 </w:rPr>
-                <w:t xml:space="preserve"> Apache Spark 2.1.0 Documentation: https://spark.apache.org/docs/latest/mllib-feature-extraction.html#tf-idf</w:t>
+                <w:t xml:space="preserve"> Apache Spark 2.0.1 Documentation: https://spark.apache.org/docs/2.0.1/mllib-feature-extraction.html#tf-idf</w:t>
               </w:r>
             </w:p>
             <w:p>
@@ -5538,6 +5547,7 @@
                 <w:ind w:left="720" w:hanging="720"/>
                 <w:rPr>
                   <w:noProof/>
+                  <w:lang w:val="en-GB"/>
                 </w:rPr>
               </w:pPr>
               <w:r>
@@ -5545,12 +5555,14 @@
                   <w:i/>
                   <w:iCs/>
                   <w:noProof/>
+                  <w:lang w:val="en-GB"/>
                 </w:rPr>
                 <w:t>Feature Extraction and Transformation - Word2Vec</w:t>
               </w:r>
               <w:r>
                 <w:rPr>
                   <w:noProof/>
+                  <w:lang w:val="en-GB"/>
                 </w:rPr>
                 <w:t xml:space="preserve">. (n.d.). </w:t>
               </w:r>
@@ -5564,6 +5576,7 @@
               <w:r>
                 <w:rPr>
                   <w:noProof/>
+                  <w:lang w:val="en-GB"/>
                 </w:rPr>
                 <w:t xml:space="preserve"> </w:t>
               </w:r>
@@ -5577,8 +5590,9 @@
               <w:r>
                 <w:rPr>
                   <w:noProof/>
+                  <w:lang w:val="en-GB"/>
                 </w:rPr>
-                <w:t xml:space="preserve"> Apache Spark 2.1.0 Documentation: https://spark.apache.org/docs/latest/mllib-feature-extraction.html#word2vec</w:t>
+                <w:t xml:space="preserve"> Apache Spark 2.0.1 Documentation: https://spark.apache.org/docs/2.0.1/mllib-feature-extraction.html#word2vec</w:t>
               </w:r>
             </w:p>
             <w:p>
@@ -5587,47 +5601,38 @@
                 <w:ind w:left="720" w:hanging="720"/>
                 <w:rPr>
                   <w:noProof/>
+                  <w:lang w:val="el-GR"/>
                 </w:rPr>
               </w:pPr>
+              <w:r>
+                <w:rPr>
+                  <w:noProof/>
+                  <w:lang w:val="en-GB"/>
+                </w:rPr>
+                <w:t>MIT Media Laboratory,</w:t>
+              </w:r>
+              <w:r>
+                <w:rPr>
+                  <w:noProof/>
+                  <w:lang w:val="en-GB"/>
+                </w:rPr>
+                <w:t xml:space="preserve"> </w:t>
+              </w:r>
               <w:r>
                 <w:rPr>
                   <w:i/>
                   <w:iCs/>
                   <w:noProof/>
+                  <w:lang w:val="el-GR"/>
                 </w:rPr>
-                <w:t xml:space="preserve">Linear Classification Methods - Logistic Regression </w:t>
-              </w:r>
-              <w:r>
-                <w:rPr>
-                  <w:noProof/>
-                </w:rPr>
-                <w:t xml:space="preserve">. (n.d.). </w:t>
+                <w:t>SenticNet.</w:t>
               </w:r>
               <w:r>
                 <w:rPr>
                   <w:noProof/>
                   <w:lang w:val="el-GR"/>
                 </w:rPr>
-                <w:t>Ανάκτηση</w:t>
-              </w:r>
-              <w:r>
-                <w:rPr>
-                  <w:noProof/>
-                </w:rPr>
-                <w:t xml:space="preserve"> </w:t>
-              </w:r>
-              <w:r>
-                <w:rPr>
-                  <w:noProof/>
-                  <w:lang w:val="el-GR"/>
-                </w:rPr>
-                <w:t>από</w:t>
-              </w:r>
-              <w:r>
-                <w:rPr>
-                  <w:noProof/>
-                </w:rPr>
-                <w:t xml:space="preserve"> Apache Spark 2.10 Documentation: https://spark.apache.org/docs/latest/mllib-linear-methods.html#logistic-regression</w:t>
+                <w:t xml:space="preserve"> Ανάκτηση από http://sentic.net/</w:t>
               </w:r>
             </w:p>
             <w:p>
@@ -5636,6 +5641,7 @@
                 <w:ind w:left="720" w:hanging="720"/>
                 <w:rPr>
                   <w:noProof/>
+                  <w:lang w:val="el-GR"/>
                 </w:rPr>
               </w:pPr>
               <w:r>
@@ -5643,40 +5649,16 @@
                   <w:i/>
                   <w:iCs/>
                   <w:noProof/>
+                  <w:lang w:val="el-GR"/>
                 </w:rPr>
-                <w:t>Linear Classification Methods - Support Vector Machines</w:t>
-              </w:r>
-              <w:r>
-                <w:rPr>
-                  <w:noProof/>
-                </w:rPr>
-                <w:t xml:space="preserve">. (n.d.). </w:t>
+                <w:t>Linear Classification Methods - Logistic Regression</w:t>
               </w:r>
               <w:r>
                 <w:rPr>
                   <w:noProof/>
                   <w:lang w:val="el-GR"/>
                 </w:rPr>
-                <w:t>Ανάκτηση</w:t>
-              </w:r>
-              <w:r>
-                <w:rPr>
-                  <w:noProof/>
-                </w:rPr>
-                <w:t xml:space="preserve"> </w:t>
-              </w:r>
-              <w:r>
-                <w:rPr>
-                  <w:noProof/>
-                  <w:lang w:val="el-GR"/>
-                </w:rPr>
-                <w:t>από</w:t>
-              </w:r>
-              <w:r>
-                <w:rPr>
-                  <w:noProof/>
-                </w:rPr>
-                <w:t xml:space="preserve"> Apache Spark 2.1.0 Documentation: https://spark.apache.org/docs/latest/mllib-linear-methods.html#linear-support-vector-machines-svms</w:t>
+                <w:t>. (n.d.). Ανάκτηση από Apache Spark 2.0.1 Documentation: https://spark.apache.org/docs/2.0.1/mllib-linear-methods.html#logistic-regression</w:t>
               </w:r>
             </w:p>
             <w:p>
@@ -5685,13 +5667,41 @@
                 <w:ind w:left="720" w:hanging="720"/>
                 <w:rPr>
                   <w:noProof/>
+                  <w:lang w:val="el-GR"/>
+                </w:rPr>
+              </w:pPr>
+              <w:r>
+                <w:rPr>
+                  <w:i/>
+                  <w:iCs/>
+                  <w:noProof/>
+                  <w:lang w:val="el-GR"/>
+                </w:rPr>
+                <w:t>Linear Classification Methods - Support Vector Machines</w:t>
+              </w:r>
+              <w:r>
+                <w:rPr>
+                  <w:noProof/>
+                  <w:lang w:val="el-GR"/>
+                </w:rPr>
+                <w:t>. (n.d.). Ανάκτηση από Apache Spark 2.0.1 Documentation: https://spark.apache.org/docs/2.0.1/mllib-linear-methods.html#linear-support-vector-machines-svms</w:t>
+              </w:r>
+            </w:p>
+            <w:p>
+              <w:pPr>
+                <w:pStyle w:val="Bibliography"/>
+                <w:ind w:left="720" w:hanging="720"/>
+                <w:rPr>
+                  <w:noProof/>
+                  <w:lang w:val="en-GB"/>
                 </w:rPr>
               </w:pPr>
               <w:r>
                 <w:rPr>
                   <w:noProof/>
+                  <w:lang w:val="en-GB"/>
                 </w:rPr>
-                <w:t>Rothfels, J., &amp; Tibshirani, J. (2010). Unsupervised sentiment classification of English movie reviews.</w:t>
+                <w:t>Rothfels, J. T. (2010). Unsupervised sentiment classification of English movie reviews.</w:t>
               </w:r>
             </w:p>
             <w:p>
@@ -5728,7 +5738,7 @@
 </file>
 
 <file path=word/endnotes.xml><?xml version="1.0" encoding="utf-8"?>
-<w:endnotes xmlns:wpc="http://schemas.microsoft.com/office/word/2010/wordprocessingCanvas" xmlns:cx="http://schemas.microsoft.com/office/drawing/2014/chartex" xmlns:cx1="http://schemas.microsoft.com/office/drawing/2015/9/8/chartex" xmlns:cx2="http://schemas.microsoft.com/office/drawing/2015/10/21/chartex" xmlns:mc="http://schemas.openxmlformats.org/markup-compatibility/2006" xmlns:o="urn:schemas-microsoft-com:office:office" xmlns:r="http://schemas.openxmlformats.org/officeDocument/2006/relationships" xmlns:m="http://schemas.openxmlformats.org/officeDocument/2006/math" xmlns:v="urn:schemas-microsoft-com:vml" xmlns:wp14="http://schemas.microsoft.com/office/word/2010/wordprocessingDrawing" xmlns:wp="http://schemas.openxmlformats.org/drawingml/2006/wordprocessingDrawing" xmlns:w10="urn:schemas-microsoft-com:office:word" xmlns:w="http://schemas.openxmlformats.org/wordprocessingml/2006/main" xmlns:w14="http://schemas.microsoft.com/office/word/2010/wordml" xmlns:w15="http://schemas.microsoft.com/office/word/2012/wordml" xmlns:w16se="http://schemas.microsoft.com/office/word/2015/wordml/symex" xmlns:wpg="http://schemas.microsoft.com/office/word/2010/wordprocessingGroup" xmlns:wpi="http://schemas.microsoft.com/office/word/2010/wordprocessingInk" xmlns:wne="http://schemas.microsoft.com/office/word/2006/wordml" xmlns:wps="http://schemas.microsoft.com/office/word/2010/wordprocessingShape" mc:Ignorable="w14 w15 w16se wp14">
+<w:endnotes xmlns:wpc="http://schemas.microsoft.com/office/word/2010/wordprocessingCanvas" xmlns:mo="http://schemas.microsoft.com/office/mac/office/2008/main" xmlns:mc="http://schemas.openxmlformats.org/markup-compatibility/2006" xmlns:mv="urn:schemas-microsoft-com:mac:vml" xmlns:o="urn:schemas-microsoft-com:office:office" xmlns:r="http://schemas.openxmlformats.org/officeDocument/2006/relationships" xmlns:m="http://schemas.openxmlformats.org/officeDocument/2006/math" xmlns:v="urn:schemas-microsoft-com:vml" xmlns:wp14="http://schemas.microsoft.com/office/word/2010/wordprocessingDrawing" xmlns:wp="http://schemas.openxmlformats.org/drawingml/2006/wordprocessingDrawing" xmlns:w10="urn:schemas-microsoft-com:office:word" xmlns:w="http://schemas.openxmlformats.org/wordprocessingml/2006/main" xmlns:w14="http://schemas.microsoft.com/office/word/2010/wordml" xmlns:w15="http://schemas.microsoft.com/office/word/2012/wordml" xmlns:wpg="http://schemas.microsoft.com/office/word/2010/wordprocessingGroup" xmlns:wpi="http://schemas.microsoft.com/office/word/2010/wordprocessingInk" xmlns:wne="http://schemas.microsoft.com/office/word/2006/wordml" xmlns:wps="http://schemas.microsoft.com/office/word/2010/wordprocessingShape" mc:Ignorable="w14 w15 wp14">
   <w:endnote w:type="separator" w:id="-1">
     <w:p>
       <w:pPr>
@@ -5753,7 +5763,7 @@
 </file>
 
 <file path=word/footer1.xml><?xml version="1.0" encoding="utf-8"?>
-<w:ftr xmlns:wpc="http://schemas.microsoft.com/office/word/2010/wordprocessingCanvas" xmlns:cx="http://schemas.microsoft.com/office/drawing/2014/chartex" xmlns:cx1="http://schemas.microsoft.com/office/drawing/2015/9/8/chartex" xmlns:cx2="http://schemas.microsoft.com/office/drawing/2015/10/21/chartex" xmlns:mc="http://schemas.openxmlformats.org/markup-compatibility/2006" xmlns:o="urn:schemas-microsoft-com:office:office" xmlns:r="http://schemas.openxmlformats.org/officeDocument/2006/relationships" xmlns:m="http://schemas.openxmlformats.org/officeDocument/2006/math" xmlns:v="urn:schemas-microsoft-com:vml" xmlns:wp14="http://schemas.microsoft.com/office/word/2010/wordprocessingDrawing" xmlns:wp="http://schemas.openxmlformats.org/drawingml/2006/wordprocessingDrawing" xmlns:w10="urn:schemas-microsoft-com:office:word" xmlns:w="http://schemas.openxmlformats.org/wordprocessingml/2006/main" xmlns:w14="http://schemas.microsoft.com/office/word/2010/wordml" xmlns:w15="http://schemas.microsoft.com/office/word/2012/wordml" xmlns:w16se="http://schemas.microsoft.com/office/word/2015/wordml/symex" xmlns:wpg="http://schemas.microsoft.com/office/word/2010/wordprocessingGroup" xmlns:wpi="http://schemas.microsoft.com/office/word/2010/wordprocessingInk" xmlns:wne="http://schemas.microsoft.com/office/word/2006/wordml" xmlns:wps="http://schemas.microsoft.com/office/word/2010/wordprocessingShape" mc:Ignorable="w14 w15 w16se wp14">
+<w:ftr xmlns:wpc="http://schemas.microsoft.com/office/word/2010/wordprocessingCanvas" xmlns:mo="http://schemas.microsoft.com/office/mac/office/2008/main" xmlns:mc="http://schemas.openxmlformats.org/markup-compatibility/2006" xmlns:mv="urn:schemas-microsoft-com:mac:vml" xmlns:o="urn:schemas-microsoft-com:office:office" xmlns:r="http://schemas.openxmlformats.org/officeDocument/2006/relationships" xmlns:m="http://schemas.openxmlformats.org/officeDocument/2006/math" xmlns:v="urn:schemas-microsoft-com:vml" xmlns:wp14="http://schemas.microsoft.com/office/word/2010/wordprocessingDrawing" xmlns:wp="http://schemas.openxmlformats.org/drawingml/2006/wordprocessingDrawing" xmlns:w10="urn:schemas-microsoft-com:office:word" xmlns:w="http://schemas.openxmlformats.org/wordprocessingml/2006/main" xmlns:w14="http://schemas.microsoft.com/office/word/2010/wordml" xmlns:w15="http://schemas.microsoft.com/office/word/2012/wordml" xmlns:wpg="http://schemas.microsoft.com/office/word/2010/wordprocessingGroup" xmlns:wpi="http://schemas.microsoft.com/office/word/2010/wordprocessingInk" xmlns:wne="http://schemas.microsoft.com/office/word/2006/wordml" xmlns:wps="http://schemas.microsoft.com/office/word/2010/wordprocessingShape" mc:Ignorable="w14 w15 wp14">
   <w:sdt>
     <w:sdtPr>
       <w:id w:val="-595635894"/>
@@ -5785,7 +5795,7 @@
           <w:rPr>
             <w:noProof/>
           </w:rPr>
-          <w:t>8</w:t>
+          <w:t>2</w:t>
         </w:r>
         <w:r>
           <w:rPr>
@@ -5800,7 +5810,7 @@
 </file>
 
 <file path=word/footnotes.xml><?xml version="1.0" encoding="utf-8"?>
-<w:footnotes xmlns:wpc="http://schemas.microsoft.com/office/word/2010/wordprocessingCanvas" xmlns:cx="http://schemas.microsoft.com/office/drawing/2014/chartex" xmlns:cx1="http://schemas.microsoft.com/office/drawing/2015/9/8/chartex" xmlns:cx2="http://schemas.microsoft.com/office/drawing/2015/10/21/chartex" xmlns:mc="http://schemas.openxmlformats.org/markup-compatibility/2006" xmlns:o="urn:schemas-microsoft-com:office:office" xmlns:r="http://schemas.openxmlformats.org/officeDocument/2006/relationships" xmlns:m="http://schemas.openxmlformats.org/officeDocument/2006/math" xmlns:v="urn:schemas-microsoft-com:vml" xmlns:wp14="http://schemas.microsoft.com/office/word/2010/wordprocessingDrawing" xmlns:wp="http://schemas.openxmlformats.org/drawingml/2006/wordprocessingDrawing" xmlns:w10="urn:schemas-microsoft-com:office:word" xmlns:w="http://schemas.openxmlformats.org/wordprocessingml/2006/main" xmlns:w14="http://schemas.microsoft.com/office/word/2010/wordml" xmlns:w15="http://schemas.microsoft.com/office/word/2012/wordml" xmlns:w16se="http://schemas.microsoft.com/office/word/2015/wordml/symex" xmlns:wpg="http://schemas.microsoft.com/office/word/2010/wordprocessingGroup" xmlns:wpi="http://schemas.microsoft.com/office/word/2010/wordprocessingInk" xmlns:wne="http://schemas.microsoft.com/office/word/2006/wordml" xmlns:wps="http://schemas.microsoft.com/office/word/2010/wordprocessingShape" mc:Ignorable="w14 w15 w16se wp14">
+<w:footnotes xmlns:wpc="http://schemas.microsoft.com/office/word/2010/wordprocessingCanvas" xmlns:mo="http://schemas.microsoft.com/office/mac/office/2008/main" xmlns:mc="http://schemas.openxmlformats.org/markup-compatibility/2006" xmlns:mv="urn:schemas-microsoft-com:mac:vml" xmlns:o="urn:schemas-microsoft-com:office:office" xmlns:r="http://schemas.openxmlformats.org/officeDocument/2006/relationships" xmlns:m="http://schemas.openxmlformats.org/officeDocument/2006/math" xmlns:v="urn:schemas-microsoft-com:vml" xmlns:wp14="http://schemas.microsoft.com/office/word/2010/wordprocessingDrawing" xmlns:wp="http://schemas.openxmlformats.org/drawingml/2006/wordprocessingDrawing" xmlns:w10="urn:schemas-microsoft-com:office:word" xmlns:w="http://schemas.openxmlformats.org/wordprocessingml/2006/main" xmlns:w14="http://schemas.microsoft.com/office/word/2010/wordml" xmlns:w15="http://schemas.microsoft.com/office/word/2012/wordml" xmlns:wpg="http://schemas.microsoft.com/office/word/2010/wordprocessingGroup" xmlns:wpi="http://schemas.microsoft.com/office/word/2010/wordprocessingInk" xmlns:wne="http://schemas.microsoft.com/office/word/2006/wordml" xmlns:wps="http://schemas.microsoft.com/office/word/2010/wordprocessingShape" mc:Ignorable="w14 w15 wp14">
   <w:footnote w:type="separator" w:id="-1">
     <w:p>
       <w:pPr>
@@ -5825,8 +5835,8 @@
 </file>
 
 <file path=word/numbering.xml><?xml version="1.0" encoding="utf-8"?>
-<w:numbering xmlns:wpc="http://schemas.microsoft.com/office/word/2010/wordprocessingCanvas" xmlns:cx="http://schemas.microsoft.com/office/drawing/2014/chartex" xmlns:cx1="http://schemas.microsoft.com/office/drawing/2015/9/8/chartex" xmlns:cx2="http://schemas.microsoft.com/office/drawing/2015/10/21/chartex" xmlns:mc="http://schemas.openxmlformats.org/markup-compatibility/2006" xmlns:o="urn:schemas-microsoft-com:office:office" xmlns:r="http://schemas.openxmlformats.org/officeDocument/2006/relationships" xmlns:m="http://schemas.openxmlformats.org/officeDocument/2006/math" xmlns:v="urn:schemas-microsoft-com:vml" xmlns:wp14="http://schemas.microsoft.com/office/word/2010/wordprocessingDrawing" xmlns:wp="http://schemas.openxmlformats.org/drawingml/2006/wordprocessingDrawing" xmlns:w10="urn:schemas-microsoft-com:office:word" xmlns:w="http://schemas.openxmlformats.org/wordprocessingml/2006/main" xmlns:w14="http://schemas.microsoft.com/office/word/2010/wordml" xmlns:w15="http://schemas.microsoft.com/office/word/2012/wordml" xmlns:w16se="http://schemas.microsoft.com/office/word/2015/wordml/symex" xmlns:wpg="http://schemas.microsoft.com/office/word/2010/wordprocessingGroup" xmlns:wpi="http://schemas.microsoft.com/office/word/2010/wordprocessingInk" xmlns:wne="http://schemas.microsoft.com/office/word/2006/wordml" xmlns:wps="http://schemas.microsoft.com/office/word/2010/wordprocessingShape" mc:Ignorable="w14 w15 w16se wp14">
-  <w:abstractNum w:abstractNumId="0" w15:restartNumberingAfterBreak="0">
+<w:numbering xmlns:wpc="http://schemas.microsoft.com/office/word/2010/wordprocessingCanvas" xmlns:mo="http://schemas.microsoft.com/office/mac/office/2008/main" xmlns:mc="http://schemas.openxmlformats.org/markup-compatibility/2006" xmlns:mv="urn:schemas-microsoft-com:mac:vml" xmlns:o="urn:schemas-microsoft-com:office:office" xmlns:r="http://schemas.openxmlformats.org/officeDocument/2006/relationships" xmlns:m="http://schemas.openxmlformats.org/officeDocument/2006/math" xmlns:v="urn:schemas-microsoft-com:vml" xmlns:wp14="http://schemas.microsoft.com/office/word/2010/wordprocessingDrawing" xmlns:wp="http://schemas.openxmlformats.org/drawingml/2006/wordprocessingDrawing" xmlns:w10="urn:schemas-microsoft-com:office:word" xmlns:w="http://schemas.openxmlformats.org/wordprocessingml/2006/main" xmlns:w14="http://schemas.microsoft.com/office/word/2010/wordml" xmlns:w15="http://schemas.microsoft.com/office/word/2012/wordml" xmlns:wpg="http://schemas.microsoft.com/office/word/2010/wordprocessingGroup" xmlns:wpi="http://schemas.microsoft.com/office/word/2010/wordprocessingInk" xmlns:wne="http://schemas.microsoft.com/office/word/2006/wordml" xmlns:wps="http://schemas.microsoft.com/office/word/2010/wordprocessingShape" mc:Ignorable="w14 w15 wp14">
+  <w:abstractNum w:abstractNumId="0">
     <w:nsid w:val="FFFFFF7C"/>
     <w:multiLevelType w:val="singleLevel"/>
     <w:tmpl w:val="60029364"/>
@@ -5843,7 +5853,7 @@
       </w:pPr>
     </w:lvl>
   </w:abstractNum>
-  <w:abstractNum w:abstractNumId="1" w15:restartNumberingAfterBreak="0">
+  <w:abstractNum w:abstractNumId="1">
     <w:nsid w:val="FFFFFF7D"/>
     <w:multiLevelType w:val="singleLevel"/>
     <w:tmpl w:val="D270B25E"/>
@@ -5860,7 +5870,7 @@
       </w:pPr>
     </w:lvl>
   </w:abstractNum>
-  <w:abstractNum w:abstractNumId="2" w15:restartNumberingAfterBreak="0">
+  <w:abstractNum w:abstractNumId="2">
     <w:nsid w:val="FFFFFF7E"/>
     <w:multiLevelType w:val="singleLevel"/>
     <w:tmpl w:val="1996E9A4"/>
@@ -5877,7 +5887,7 @@
       </w:pPr>
     </w:lvl>
   </w:abstractNum>
-  <w:abstractNum w:abstractNumId="3" w15:restartNumberingAfterBreak="0">
+  <w:abstractNum w:abstractNumId="3">
     <w:nsid w:val="FFFFFF7F"/>
     <w:multiLevelType w:val="singleLevel"/>
     <w:tmpl w:val="31B4141E"/>
@@ -5894,7 +5904,7 @@
       </w:pPr>
     </w:lvl>
   </w:abstractNum>
-  <w:abstractNum w:abstractNumId="4" w15:restartNumberingAfterBreak="0">
+  <w:abstractNum w:abstractNumId="4">
     <w:nsid w:val="FFFFFF80"/>
     <w:multiLevelType w:val="singleLevel"/>
     <w:tmpl w:val="B82E4BF4"/>
@@ -5914,7 +5924,7 @@
       </w:rPr>
     </w:lvl>
   </w:abstractNum>
-  <w:abstractNum w:abstractNumId="5" w15:restartNumberingAfterBreak="0">
+  <w:abstractNum w:abstractNumId="5">
     <w:nsid w:val="FFFFFF81"/>
     <w:multiLevelType w:val="singleLevel"/>
     <w:tmpl w:val="F3B4E408"/>
@@ -5934,7 +5944,7 @@
       </w:rPr>
     </w:lvl>
   </w:abstractNum>
-  <w:abstractNum w:abstractNumId="6" w15:restartNumberingAfterBreak="0">
+  <w:abstractNum w:abstractNumId="6">
     <w:nsid w:val="FFFFFF82"/>
     <w:multiLevelType w:val="singleLevel"/>
     <w:tmpl w:val="06683E50"/>
@@ -5954,7 +5964,7 @@
       </w:rPr>
     </w:lvl>
   </w:abstractNum>
-  <w:abstractNum w:abstractNumId="7" w15:restartNumberingAfterBreak="0">
+  <w:abstractNum w:abstractNumId="7">
     <w:nsid w:val="FFFFFF83"/>
     <w:multiLevelType w:val="singleLevel"/>
     <w:tmpl w:val="DA629394"/>
@@ -5974,7 +5984,7 @@
       </w:rPr>
     </w:lvl>
   </w:abstractNum>
-  <w:abstractNum w:abstractNumId="8" w15:restartNumberingAfterBreak="0">
+  <w:abstractNum w:abstractNumId="8">
     <w:nsid w:val="FFFFFF88"/>
     <w:multiLevelType w:val="singleLevel"/>
     <w:tmpl w:val="44C23A14"/>
@@ -5994,7 +6004,7 @@
       </w:rPr>
     </w:lvl>
   </w:abstractNum>
-  <w:abstractNum w:abstractNumId="9" w15:restartNumberingAfterBreak="0">
+  <w:abstractNum w:abstractNumId="9">
     <w:nsid w:val="FFFFFF89"/>
     <w:multiLevelType w:val="singleLevel"/>
     <w:tmpl w:val="BD14218A"/>
@@ -6014,7 +6024,7 @@
       </w:rPr>
     </w:lvl>
   </w:abstractNum>
-  <w:abstractNum w:abstractNumId="10" w15:restartNumberingAfterBreak="0">
+  <w:abstractNum w:abstractNumId="10">
     <w:nsid w:val="22957834"/>
     <w:multiLevelType w:val="hybridMultilevel"/>
     <w:tmpl w:val="64709B02"/>
@@ -6129,7 +6139,7 @@
       </w:rPr>
     </w:lvl>
   </w:abstractNum>
-  <w:abstractNum w:abstractNumId="11" w15:restartNumberingAfterBreak="0">
+  <w:abstractNum w:abstractNumId="11">
     <w:nsid w:val="28DD4FB1"/>
     <w:multiLevelType w:val="hybridMultilevel"/>
     <w:tmpl w:val="03BA4BEE"/>
@@ -6242,7 +6252,7 @@
       </w:rPr>
     </w:lvl>
   </w:abstractNum>
-  <w:abstractNum w:abstractNumId="12" w15:restartNumberingAfterBreak="0">
+  <w:abstractNum w:abstractNumId="12">
     <w:nsid w:val="320109F9"/>
     <w:multiLevelType w:val="hybridMultilevel"/>
     <w:tmpl w:val="4DDC86DA"/>
@@ -6354,7 +6364,7 @@
       </w:rPr>
     </w:lvl>
   </w:abstractNum>
-  <w:abstractNum w:abstractNumId="13" w15:restartNumberingAfterBreak="0">
+  <w:abstractNum w:abstractNumId="13">
     <w:nsid w:val="40001482"/>
     <w:multiLevelType w:val="hybridMultilevel"/>
     <w:tmpl w:val="4762F54E"/>
@@ -6442,7 +6452,7 @@
       </w:pPr>
     </w:lvl>
   </w:abstractNum>
-  <w:abstractNum w:abstractNumId="14" w15:restartNumberingAfterBreak="0">
+  <w:abstractNum w:abstractNumId="14">
     <w:nsid w:val="46C82C9A"/>
     <w:multiLevelType w:val="hybridMultilevel"/>
     <w:tmpl w:val="63F07864"/>
@@ -6558,7 +6568,7 @@
       </w:rPr>
     </w:lvl>
   </w:abstractNum>
-  <w:abstractNum w:abstractNumId="15" w15:restartNumberingAfterBreak="0">
+  <w:abstractNum w:abstractNumId="15">
     <w:nsid w:val="49BC0320"/>
     <w:multiLevelType w:val="hybridMultilevel"/>
     <w:tmpl w:val="DC3C7298"/>
@@ -6673,7 +6683,7 @@
       </w:rPr>
     </w:lvl>
   </w:abstractNum>
-  <w:abstractNum w:abstractNumId="16" w15:restartNumberingAfterBreak="0">
+  <w:abstractNum w:abstractNumId="16">
     <w:nsid w:val="4FFB2680"/>
     <w:multiLevelType w:val="hybridMultilevel"/>
     <w:tmpl w:val="6A90AA54"/>
@@ -6785,7 +6795,7 @@
       </w:rPr>
     </w:lvl>
   </w:abstractNum>
-  <w:abstractNum w:abstractNumId="17" w15:restartNumberingAfterBreak="0">
+  <w:abstractNum w:abstractNumId="17">
     <w:nsid w:val="52083510"/>
     <w:multiLevelType w:val="hybridMultilevel"/>
     <w:tmpl w:val="BE6E19F6"/>
@@ -6904,7 +6914,7 @@
       </w:rPr>
     </w:lvl>
   </w:abstractNum>
-  <w:abstractNum w:abstractNumId="18" w15:restartNumberingAfterBreak="0">
+  <w:abstractNum w:abstractNumId="18">
     <w:nsid w:val="5B226C1F"/>
     <w:multiLevelType w:val="hybridMultilevel"/>
     <w:tmpl w:val="49ACD974"/>
@@ -7019,7 +7029,7 @@
       </w:rPr>
     </w:lvl>
   </w:abstractNum>
-  <w:abstractNum w:abstractNumId="19" w15:restartNumberingAfterBreak="0">
+  <w:abstractNum w:abstractNumId="19">
     <w:nsid w:val="6C901CF9"/>
     <w:multiLevelType w:val="hybridMultilevel"/>
     <w:tmpl w:val="2F4A75D8"/>
@@ -7106,7 +7116,7 @@
       </w:pPr>
     </w:lvl>
   </w:abstractNum>
-  <w:abstractNum w:abstractNumId="20" w15:restartNumberingAfterBreak="0">
+  <w:abstractNum w:abstractNumId="20">
     <w:nsid w:val="73D915A3"/>
     <w:multiLevelType w:val="hybridMultilevel"/>
     <w:tmpl w:val="D47E8EFA"/>
@@ -7219,7 +7229,7 @@
       </w:rPr>
     </w:lvl>
   </w:abstractNum>
-  <w:abstractNum w:abstractNumId="21" w15:restartNumberingAfterBreak="0">
+  <w:abstractNum w:abstractNumId="21">
     <w:nsid w:val="784714DE"/>
     <w:multiLevelType w:val="hybridMultilevel"/>
     <w:tmpl w:val="99F48DCA"/>
@@ -7401,7 +7411,7 @@
 </file>
 
 <file path=word/styles.xml><?xml version="1.0" encoding="utf-8"?>
-<w:styles xmlns:mc="http://schemas.openxmlformats.org/markup-compatibility/2006" xmlns:r="http://schemas.openxmlformats.org/officeDocument/2006/relationships" xmlns:w="http://schemas.openxmlformats.org/wordprocessingml/2006/main" xmlns:w14="http://schemas.microsoft.com/office/word/2010/wordml" xmlns:w15="http://schemas.microsoft.com/office/word/2012/wordml" xmlns:w16se="http://schemas.microsoft.com/office/word/2015/wordml/symex" mc:Ignorable="w14 w15 w16se">
+<w:styles xmlns:mc="http://schemas.openxmlformats.org/markup-compatibility/2006" xmlns:r="http://schemas.openxmlformats.org/officeDocument/2006/relationships" xmlns:w="http://schemas.openxmlformats.org/wordprocessingml/2006/main" xmlns:w14="http://schemas.microsoft.com/office/word/2010/wordml" xmlns:w15="http://schemas.microsoft.com/office/word/2012/wordml" mc:Ignorable="w14 w15">
   <w:docDefaults>
     <w:rPrDefault>
       <w:rPr>
@@ -7417,7 +7427,7 @@
       </w:pPr>
     </w:pPrDefault>
   </w:docDefaults>
-  <w:latentStyles w:defLockedState="0" w:defUIPriority="99" w:defSemiHidden="0" w:defUnhideWhenUsed="0" w:defQFormat="0" w:count="372">
+  <w:latentStyles w:defLockedState="0" w:defUIPriority="99" w:defSemiHidden="0" w:defUnhideWhenUsed="0" w:defQFormat="0" w:count="382">
     <w:lsdException w:name="Normal" w:uiPriority="0" w:qFormat="1"/>
     <w:lsdException w:name="heading 1" w:uiPriority="9" w:qFormat="1"/>
     <w:lsdException w:name="heading 2" w:semiHidden="1" w:uiPriority="9" w:unhideWhenUsed="1" w:qFormat="1"/>
@@ -7523,7 +7533,6 @@
     <w:lsdException w:name="HTML Sample" w:semiHidden="1" w:unhideWhenUsed="1"/>
     <w:lsdException w:name="HTML Typewriter" w:semiHidden="1" w:unhideWhenUsed="1"/>
     <w:lsdException w:name="HTML Variable" w:semiHidden="1" w:unhideWhenUsed="1"/>
-    <w:lsdException w:name="Normal Table" w:semiHidden="1" w:unhideWhenUsed="1"/>
     <w:lsdException w:name="annotation subject" w:semiHidden="1" w:unhideWhenUsed="1"/>
     <w:lsdException w:name="No List" w:semiHidden="1" w:unhideWhenUsed="1"/>
     <w:lsdException w:name="Outline List 1" w:semiHidden="1" w:unhideWhenUsed="1"/>
@@ -7570,10 +7579,8 @@
     <w:lsdException w:name="Table Subtle 2" w:semiHidden="1" w:unhideWhenUsed="1"/>
     <w:lsdException w:name="Table Web 1" w:semiHidden="1" w:unhideWhenUsed="1"/>
     <w:lsdException w:name="Table Web 2" w:semiHidden="1" w:unhideWhenUsed="1"/>
-    <w:lsdException w:name="Table Web 3" w:semiHidden="1" w:unhideWhenUsed="1"/>
     <w:lsdException w:name="Balloon Text" w:semiHidden="1" w:unhideWhenUsed="1"/>
     <w:lsdException w:name="Table Grid" w:uiPriority="39"/>
-    <w:lsdException w:name="Table Theme" w:semiHidden="1" w:unhideWhenUsed="1"/>
     <w:lsdException w:name="Placeholder Text" w:semiHidden="1"/>
     <w:lsdException w:name="No Spacing" w:uiPriority="1" w:qFormat="1"/>
     <w:lsdException w:name="Light Shading" w:uiPriority="60"/>
@@ -7790,6 +7797,7 @@
     <w:lsdException w:name="List Table 6 Colorful Accent 6" w:uiPriority="51"/>
     <w:lsdException w:name="List Table 7 Colorful Accent 6" w:uiPriority="52"/>
     <w:lsdException w:name="Mention" w:semiHidden="1" w:unhideWhenUsed="1"/>
+    <w:lsdException w:name="Smart Hyperlink" w:semiHidden="1" w:unhideWhenUsed="1"/>
   </w:latentStyles>
   <w:style w:type="paragraph" w:default="1" w:styleId="Normal">
     <w:name w:val="Normal"/>
@@ -8356,6 +8364,7 @@
       <w:lang w:eastAsia="ja-JP"/>
     </w:rPr>
     <w:tblPr>
+      <w:tblInd w:w="0" w:type="dxa"/>
       <w:tblBorders>
         <w:top w:val="single" w:sz="4" w:space="0" w:color="auto"/>
         <w:left w:val="single" w:sz="4" w:space="0" w:color="auto"/>
@@ -8364,6 +8373,12 @@
         <w:insideH w:val="single" w:sz="4" w:space="0" w:color="auto"/>
         <w:insideV w:val="single" w:sz="4" w:space="0" w:color="auto"/>
       </w:tblBorders>
+      <w:tblCellMar>
+        <w:top w:w="0" w:type="dxa"/>
+        <w:left w:w="108" w:type="dxa"/>
+        <w:bottom w:w="0" w:type="dxa"/>
+        <w:right w:w="108" w:type="dxa"/>
+      </w:tblCellMar>
     </w:tblPr>
   </w:style>
   <w:style w:type="paragraph" w:customStyle="1" w:styleId="Author">
@@ -8548,6 +8563,7 @@
       <w:lang w:eastAsia="ja-JP"/>
     </w:rPr>
     <w:tblPr>
+      <w:tblInd w:w="0" w:type="dxa"/>
       <w:tblBorders>
         <w:bottom w:val="single" w:sz="8" w:space="0" w:color="000000" w:themeColor="text1"/>
         <w:insideH w:val="single" w:sz="8" w:space="0" w:color="000000" w:themeColor="text1"/>
@@ -8842,6 +8858,13 @@
     <w:tblPr>
       <w:tblStyleRowBandSize w:val="1"/>
       <w:tblStyleColBandSize w:val="1"/>
+      <w:tblInd w:w="0" w:type="dxa"/>
+      <w:tblCellMar>
+        <w:top w:w="0" w:type="dxa"/>
+        <w:left w:w="108" w:type="dxa"/>
+        <w:bottom w:w="0" w:type="dxa"/>
+        <w:right w:w="108" w:type="dxa"/>
+      </w:tblCellMar>
     </w:tblPr>
     <w:tblStylePr w:type="firstRow">
       <w:rPr>
@@ -8968,6 +8991,13 @@
     <w:tblPr>
       <w:tblStyleRowBandSize w:val="1"/>
       <w:tblStyleColBandSize w:val="1"/>
+      <w:tblInd w:w="0" w:type="dxa"/>
+      <w:tblCellMar>
+        <w:top w:w="0" w:type="dxa"/>
+        <w:left w:w="108" w:type="dxa"/>
+        <w:bottom w:w="0" w:type="dxa"/>
+        <w:right w:w="108" w:type="dxa"/>
+      </w:tblCellMar>
     </w:tblPr>
     <w:tblStylePr w:type="firstRow">
       <w:rPr>
@@ -9061,10 +9091,17 @@
     <w:tblPr>
       <w:tblStyleRowBandSize w:val="1"/>
       <w:tblStyleColBandSize w:val="1"/>
+      <w:tblInd w:w="0" w:type="dxa"/>
       <w:tblBorders>
         <w:top w:val="single" w:sz="4" w:space="0" w:color="7F7F7F" w:themeColor="text1" w:themeTint="80"/>
         <w:bottom w:val="single" w:sz="4" w:space="0" w:color="7F7F7F" w:themeColor="text1" w:themeTint="80"/>
       </w:tblBorders>
+      <w:tblCellMar>
+        <w:top w:w="0" w:type="dxa"/>
+        <w:left w:w="108" w:type="dxa"/>
+        <w:bottom w:w="0" w:type="dxa"/>
+        <w:right w:w="108" w:type="dxa"/>
+      </w:tblCellMar>
     </w:tblPr>
     <w:tblStylePr w:type="firstRow">
       <w:rPr>
@@ -9414,91 +9451,107 @@
 </file>
 
 <file path=customXml/item2.xml><?xml version="1.0" encoding="utf-8"?>
-<b:Sources xmlns:b="http://schemas.openxmlformats.org/officeDocument/2006/bibliography" xmlns="http://schemas.openxmlformats.org/officeDocument/2006/bibliography" SelectedStyle="\APASixthEditionOfficeOnline.xsl" StyleName="APA" Version="6">
+<b:Sources xmlns:b="http://schemas.openxmlformats.org/officeDocument/2006/bibliography" xmlns="http://schemas.openxmlformats.org/officeDocument/2006/bibliography" SelectedStyle="/APASixthEditionOfficeOnline.xsl" StyleName="APA" Version="6">
+  <b:Source>
+    <b:Tag>Clu2</b:Tag>
+    <b:SourceType>InternetSite</b:SourceType>
+    <b:Guid>{90877A26-E7C6-A145-AEFB-4759F10C5783}</b:Guid>
+    <b:Title>Clustering Algorithms - Gaussian Mixture Model</b:Title>
+    <b:InternetSiteTitle>Apache Spark 2.0.1 Documentation</b:InternetSiteTitle>
+    <b:URL>https://spark.apache.org/docs/2.0.1/ml-clustering.html#gaussian-mixture-model-gmm</b:URL>
+    <b:RefOrder>1</b:RefOrder>
+  </b:Source>
+  <b:Source>
+    <b:Tag>Clu</b:Tag>
+    <b:SourceType>InternetSite</b:SourceType>
+    <b:Guid>{16FDDB54-D424-4F40-8363-F1C54F4D817A}</b:Guid>
+    <b:Title>Clustering Algorithms - K-Means</b:Title>
+    <b:InternetSiteTitle>Apache Spark 2.0.1 Documentation</b:InternetSiteTitle>
+    <b:URL>https://spark.apache.org/docs/2.0.1/ml-clustering.html#k-means</b:URL>
+    <b:RefOrder>2</b:RefOrder>
+  </b:Source>
+  <b:Source>
+    <b:Tag>Clu1</b:Tag>
+    <b:SourceType>InternetSite</b:SourceType>
+    <b:Guid>{8C4E53AD-6BF2-0342-91C3-9F7A933C438D}</b:Guid>
+    <b:Title>Clustering Algorithms - LDA</b:Title>
+    <b:InternetSiteTitle>Apache Spark 2.0.1 Documentation</b:InternetSiteTitle>
+    <b:URL>https://spark.apache.org/docs/2.0.1/ml-clustering.html#latent-dirichlet-allocation-lda</b:URL>
+    <b:RefOrder>3</b:RefOrder>
+  </b:Source>
+  <b:Source>
+    <b:Tag>Apa</b:Tag>
+    <b:SourceType>InternetSite</b:SourceType>
+    <b:Guid>{61F7AB55-3449-0D4E-87CB-0BEB4BE15DCA}</b:Guid>
+    <b:Title>Feature Extraction and Transformation - TF-IDF</b:Title>
+    <b:InternetSiteTitle>Apache Spark 2.0.1 Documentation</b:InternetSiteTitle>
+    <b:URL>https://spark.apache.org/docs/2.0.1/mllib-feature-extraction.html#tf-idf</b:URL>
+    <b:RefOrder>4</b:RefOrder>
+  </b:Source>
+  <b:Source>
+    <b:Tag>Fea</b:Tag>
+    <b:SourceType>InternetSite</b:SourceType>
+    <b:Guid>{2547F3F5-FEAF-3D4F-BEFF-467B5F6760B7}</b:Guid>
+    <b:Title>Feature Extraction and Transformation - Word2Vec</b:Title>
+    <b:InternetSiteTitle>Apache Spark 2.0.1 Documentation</b:InternetSiteTitle>
+    <b:URL>https://spark.apache.org/docs/2.0.1/mllib-feature-extraction.html#word2vec</b:URL>
+    <b:RefOrder>5</b:RefOrder>
+  </b:Source>
+  <b:Source>
+    <b:Tag>Lin1</b:Tag>
+    <b:SourceType>InternetSite</b:SourceType>
+    <b:Guid>{5FEA3D82-4218-C548-8C0A-0715A046648B}</b:Guid>
+    <b:Title>Linear Classification Methods - Logistic Regression</b:Title>
+    <b:InternetSiteTitle>Apache Spark 2.0.1 Documentation</b:InternetSiteTitle>
+    <b:URL>https://spark.apache.org/docs/2.0.1/mllib-linear-methods.html#logistic-regression</b:URL>
+    <b:RefOrder>6</b:RefOrder>
+  </b:Source>
+  <b:Source>
+    <b:Tag>Lin</b:Tag>
+    <b:SourceType>InternetSite</b:SourceType>
+    <b:Guid>{4BDE3946-EF09-364A-BDC5-7AE94B1733D6}</b:Guid>
+    <b:Title>Linear Classification Methods - Support Vector Machines</b:Title>
+    <b:InternetSiteTitle>Apache Spark 2.0.1 Documentation</b:InternetSiteTitle>
+    <b:URL>https://spark.apache.org/docs/2.0.1/mllib-linear-methods.html#linear-support-vector-machines-svms</b:URL>
+    <b:RefOrder>7</b:RefOrder>
+  </b:Source>
   <b:Source>
     <b:Tag>Placeholder1</b:Tag>
     <b:SourceType>JournalArticle</b:SourceType>
-    <b:Guid>{FA297956-E4FD-430D-B4AF-38AA059845B1}</b:Guid>
+    <b:Guid>{6122E793-A0A0-3643-8013-E8C330C2F624}</b:Guid>
     <b:Author>
       <b:Author>
         <b:NameList>
           <b:Person>
             <b:Last>Rothfels</b:Last>
-            <b:First>J.</b:First>
-          </b:Person>
-          <b:Person>
-            <b:Last>Tibshirani</b:Last>
-            <b:First>J.</b:First>
+            <b:First>J.,</b:First>
+            <b:Middle>Tibshirani, J.</b:Middle>
           </b:Person>
         </b:NameList>
       </b:Author>
     </b:Author>
     <b:Title>Unsupervised sentiment classification of English movie reviews</b:Title>
     <b:Year>2010</b:Year>
-    <b:RefOrder>1</b:RefOrder>
+    <b:RefOrder>8</b:RefOrder>
   </b:Source>
   <b:Source>
-    <b:Tag>Fea</b:Tag>
-    <b:SourceType>InternetSite</b:SourceType>
-    <b:Guid>{DC2A3206-48DD-42D6-9364-BC2776944B48}</b:Guid>
-    <b:Title>Feature Extraction and Transformation - Word2Vec</b:Title>
-    <b:InternetSiteTitle>Apache Spark 2.1.0 Documentation</b:InternetSiteTitle>
-    <b:URL>https://spark.apache.org/docs/latest/mllib-feature-extraction.html#word2vec</b:URL>
-    <b:RefOrder>2</b:RefOrder>
-  </b:Source>
-  <b:Source>
-    <b:Tag>Apa</b:Tag>
-    <b:SourceType>InternetSite</b:SourceType>
-    <b:Guid>{5D994DBC-53AD-47EC-9B75-3B4B0972A272}</b:Guid>
-    <b:Title>Feature Extraction and Transformation - TF-IDF</b:Title>
-    <b:InternetSiteTitle>Apache Spark 2.1.0 Documentation</b:InternetSiteTitle>
-    <b:URL>https://spark.apache.org/docs/latest/mllib-feature-extraction.html#tf-idf</b:URL>
-    <b:RefOrder>3</b:RefOrder>
-  </b:Source>
-  <b:Source>
-    <b:Tag>Clu</b:Tag>
-    <b:SourceType>InternetSite</b:SourceType>
-    <b:Guid>{CBF7353A-9AE7-41F3-9303-89F4C6B39BBC}</b:Guid>
-    <b:Title>Clustering Algorithms - K-Means</b:Title>
-    <b:InternetSiteTitle>Apache Spark 2.1.0 Documentation</b:InternetSiteTitle>
-    <b:URL>https://spark.apache.org/docs/latest/ml-clustering.html#k-means</b:URL>
-    <b:RefOrder>4</b:RefOrder>
-  </b:Source>
-  <b:Source>
-    <b:Tag>Clu1</b:Tag>
-    <b:SourceType>InternetSite</b:SourceType>
-    <b:Guid>{82BDE731-13A2-45CC-ADD3-0BD879C5B75D}</b:Guid>
-    <b:Title>Clustering Algorithms - LDA</b:Title>
-    <b:InternetSiteTitle>Apache Spark 2.1.0 Documentation</b:InternetSiteTitle>
-    <b:URL>https://spark.apache.org/docs/latest/ml-clustering.html#latent-dirichlet-allocation-lda</b:URL>
-    <b:RefOrder>5</b:RefOrder>
-  </b:Source>
-  <b:Source>
-    <b:Tag>Clu2</b:Tag>
-    <b:SourceType>InternetSite</b:SourceType>
-    <b:Guid>{2CDCD873-DD7E-46B0-9EFC-EC4D5F87271D}</b:Guid>
-    <b:Title>Clustering Algorithms - Gaussian Mixture Model</b:Title>
-    <b:InternetSiteTitle>Apache Spark 2.1.0 Documentation</b:InternetSiteTitle>
-    <b:URL>https://spark.apache.org/docs/latest/ml-clustering.html#gaussian-mixture-model-gmm</b:URL>
-    <b:RefOrder>6</b:RefOrder>
-  </b:Source>
-  <b:Source>
-    <b:Tag>Lin</b:Tag>
-    <b:SourceType>InternetSite</b:SourceType>
-    <b:Guid>{1A553994-EB6D-4662-B19B-19CB3FD71A3B}</b:Guid>
-    <b:Title>Linear Classification Methods - Support Vector Machines</b:Title>
-    <b:InternetSiteTitle>Apache Spark 2.1.0 Documentation</b:InternetSiteTitle>
-    <b:URL>https://spark.apache.org/docs/latest/mllib-linear-methods.html#linear-support-vector-machines-svms</b:URL>
-    <b:RefOrder>7</b:RefOrder>
-  </b:Source>
-  <b:Source>
-    <b:Tag>Lin1</b:Tag>
-    <b:SourceType>InternetSite</b:SourceType>
-    <b:Guid>{25AC3973-D95A-4E8E-8824-2D443F23E33D}</b:Guid>
-    <b:Title>Linear Classification Methods - Logistic Regression </b:Title>
-    <b:InternetSiteTitle>Apache Spark 2.10 Documentation</b:InternetSiteTitle>
-    <b:URL>https://spark.apache.org/docs/latest/mllib-linear-methods.html#logistic-regression</b:URL>
-    <b:RefOrder>8</b:RefOrder>
+    <b:Tag>MIT</b:Tag>
+    <b:SourceType>DocumentFromInternetSite</b:SourceType>
+    <b:Guid>{362DBE13-B9F2-3B4F-ADE3-7FA04EF9A0F3}</b:Guid>
+    <b:Title>SenticNet</b:Title>
+    <b:Author>
+      <b:Author>
+        <b:NameList>
+          <b:Person>
+            <b:Last>Laboratory</b:Last>
+            <b:First>MIT</b:First>
+            <b:Middle>Media</b:Middle>
+          </b:Person>
+        </b:NameList>
+      </b:Author>
+    </b:Author>
+    <b:URL>http://sentic.net/</b:URL>
+    <b:RefOrder>9</b:RefOrder>
   </b:Source>
 </b:Sources>
 </file>
@@ -9512,7 +9565,7 @@
 </file>
 
 <file path=customXml/itemProps2.xml><?xml version="1.0" encoding="utf-8"?>
-<ds:datastoreItem xmlns:ds="http://schemas.openxmlformats.org/officeDocument/2006/customXml" ds:itemID="{F090D5F3-7157-4FC3-B8E4-03E27FE5792A}">
+<ds:datastoreItem xmlns:ds="http://schemas.openxmlformats.org/officeDocument/2006/customXml" ds:itemID="{0127408E-A6B5-184F-B3BB-9D3EF1736A60}">
   <ds:schemaRefs>
     <ds:schemaRef ds:uri="http://schemas.openxmlformats.org/officeDocument/2006/bibliography"/>
   </ds:schemaRefs>

</xml_diff>